<commit_message>
Update to NMCARS Part 5237. Added the untouched source to the SOURCE folder.
</commit_message>
<xml_diff>
--- a/NMCARS/DEVELOPMENT/msword/NMCARS-PART-5237.docx
+++ b/NMCARS/DEVELOPMENT/msword/NMCARS-PART-5237.docx
@@ -6,58 +6,67 @@
       <w:pPr>
         <w:pStyle w:val="Heading1"/>
       </w:pPr>
-      <w:bookmarkStart w:id="0" w:name="_Toc74296416"/>
+      <w:bookmarkStart w:id="0" w:name="_Toc221088865"/>
+      <w:bookmarkStart w:id="1" w:name="_Toc221944599"/>
+      <w:bookmarkStart w:id="2" w:name="_Toc77851884"/>
       <w:r>
         <w:t>PART 5237 SERVICE CONTRACTING</w:t>
       </w:r>
       <w:bookmarkEnd w:id="0"/>
+      <w:bookmarkEnd w:id="1"/>
+      <w:bookmarkEnd w:id="2"/>
     </w:p>
     <w:p>
       <w:pPr>
         <w:pStyle w:val="Heading2"/>
       </w:pPr>
-      <w:bookmarkStart w:id="1" w:name="_Toc221088866"/>
-      <w:bookmarkStart w:id="2" w:name="_Toc221944600"/>
-      <w:bookmarkStart w:id="3" w:name="_Toc74296417"/>
+      <w:bookmarkStart w:id="3" w:name="_Toc221088866"/>
+      <w:bookmarkStart w:id="4" w:name="_Toc221944600"/>
+      <w:bookmarkStart w:id="5" w:name="_Toc77851885"/>
       <w:r>
         <w:t>SUBPART 5237.1—SERVICE CONTRACTS GENERAL</w:t>
       </w:r>
-      <w:bookmarkEnd w:id="1"/>
-      <w:bookmarkEnd w:id="2"/>
       <w:bookmarkEnd w:id="3"/>
+      <w:bookmarkEnd w:id="4"/>
+      <w:bookmarkEnd w:id="5"/>
     </w:p>
     <w:p>
       <w:pPr>
         <w:pStyle w:val="Heading3"/>
       </w:pPr>
-      <w:bookmarkStart w:id="4" w:name="_Toc190162405"/>
-      <w:bookmarkStart w:id="5" w:name="_Toc221088867"/>
-      <w:bookmarkStart w:id="6" w:name="_Toc221944601"/>
-      <w:bookmarkStart w:id="7" w:name="_Toc74296418"/>
+      <w:bookmarkStart w:id="6" w:name="_Toc190162405"/>
+      <w:bookmarkStart w:id="7" w:name="_Toc221088867"/>
+      <w:bookmarkStart w:id="8" w:name="_Toc221944601"/>
+      <w:bookmarkStart w:id="9" w:name="_Toc77851886"/>
       <w:r>
         <w:t>5237.102 Policy</w:t>
       </w:r>
-      <w:bookmarkEnd w:id="4"/>
-      <w:bookmarkEnd w:id="5"/>
       <w:bookmarkEnd w:id="6"/>
+      <w:bookmarkEnd w:id="7"/>
+      <w:bookmarkEnd w:id="8"/>
       <w:r>
         <w:t>.</w:t>
       </w:r>
-      <w:bookmarkEnd w:id="7"/>
+      <w:bookmarkEnd w:id="9"/>
     </w:p>
     <w:p>
       <w:r>
         <w:t xml:space="preserve">   </w:t>
       </w:r>
       <w:r>
-        <w:t>The consideration of</w:t>
+        <w:t>T</w:t>
+      </w:r>
+      <w:r>
+        <w:t>he consideration of</w:t>
       </w:r>
       <w:r>
         <w:t xml:space="preserve"> using </w:t>
       </w:r>
+      <w:proofErr w:type="spellStart"/>
       <w:r>
         <w:t>SeaPort</w:t>
       </w:r>
+      <w:proofErr w:type="spellEnd"/>
       <w:r>
         <w:t xml:space="preserve"> to satisfy the requirements for</w:t>
       </w:r>
@@ -68,7 +77,22 @@
         <w:t xml:space="preserve"> </w:t>
       </w:r>
       <w:r>
-        <w:t>functional areas shown in Annex 22</w:t>
+        <w:t>functional area</w:t>
+      </w:r>
+      <w:r>
+        <w:t>s</w:t>
+      </w:r>
+      <w:r>
+        <w:t xml:space="preserve"> shown </w:t>
+      </w:r>
+      <w:r>
+        <w:t>in</w:t>
+      </w:r>
+      <w:r>
+        <w:t xml:space="preserve"> </w:t>
+      </w:r>
+      <w:r>
+        <w:t>Annex 22</w:t>
       </w:r>
       <w:r>
         <w:t xml:space="preserve"> is mandatory</w:t>
@@ -95,7 +119,10 @@
         <w:tab/>
       </w:r>
       <w:r>
-        <w:t>Actions approved pursuant to authorities at FAR 6.302-1 through -7.</w:t>
+        <w:t>Actions approved</w:t>
+      </w:r>
+      <w:r>
+        <w:t xml:space="preserve"> pursuant to authorities at FAR 6.302-1 through -7.</w:t>
       </w:r>
     </w:p>
     <w:p>
@@ -115,7 +142,10 @@
         <w:tab/>
       </w:r>
       <w:r>
-        <w:t>Actions with values below the Simplified Acquisition Threshold.</w:t>
+        <w:t>Actions with values below the Simplified Acquisition Threshold</w:t>
+      </w:r>
+      <w:r>
+        <w:t>.</w:t>
       </w:r>
     </w:p>
     <w:p>
@@ -135,7 +165,19 @@
         <w:tab/>
       </w:r>
       <w:r>
-        <w:t>Actions set aside for 8(a) participants.</w:t>
+        <w:t xml:space="preserve">Actions set aside for </w:t>
+      </w:r>
+      <w:r>
+        <w:t>8</w:t>
+      </w:r>
+      <w:r>
+        <w:t xml:space="preserve">(a) </w:t>
+      </w:r>
+      <w:r>
+        <w:t>participants</w:t>
+      </w:r>
+      <w:r>
+        <w:t>.</w:t>
       </w:r>
     </w:p>
     <w:p>
@@ -155,7 +197,13 @@
         <w:tab/>
       </w:r>
       <w:r>
-        <w:t>Actions for Commercial Items under Part 12.</w:t>
+        <w:t>Actions for Commercial Items</w:t>
+      </w:r>
+      <w:r>
+        <w:t xml:space="preserve"> under Part 12</w:t>
+      </w:r>
+      <w:r>
+        <w:t>.</w:t>
       </w:r>
     </w:p>
     <w:p>
@@ -175,7 +223,13 @@
         <w:tab/>
       </w:r>
       <w:r>
-        <w:t>Actions using Simplified Acquisition Procedures under Part 13.</w:t>
+        <w:t>Actions using Simplified Acquisition Procedures</w:t>
+      </w:r>
+      <w:r>
+        <w:t xml:space="preserve"> under Part 13</w:t>
+      </w:r>
+      <w:r>
+        <w:t>.</w:t>
       </w:r>
     </w:p>
     <w:p/>
@@ -184,7 +238,16 @@
         <w:pStyle w:val="List1"/>
       </w:pPr>
       <w:r>
-        <w:t xml:space="preserve">(a)(1) Personal Medical services contracts are included as an exemption from performance-based acquisition methods. </w:t>
+        <w:t>(</w:t>
+      </w:r>
+      <w:r>
+        <w:t xml:space="preserve">a)(1) </w:t>
+      </w:r>
+      <w:r>
+        <w:t xml:space="preserve">Personal </w:t>
+      </w:r>
+      <w:r>
+        <w:t xml:space="preserve">Medical services contracts are included as an exemption from performance-based acquisition methods. </w:t>
       </w:r>
     </w:p>
     <w:p/>
@@ -193,7 +256,13 @@
         <w:pStyle w:val="Heading4"/>
       </w:pPr>
       <w:r>
-        <w:t>5237.102-71 Limitations on service contracts for military flight simulators.</w:t>
+        <w:t xml:space="preserve">5237.102-71 Limitations on service contracts for </w:t>
+      </w:r>
+      <w:r>
+        <w:t xml:space="preserve">military </w:t>
+      </w:r>
+      <w:r>
+        <w:t>flight simulators.</w:t>
       </w:r>
     </w:p>
     <w:p>
@@ -204,7 +273,22 @@
         <w:t xml:space="preserve">   </w:t>
       </w:r>
       <w:r>
-        <w:t>Submit requests for waivers and required economic analysis for the congressional defense committees via DASN(P) by email at</w:t>
+        <w:t xml:space="preserve">Submit requests for waivers and required economic analysis for the congressional defense committees </w:t>
+      </w:r>
+      <w:r>
+        <w:t>via</w:t>
+      </w:r>
+      <w:r>
+        <w:t xml:space="preserve"> </w:t>
+      </w:r>
+      <w:r>
+        <w:t>DASN(P)</w:t>
+      </w:r>
+      <w:r>
+        <w:t xml:space="preserve"> </w:t>
+      </w:r>
+      <w:r>
+        <w:t>by email at</w:t>
       </w:r>
       <w:r>
         <w:t xml:space="preserve"> </w:t>
@@ -239,241 +323,123 @@
     <w:p/>
     <w:p>
       <w:pPr>
-        <w:pStyle w:val="Heading3"/>
-      </w:pPr>
-      <w:bookmarkStart w:id="8" w:name="_Toc74296419"/>
-      <w:r>
-        <w:t>5237.102-90 Inventory of Contracted Services.</w:t>
-      </w:r>
-      <w:bookmarkEnd w:id="8"/>
+        <w:pStyle w:val="Normalwline"/>
+      </w:pPr>
+      <w:bookmarkStart w:id="10" w:name="_Toc221088869"/>
+      <w:bookmarkStart w:id="11" w:name="_Toc221944603"/>
+      <w:bookmarkStart w:id="12" w:name="_Toc465929974"/>
     </w:p>
     <w:p>
-      <w:pPr>
-        <w:pStyle w:val="List1"/>
-      </w:pPr>
-      <w:r>
-        <w:t xml:space="preserve">(a) In order to fulfill the requirements of Title 10, U.S.C, section 235 and 2330a, DON contracting </w:t>
-      </w:r>
+      <w:bookmarkStart w:id="13" w:name="_Toc77851887"/>
     </w:p>
     <w:p>
       <w:pPr>
-        <w:pStyle w:val="Normalwline"/>
-      </w:pPr>
-      <w:r>
-        <w:t>activities awarding or administering contracts shall incorporate standard language into all applicable</w:t>
-      </w:r>
+        <w:pStyle w:val="Heading3"/>
+      </w:pPr>
+      <w:r>
+        <w:t>5237.103 Contracting officer responsibility.</w:t>
+      </w:r>
+      <w:bookmarkEnd w:id="12"/>
+      <w:bookmarkEnd w:id="13"/>
     </w:p>
     <w:p>
-      <w:r>
-        <w:t xml:space="preserve">contracts which include services, provided the organization that is receiving or benefiting from the contracted service is a Department of Defense organization, including reimbursable appropriated funding sources from non-DOD executive agencies where the Defense Component requiring activity is the executive agent for the function performed. The reporting requirement does not apply to situations where a Defense Component is merely a contracting agent for another executive agency. </w:t>
-      </w:r>
-    </w:p>
-    <w:p>
       <w:pPr>
         <w:pStyle w:val="List1"/>
       </w:pPr>
       <w:r>
-        <w:t xml:space="preserve">(b) The Contracting Officer shall check information in the Service Contract Reporting (SCR) Guidebook within the Department of Defense Procurement Toolbox, located at </w:t>
+        <w:t>(</w:t>
+      </w:r>
+      <w:r>
+        <w:t>a)</w:t>
+      </w:r>
+      <w:r>
+        <w:t>(3)(iii)</w:t>
+      </w:r>
+      <w:r>
+        <w:t xml:space="preserve"> </w:t>
+      </w:r>
+      <w:r>
+        <w:t>C</w:t>
+      </w:r>
+      <w:r>
+        <w:t xml:space="preserve">onsider the use of </w:t>
+      </w:r>
+      <w:proofErr w:type="spellStart"/>
+      <w:r>
+        <w:t>SeaPort</w:t>
+      </w:r>
+      <w:proofErr w:type="spellEnd"/>
+      <w:r>
+        <w:t xml:space="preserve"> to satisfy competition requirements for services </w:t>
+      </w:r>
+      <w:r>
+        <w:t>as</w:t>
+      </w:r>
+      <w:r>
+        <w:t xml:space="preserve"> </w:t>
+      </w:r>
+      <w:r>
+        <w:t>s</w:t>
+      </w:r>
+      <w:r>
+        <w:t>pecified at 5237.102</w:t>
+      </w:r>
+      <w:r>
+        <w:t xml:space="preserve">. </w:t>
+      </w:r>
+      <w:r>
+        <w:t xml:space="preserve">If </w:t>
+      </w:r>
+      <w:proofErr w:type="spellStart"/>
+      <w:r>
+        <w:t>SeaPort</w:t>
+      </w:r>
+      <w:proofErr w:type="spellEnd"/>
+      <w:r>
+        <w:t xml:space="preserve"> is not used to satisfy competitive requirements,</w:t>
+      </w:r>
+      <w:r>
+        <w:t xml:space="preserve"> and a J&amp;A has not been approved,</w:t>
+      </w:r>
+      <w:r>
+        <w:t xml:space="preserve"> a Determination and Findings (D&amp;Fs) shall be submitted for approval to</w:t>
+      </w:r>
+      <w:r>
+        <w:t xml:space="preserve"> </w:t>
+      </w:r>
+      <w:r>
+        <w:t>DASN(P)</w:t>
+      </w:r>
+      <w:r>
+        <w:t xml:space="preserve"> with an endorsement by the HCA</w:t>
+      </w:r>
+      <w:r>
+        <w:t xml:space="preserve">. </w:t>
+      </w:r>
+      <w:r>
+        <w:t xml:space="preserve">D&amp;Fs shall address commerciality, contract type, competitiveness, and contract vehicle. Describe how the previous effort to achieve these services was met. Include contract and task order number(s), information on the use of options and surge CLINs, and previously approved </w:t>
+      </w:r>
+      <w:proofErr w:type="spellStart"/>
+      <w:r>
+        <w:t>SeaPort</w:t>
+      </w:r>
+      <w:proofErr w:type="spellEnd"/>
+      <w:r>
+        <w:t xml:space="preserve"> waivers.</w:t>
+      </w:r>
+      <w:r>
+        <w:t xml:space="preserve"> </w:t>
+      </w:r>
+      <w:r>
+        <w:t xml:space="preserve">D&amp;Fs for approval shall be submitted to </w:t>
+      </w:r>
+      <w:r>
+        <w:t>DASN(P)</w:t>
+      </w:r>
+      <w:r>
+        <w:t xml:space="preserve"> by email at </w:t>
       </w:r>
       <w:hyperlink r:id="rId12" w:history="1">
-        <w:r>
-          <w:rPr>
-            <w:rStyle w:val="Hyperlink"/>
-          </w:rPr>
-          <w:t>https://dodprocurementtoolbox.com/site-pages/service-contract-reporting-scr</w:t>
-        </w:r>
-      </w:hyperlink>
-      <w:r>
-        <w:t xml:space="preserve"> to determine if SCR applies. If it does, the Contracting Officer shall </w:t>
-      </w:r>
-      <w:r>
-        <w:t xml:space="preserve">insert </w:t>
-      </w:r>
-      <w:r>
-        <w:t xml:space="preserve">standard </w:t>
-      </w:r>
-      <w:r>
-        <w:t>language</w:t>
-      </w:r>
-      <w:r>
-        <w:t xml:space="preserve"> found in paragraph (c)</w:t>
-      </w:r>
-      <w:r>
-        <w:t xml:space="preserve"> in the statement of work</w:t>
-      </w:r>
-      <w:r>
-        <w:t xml:space="preserve"> (SOW)</w:t>
-      </w:r>
-      <w:r>
-        <w:t xml:space="preserve"> of new solicitations, contracts and task or delivery orders</w:t>
-      </w:r>
-      <w:r>
-        <w:t>. For existing contracts that require SCR, contracting officers shall modify the contract SOW to include the language in paragraph (c) by January 15, 2021.</w:t>
-      </w:r>
-    </w:p>
-    <w:p>
-      <w:pPr>
-        <w:pStyle w:val="List1"/>
-      </w:pPr>
-      <w:r>
-        <w:t xml:space="preserve">(c) Insert the following standard language in the SOW of solicitations and contracts that require SCR: </w:t>
-      </w:r>
-    </w:p>
-    <w:p/>
-    <w:p>
-      <w:pPr>
-        <w:ind w:left="720"/>
-      </w:pPr>
-      <w:r>
-        <w:t xml:space="preserve">“Services Contract Reporting (SCR) requirements apply to this contract. The contractor shall </w:t>
-      </w:r>
-      <w:r>
-        <w:t xml:space="preserve">report </w:t>
-      </w:r>
-      <w:r>
-        <w:t xml:space="preserve">required SCR data </w:t>
-      </w:r>
-      <w:r>
-        <w:t>fields using the</w:t>
-      </w:r>
-      <w:r>
-        <w:t xml:space="preserve"> SCR section of</w:t>
-      </w:r>
-      <w:r>
-        <w:t xml:space="preserve"> </w:t>
-      </w:r>
-      <w:r>
-        <w:t xml:space="preserve">the System for Award Management (SAM) at </w:t>
-      </w:r>
-      <w:r>
-        <w:t>following web</w:t>
-      </w:r>
-      <w:r>
-        <w:t xml:space="preserve"> address:  </w:t>
-      </w:r>
-      <w:hyperlink r:id="rId13" w:history="1">
-        <w:r>
-          <w:rPr>
-            <w:rStyle w:val="Hyperlink"/>
-          </w:rPr>
-          <w:t>https://sam.gov/SAM/</w:t>
-        </w:r>
-      </w:hyperlink>
-      <w:r>
-        <w:t>.</w:t>
-      </w:r>
-      <w:r>
-        <w:t xml:space="preserve"> </w:t>
-      </w:r>
-    </w:p>
-    <w:p/>
-    <w:p>
-      <w:r>
-        <w:t xml:space="preserve">Reporting inputs will be for the labor executed during the period of performance during each Government FY, which runs October 1 through September 30. While inputs may be reported any time during the FY, all data shall be reported no later than October 31 of each calendar year. Contractors may direct questions to the help desk, linked at </w:t>
-      </w:r>
-      <w:hyperlink r:id="rId14" w:history="1">
-        <w:r>
-          <w:rPr>
-            <w:rStyle w:val="Hyperlink"/>
-          </w:rPr>
-          <w:t>https://sam.gov/SAM/</w:t>
-        </w:r>
-      </w:hyperlink>
-      <w:r>
-        <w:t>.</w:t>
-      </w:r>
-      <w:r>
-        <w:t>”</w:t>
-      </w:r>
-    </w:p>
-    <w:p>
-      <w:bookmarkStart w:id="9" w:name="_Toc465929974"/>
-      <w:bookmarkStart w:id="10" w:name="_Toc221088869"/>
-      <w:bookmarkStart w:id="11" w:name="_Toc221944603"/>
-    </w:p>
-    <w:p>
-      <w:pPr>
-        <w:pStyle w:val="Heading3"/>
-      </w:pPr>
-      <w:bookmarkStart w:id="12" w:name="_Toc74296420"/>
-      <w:r>
-        <w:t>5237.103 Contracting officer responsibility.</w:t>
-      </w:r>
-      <w:bookmarkEnd w:id="9"/>
-      <w:bookmarkEnd w:id="12"/>
-    </w:p>
-    <w:p>
-      <w:pPr>
-        <w:pStyle w:val="List1"/>
-      </w:pPr>
-      <w:r>
-        <w:t>(a)</w:t>
-      </w:r>
-      <w:r>
-        <w:t>(3)(iii)</w:t>
-      </w:r>
-      <w:r>
-        <w:t xml:space="preserve"> C</w:t>
-      </w:r>
-      <w:r>
-        <w:t xml:space="preserve">onsider the use of </w:t>
-      </w:r>
-      <w:r>
-        <w:t>SeaPort</w:t>
-      </w:r>
-      <w:r>
-        <w:t xml:space="preserve"> to satisfy competition requirements for services </w:t>
-      </w:r>
-      <w:r>
-        <w:t>as specified at 5237.102</w:t>
-      </w:r>
-      <w:r>
-        <w:t xml:space="preserve">. If </w:t>
-      </w:r>
-      <w:r>
-        <w:t>SeaPort</w:t>
-      </w:r>
-      <w:r>
-        <w:t xml:space="preserve"> is not used to satisfy competitive requirements,</w:t>
-      </w:r>
-      <w:r>
-        <w:t xml:space="preserve"> and a J&amp;A has not been approved,</w:t>
-      </w:r>
-      <w:r>
-        <w:t xml:space="preserve"> a Determination and Findings (D&amp;Fs) shall be submitted for approval to</w:t>
-      </w:r>
-      <w:r>
-        <w:t xml:space="preserve"> DASN(P)</w:t>
-      </w:r>
-      <w:r>
-        <w:t xml:space="preserve"> </w:t>
-      </w:r>
-    </w:p>
-    <w:p>
-      <w:pPr>
-        <w:pStyle w:val="Normalwline"/>
-      </w:pPr>
-      <w:r>
-        <w:t xml:space="preserve">with an endorsement by the HCA. </w:t>
-      </w:r>
-      <w:r>
-        <w:t>D&amp;Fs shall address commerciality, contract type, competitiveness, and contract vehicle. Describe how the previous effort to achieve these services was met. Include contract and task order number(s), information on the use of options and surge CLINs, and previously approved SeaPort waivers.</w:t>
-      </w:r>
-      <w:r>
-        <w:t xml:space="preserve"> </w:t>
-      </w:r>
-      <w:r>
-        <w:t xml:space="preserve">D&amp;Fs for approval shall be submitted to </w:t>
-      </w:r>
-    </w:p>
-    <w:p>
-      <w:r>
-        <w:t>DASN(P)</w:t>
-      </w:r>
-      <w:r>
-        <w:t xml:space="preserve"> by email at </w:t>
-      </w:r>
-      <w:hyperlink r:id="rId15" w:history="1">
         <w:r>
           <w:rPr>
             <w:rStyle w:val="Hyperlink"/>
@@ -502,22 +468,28 @@
       <w:r>
         <w:t xml:space="preserve"> </w:t>
       </w:r>
+      <w:proofErr w:type="spellStart"/>
       <w:r>
         <w:t>SeaPort</w:t>
       </w:r>
+      <w:proofErr w:type="spellEnd"/>
       <w:r>
         <w:t xml:space="preserve">”. </w:t>
       </w:r>
       <w:r>
-        <w:t xml:space="preserve">Activities can expect </w:t>
-      </w:r>
-    </w:p>
-    <w:p>
-      <w:pPr>
-        <w:pStyle w:val="Normalwline"/>
-      </w:pPr>
-      <w:r>
-        <w:t>disposition of the D&amp;F within 10 business days.</w:t>
+        <w:t xml:space="preserve">Activities </w:t>
+      </w:r>
+      <w:r>
+        <w:t>can</w:t>
+      </w:r>
+      <w:r>
+        <w:t xml:space="preserve"> expect disposition of the D&amp;F within </w:t>
+      </w:r>
+      <w:r>
+        <w:t>10</w:t>
+      </w:r>
+      <w:r>
+        <w:t xml:space="preserve"> business days.</w:t>
       </w:r>
     </w:p>
     <w:p/>
@@ -525,66 +497,106 @@
       <w:pPr>
         <w:pStyle w:val="Heading3"/>
       </w:pPr>
-      <w:bookmarkStart w:id="13" w:name="_Toc74296421"/>
+      <w:bookmarkStart w:id="14" w:name="_Toc77851888"/>
       <w:r>
         <w:t>5237.104 Personal services contracts.</w:t>
       </w:r>
       <w:bookmarkEnd w:id="10"/>
       <w:bookmarkEnd w:id="11"/>
-      <w:bookmarkEnd w:id="13"/>
+      <w:bookmarkEnd w:id="14"/>
     </w:p>
     <w:p>
       <w:pPr>
         <w:pStyle w:val="List1"/>
       </w:pPr>
       <w:r>
-        <w:t xml:space="preserve">(b)(ii)(C)(2) Commands outside the Bureau of Medicine and Surgery (BUMED) claimancy shall obtain review and approval of Statements of Work for </w:t>
+        <w:rPr>
+          <w:b/>
+        </w:rPr>
+        <w:t>(</w:t>
+      </w:r>
+      <w:r>
+        <w:t>b)(ii)(C</w:t>
+      </w:r>
+      <w:r>
+        <w:t>)</w:t>
+      </w:r>
+      <w:r>
+        <w:t xml:space="preserve">(2) Commands outside the Bureau of Medicine and Surgery (BUMED) </w:t>
+      </w:r>
+      <w:proofErr w:type="spellStart"/>
+      <w:r>
+        <w:t>claimancy</w:t>
+      </w:r>
+      <w:proofErr w:type="spellEnd"/>
+      <w:r>
+        <w:t xml:space="preserve"> shall obtain review and approval of Statements of Work for </w:t>
       </w:r>
       <w:r>
         <w:t>clinical</w:t>
       </w:r>
       <w:r>
-        <w:t xml:space="preserve"> counselors, family advocacy program staff, and victim’s services representatives as described in DFARS 237.104(b)(ii)(A)(3) from the Naval Medical Logistics Command (NAVMEDLOGCOM). See BUMEDINST 4200.2C, or version currently in effect, for information on appropriate contract procedures.</w:t>
+        <w:t xml:space="preserve"> counselors, family advocacy program staff, and victim’s services representatives as described in DFARS 237.104(b)(ii)(A)(3) from the Naval Medical Logistics Command (NAVMEDLOGCOM)</w:t>
+      </w:r>
+      <w:r>
+        <w:t xml:space="preserve">. </w:t>
+      </w:r>
+      <w:r>
+        <w:t>See BUMEDINST 4200.2</w:t>
+      </w:r>
+      <w:r>
+        <w:t>C</w:t>
+      </w:r>
+      <w:r>
+        <w:t>, or version currently in effect, for information on appropriate contract procedures.</w:t>
       </w:r>
     </w:p>
     <w:p>
-      <w:pPr>
-        <w:pStyle w:val="Heading3"/>
-      </w:pPr>
+      <w:bookmarkStart w:id="15" w:name="_Toc221088870"/>
+      <w:bookmarkStart w:id="16" w:name="_Toc221944604"/>
+      <w:bookmarkStart w:id="17" w:name="_Toc77851889"/>
     </w:p>
     <w:p>
       <w:pPr>
         <w:pStyle w:val="Heading3"/>
-      </w:pPr>
-      <w:bookmarkStart w:id="14" w:name="_Toc221088870"/>
-      <w:bookmarkStart w:id="15" w:name="_Toc221944604"/>
-      <w:bookmarkStart w:id="16" w:name="_Toc74296422"/>
-      <w:r>
-        <w:t>5237.170 Approval of contracts and task orders for services.</w:t>
-      </w:r>
-      <w:bookmarkEnd w:id="14"/>
+        <w:spacing w:before="0"/>
+      </w:pPr>
+      <w:r>
+        <w:t>5237.170</w:t>
+      </w:r>
+      <w:r>
+        <w:t xml:space="preserve"> A</w:t>
+      </w:r>
+      <w:r>
+        <w:t>pproval of contracts and task orders for services.</w:t>
+      </w:r>
       <w:bookmarkEnd w:id="15"/>
       <w:bookmarkEnd w:id="16"/>
+      <w:bookmarkEnd w:id="17"/>
     </w:p>
     <w:p>
       <w:pPr>
         <w:pStyle w:val="Heading4"/>
+        <w:spacing w:before="0"/>
         <w:ind w:left="0" w:firstLine="0"/>
       </w:pPr>
-      <w:bookmarkStart w:id="17" w:name="_Toc221088871"/>
-      <w:bookmarkStart w:id="18" w:name="_Toc221944605"/>
+      <w:bookmarkStart w:id="18" w:name="_Toc221088871"/>
+      <w:bookmarkStart w:id="19" w:name="_Toc221944605"/>
       <w:r>
         <w:t>5237.170-2 Approval requirements.</w:t>
       </w:r>
-      <w:bookmarkEnd w:id="17"/>
       <w:bookmarkEnd w:id="18"/>
+      <w:bookmarkEnd w:id="19"/>
     </w:p>
     <w:p>
       <w:pPr>
         <w:pStyle w:val="List1"/>
       </w:pPr>
       <w:r>
-        <w:t xml:space="preserve">(a) </w:t>
+        <w:t>(</w:t>
+      </w:r>
+      <w:r>
+        <w:t xml:space="preserve">a) </w:t>
       </w:r>
       <w:r>
         <w:rPr>
@@ -598,7 +610,10 @@
     </w:p>
     <w:p>
       <w:r>
-        <w:t xml:space="preserve">the rationale shall be documented in the contract file. </w:t>
+        <w:t>the rationale shall be documented in the contract file</w:t>
+      </w:r>
+      <w:r>
+        <w:t xml:space="preserve">. </w:t>
       </w:r>
     </w:p>
     <w:p>
@@ -606,39 +621,81 @@
         <w:pStyle w:val="List1"/>
       </w:pPr>
       <w:r>
-        <w:t xml:space="preserve">(b)  </w:t>
+        <w:t>(</w:t>
+      </w:r>
+      <w:r>
+        <w:t xml:space="preserve">b)  </w:t>
       </w:r>
       <w:r>
         <w:rPr>
           <w:i/>
           <w:iCs/>
         </w:rPr>
-        <w:t xml:space="preserve">Acquisition of services through use of a contract or task order issued by a non-DOD agency. </w:t>
+        <w:t>Acquisition of services through use of a contract or task order issued by a non-</w:t>
+      </w:r>
+      <w:r>
+        <w:rPr>
+          <w:i/>
+          <w:iCs/>
+        </w:rPr>
+        <w:t>DOD</w:t>
+      </w:r>
+      <w:r>
+        <w:rPr>
+          <w:i/>
+          <w:iCs/>
+        </w:rPr>
+        <w:t xml:space="preserve"> agency</w:t>
+      </w:r>
+      <w:r>
+        <w:rPr>
+          <w:i/>
+          <w:iCs/>
+        </w:rPr>
+        <w:t xml:space="preserve">. </w:t>
       </w:r>
     </w:p>
     <w:p>
-      <w:pPr>
-        <w:pStyle w:val="Normalwline"/>
-      </w:pPr>
       <w:r>
         <w:t xml:space="preserve">In addition to the requirements in 5237.5, </w:t>
       </w:r>
       <w:r>
-        <w:t>comply with the review and approval requirements in 5217.770 when acquiring services through use of a contract or task order issued by a non-DoD agency.</w:t>
+        <w:t>c</w:t>
+      </w:r>
+      <w:r>
+        <w:t>omply with the review</w:t>
+      </w:r>
+      <w:r>
+        <w:t xml:space="preserve"> and</w:t>
+      </w:r>
+      <w:r>
+        <w:t xml:space="preserve"> approval requirements</w:t>
+      </w:r>
+      <w:r>
+        <w:t xml:space="preserve"> in</w:t>
+      </w:r>
+      <w:r>
+        <w:t xml:space="preserve"> 5217.7</w:t>
+      </w:r>
+      <w:r>
+        <w:t>70</w:t>
+      </w:r>
+      <w:r>
+        <w:t xml:space="preserve"> when acquiring services through use of a contract or task order issued by a non-DoD agency.</w:t>
       </w:r>
     </w:p>
     <w:p>
       <w:r>
         <w:t xml:space="preserve"> </w:t>
       </w:r>
-      <w:bookmarkStart w:id="19" w:name="_Toc221088872"/>
-      <w:bookmarkStart w:id="20" w:name="_Toc221944606"/>
+      <w:bookmarkStart w:id="20" w:name="_Toc221088872"/>
+      <w:bookmarkStart w:id="21" w:name="_Toc221944606"/>
     </w:p>
     <w:p>
       <w:pPr>
         <w:pStyle w:val="Heading3"/>
       </w:pPr>
-      <w:bookmarkStart w:id="21" w:name="_Toc74296423"/>
+      <w:bookmarkStart w:id="22" w:name="_Toc77851890"/>
       <w:r>
         <w:t>5237.192</w:t>
       </w:r>
@@ -649,16 +706,37 @@
         <w:t>s</w:t>
       </w:r>
       <w:r>
-        <w:t xml:space="preserve"> Acquisition Workshops (SAWs).</w:t>
-      </w:r>
-      <w:bookmarkEnd w:id="21"/>
+        <w:t xml:space="preserve"> Acquisition Workshops (SAWs)</w:t>
+      </w:r>
+      <w:r>
+        <w:t>.</w:t>
+      </w:r>
+      <w:bookmarkEnd w:id="22"/>
     </w:p>
     <w:p>
       <w:pPr>
         <w:pStyle w:val="List1"/>
       </w:pPr>
       <w:r>
-        <w:t>(a) Except for acquisitions identified as a Special Interest, m</w:t>
+        <w:t>(</w:t>
+      </w:r>
+      <w:r>
+        <w:t xml:space="preserve">a) </w:t>
+      </w:r>
+      <w:r>
+        <w:t>Except for acquisition</w:t>
+      </w:r>
+      <w:r>
+        <w:t>s</w:t>
+      </w:r>
+      <w:r>
+        <w:t xml:space="preserve"> identified as a Special Interest</w:t>
+      </w:r>
+      <w:r>
+        <w:t xml:space="preserve">, </w:t>
+      </w:r>
+      <w:r>
+        <w:t>m</w:t>
       </w:r>
       <w:r>
         <w:t>ulti-functional team</w:t>
@@ -688,7 +766,19 @@
         <w:t xml:space="preserve"> $</w:t>
       </w:r>
       <w:r>
-        <w:t xml:space="preserve">500 million or more or an annual value of $250,000,000 or more, shall </w:t>
+        <w:t xml:space="preserve">500 million </w:t>
+      </w:r>
+      <w:r>
+        <w:t xml:space="preserve">or more </w:t>
+      </w:r>
+      <w:r>
+        <w:t>or an annual value of $250,000,000 or more</w:t>
+      </w:r>
+      <w:r>
+        <w:t>,</w:t>
+      </w:r>
+      <w:r>
+        <w:t xml:space="preserve"> shall </w:t>
       </w:r>
       <w:r>
         <w:t>participat</w:t>
@@ -700,13 +790,51 @@
         <w:t xml:space="preserve"> in a SAW, or an equivalent program</w:t>
       </w:r>
       <w:r>
-        <w:t>. For multiple award, indefinite delivery, indefinite quantity contracts, a SAW is not required for the base contract, but is required for any task order valued at $100 million or more</w:t>
+        <w:t xml:space="preserve">. For multiple </w:t>
+      </w:r>
+      <w:proofErr w:type="gramStart"/>
+      <w:r>
+        <w:t>award</w:t>
+      </w:r>
+      <w:proofErr w:type="gramEnd"/>
+      <w:r>
+        <w:t xml:space="preserve">, </w:t>
+      </w:r>
+      <w:r>
+        <w:t>i</w:t>
+      </w:r>
+      <w:r>
+        <w:t xml:space="preserve">ndefinite </w:t>
+      </w:r>
+      <w:r>
+        <w:t>d</w:t>
+      </w:r>
+      <w:r>
+        <w:t xml:space="preserve">elivery, </w:t>
+      </w:r>
+      <w:r>
+        <w:t>i</w:t>
+      </w:r>
+      <w:r>
+        <w:t xml:space="preserve">ndefinite </w:t>
+      </w:r>
+      <w:r>
+        <w:t>q</w:t>
+      </w:r>
+      <w:r>
+        <w:t>uantity contracts, a SAW is not required for the base contract, but is required for any task order valued at $100 million or more</w:t>
       </w:r>
       <w:r>
         <w:t xml:space="preserve">. </w:t>
       </w:r>
       <w:r>
-        <w:t>However, per ASN(RDA) memorandum “</w:t>
+        <w:t xml:space="preserve">However, </w:t>
+      </w:r>
+      <w:r>
+        <w:t xml:space="preserve">per </w:t>
+      </w:r>
+      <w:r>
+        <w:t>ASN(RDA) memorandum “</w:t>
       </w:r>
       <w:r>
         <w:t>Waiver of Certain Services Acquisition Workshops (SAWs) for the Remainder of Fiscal Year 2021,” dated 12 November 202</w:t>
@@ -724,7 +852,13 @@
         <w:t>through 30 September 2021</w:t>
       </w:r>
       <w:r>
-        <w:t>. M</w:t>
+        <w:t>.</w:t>
+      </w:r>
+      <w:r>
+        <w:t xml:space="preserve"> </w:t>
+      </w:r>
+      <w:r>
+        <w:t>M</w:t>
       </w:r>
       <w:r>
         <w:t>ulti-functional team</w:t>
@@ -739,10 +873,30 @@
         <w:t xml:space="preserve">are highly encouraged </w:t>
       </w:r>
       <w:r>
-        <w:t>to apply SAW-like steps to all services acquisitions valued at $10 million</w:t>
-      </w:r>
-      <w:r>
-        <w:t xml:space="preserve"> or more but less than the values above. If the HCA determines that a waiver is necessary, the </w:t>
+        <w:t xml:space="preserve">to apply </w:t>
+      </w:r>
+      <w:proofErr w:type="spellStart"/>
+      <w:r>
+        <w:t>SAW-like</w:t>
+      </w:r>
+      <w:proofErr w:type="spellEnd"/>
+      <w:r>
+        <w:t xml:space="preserve"> steps to all services acquisitions valued at $10 million</w:t>
+      </w:r>
+      <w:r>
+        <w:t xml:space="preserve"> or more but less than the values above</w:t>
+      </w:r>
+      <w:r>
+        <w:t xml:space="preserve">. </w:t>
+      </w:r>
+      <w:r>
+        <w:t xml:space="preserve">If the HCA determines that a waiver is necessary, </w:t>
+      </w:r>
+      <w:r>
+        <w:t>the</w:t>
+      </w:r>
+      <w:r>
+        <w:t xml:space="preserve"> </w:t>
       </w:r>
       <w:r>
         <w:t xml:space="preserve">waiver request </w:t>
@@ -754,9 +908,15 @@
         <w:t xml:space="preserve">submitted </w:t>
       </w:r>
       <w:r>
-        <w:t xml:space="preserve">by email to </w:t>
-      </w:r>
-      <w:hyperlink r:id="rId16" w:history="1">
+        <w:t>by email</w:t>
+      </w:r>
+      <w:r>
+        <w:t xml:space="preserve"> to</w:t>
+      </w:r>
+      <w:r>
+        <w:t xml:space="preserve"> </w:t>
+      </w:r>
+      <w:hyperlink r:id="rId13" w:history="1">
         <w:r>
           <w:rPr>
             <w:rStyle w:val="Hyperlink"/>
@@ -786,7 +946,10 @@
         <w:t>s</w:t>
       </w:r>
       <w:r>
-        <w:t xml:space="preserve"> Acquisition Workshop (SAW) Waiver Request” for approval by:</w:t>
+        <w:t xml:space="preserve"> Acquisition Workshop (SAW) Waiver Request” for approval by</w:t>
+      </w:r>
+      <w:r>
+        <w:t>:</w:t>
       </w:r>
     </w:p>
     <w:p>
@@ -794,10 +957,32 @@
         <w:pStyle w:val="List3"/>
       </w:pPr>
       <w:r>
-        <w:t>(i)</w:t>
-      </w:r>
-      <w:r>
-        <w:t xml:space="preserve">  USD(A&amp;S) or ASD(A) for Special Interest acquisitions; </w:t>
+        <w:t>(</w:t>
+      </w:r>
+      <w:proofErr w:type="spellStart"/>
+      <w:r>
+        <w:t>i</w:t>
+      </w:r>
+      <w:proofErr w:type="spellEnd"/>
+      <w:r>
+        <w:t xml:space="preserve">)  </w:t>
+      </w:r>
+      <w:r>
+        <w:t xml:space="preserve">USD(A&amp;S) or ASD(A) </w:t>
+      </w:r>
+      <w:r>
+        <w:t xml:space="preserve">for Special Interest </w:t>
+      </w:r>
+      <w:proofErr w:type="gramStart"/>
+      <w:r>
+        <w:t>a</w:t>
+      </w:r>
+      <w:r>
+        <w:t>cquisitions;</w:t>
+      </w:r>
+      <w:proofErr w:type="gramEnd"/>
+      <w:r>
+        <w:t xml:space="preserve"> </w:t>
       </w:r>
     </w:p>
     <w:p>
@@ -805,16 +990,34 @@
         <w:pStyle w:val="List3"/>
       </w:pPr>
       <w:r>
-        <w:t>(ii)</w:t>
+        <w:t>(</w:t>
+      </w:r>
+      <w:r>
+        <w:t xml:space="preserve">ii) </w:t>
+      </w:r>
+      <w:r>
+        <w:t>T</w:t>
+      </w:r>
+      <w:r>
+        <w:t xml:space="preserve">he </w:t>
+      </w:r>
+      <w:r>
+        <w:t>DON Senior Services Manager</w:t>
       </w:r>
       <w:r>
         <w:t xml:space="preserve"> </w:t>
       </w:r>
       <w:r>
-        <w:t xml:space="preserve">The DON Senior Services Manager </w:t>
-      </w:r>
-      <w:r>
-        <w:t xml:space="preserve">DASN(P) for all other waiver requests. </w:t>
+        <w:t>DASN(P)</w:t>
+      </w:r>
+      <w:r>
+        <w:t xml:space="preserve"> </w:t>
+      </w:r>
+      <w:r>
+        <w:t>for all other waiver requests</w:t>
+      </w:r>
+      <w:r>
+        <w:t xml:space="preserve">. </w:t>
       </w:r>
     </w:p>
     <w:p>
@@ -822,7 +1025,10 @@
         <w:pStyle w:val="List1"/>
       </w:pPr>
       <w:r>
-        <w:t>(b) The</w:t>
+        <w:t>(</w:t>
+      </w:r>
+      <w:r>
+        <w:t>b) The</w:t>
       </w:r>
       <w:r>
         <w:t xml:space="preserve"> waiver request</w:t>
@@ -846,7 +1052,18 @@
         <w:t xml:space="preserve"> an assessment </w:t>
       </w:r>
       <w:r>
-        <w:t xml:space="preserve">of the quality of the requirements documents; and, steps taken to reduce costs, improve competition, and shorten acquisition lead times and </w:t>
+        <w:t xml:space="preserve">of the quality of the requirements documents; </w:t>
+      </w:r>
+      <w:proofErr w:type="gramStart"/>
+      <w:r>
+        <w:t>and,</w:t>
+      </w:r>
+      <w:proofErr w:type="gramEnd"/>
+      <w:r>
+        <w:t xml:space="preserve"> steps taken to reduce costs, improve competition, and shorten acquisition lead times</w:t>
+      </w:r>
+      <w:r>
+        <w:t xml:space="preserve"> and </w:t>
       </w:r>
       <w:r>
         <w:t>whether the acquisition has been designated as a special interest acquisition by USD(A&amp;S) or ASD(A).</w:t>
@@ -857,55 +1074,99 @@
         <w:pStyle w:val="List1"/>
       </w:pPr>
       <w:r>
-        <w:t>(c) Participation in a SAW or approved waiver is required before a services strategy will be approved.</w:t>
+        <w:t>(</w:t>
+      </w:r>
+      <w:r>
+        <w:t>c) Participation in a SAW or approved waiver is required before a service</w:t>
+      </w:r>
+      <w:r>
+        <w:t>s</w:t>
+      </w:r>
+      <w:r>
+        <w:t xml:space="preserve"> strategy will be approved.</w:t>
       </w:r>
     </w:p>
     <w:p>
       <w:pPr>
         <w:pStyle w:val="List1"/>
       </w:pPr>
-      <w:bookmarkStart w:id="22" w:name="_Hlk63249622"/>
-      <w:r>
-        <w:t xml:space="preserve">(d) </w:t>
-      </w:r>
-      <w:r>
-        <w:t>Multi-functional teams are permitted to use abbreviated SAW options offered by Defense Acquisition University (DAU) when a SAW has already been completed on a recurring services acquisition requirement in the past five years and there is no change in scope. Abbreviated SAW options are considered equivalent programs to a SAW and are encouraged to be used in lieu of requesting a SAW waiver. Other types of mission assistance workshops that are considered equivalent include, Acquisition and Management (DAU iCatalog “WSM”) and DAU’s Source Selection Simulation (“Triple-S”) workshop.</w:t>
+      <w:bookmarkStart w:id="23" w:name="_Hlk63249622"/>
+      <w:r>
+        <w:t>(</w:t>
+      </w:r>
+      <w:r>
+        <w:t xml:space="preserve">d) </w:t>
+      </w:r>
+      <w:r>
+        <w:t xml:space="preserve">Multi-functional teams are permitted to use abbreviated SAW options offered by Defense Acquisition University (DAU) when a SAW has already been completed on a recurring services acquisition requirement in the past five years and there is no change in scope. Abbreviated SAW options are considered equivalent programs to a SAW and are encouraged to be used in lieu of requesting a SAW waiver. Other types of mission assistance workshops that are considered equivalent include, Acquisition and Management (DAU </w:t>
+      </w:r>
+      <w:proofErr w:type="spellStart"/>
+      <w:r>
+        <w:t>iCatalog</w:t>
+      </w:r>
+      <w:proofErr w:type="spellEnd"/>
+      <w:r>
+        <w:t xml:space="preserve"> “WSM”) and DAU’s Source Selection Simulation (“Triple-S”) workshop.</w:t>
       </w:r>
     </w:p>
-    <w:bookmarkEnd w:id="22"/>
+    <w:bookmarkEnd w:id="23"/>
     <w:p/>
     <w:p>
       <w:pPr>
         <w:pStyle w:val="Heading2"/>
       </w:pPr>
-      <w:bookmarkStart w:id="23" w:name="_Toc74296424"/>
-      <w:r>
-        <w:t>SUBPART 5237.2—ADVISORY AND ASSISTANCE SERVICES</w:t>
-      </w:r>
-      <w:bookmarkEnd w:id="19"/>
+      <w:bookmarkStart w:id="24" w:name="_Toc77851891"/>
+      <w:r>
+        <w:t>SUBPART 5237.2</w:t>
+      </w:r>
+      <w:r>
+        <w:t>—</w:t>
+      </w:r>
+      <w:r>
+        <w:t>ADVISORY AND ASSISTANCE SERVICES</w:t>
+      </w:r>
       <w:bookmarkEnd w:id="20"/>
-      <w:bookmarkEnd w:id="23"/>
+      <w:bookmarkEnd w:id="21"/>
+      <w:bookmarkEnd w:id="24"/>
     </w:p>
     <w:p>
       <w:pPr>
         <w:pStyle w:val="Heading3"/>
       </w:pPr>
-      <w:bookmarkStart w:id="24" w:name="_Toc221088874"/>
-      <w:bookmarkStart w:id="25" w:name="_Toc221944608"/>
-      <w:bookmarkStart w:id="26" w:name="_Toc74296425"/>
+      <w:bookmarkStart w:id="25" w:name="_Toc221088874"/>
+      <w:bookmarkStart w:id="26" w:name="_Toc221944608"/>
+      <w:bookmarkStart w:id="27" w:name="_Toc77851892"/>
       <w:r>
         <w:t>5237.204 Guidelines for determining availability of personnel.</w:t>
       </w:r>
-      <w:bookmarkEnd w:id="24"/>
       <w:bookmarkEnd w:id="25"/>
       <w:bookmarkEnd w:id="26"/>
+      <w:bookmarkEnd w:id="27"/>
     </w:p>
     <w:p>
       <w:pPr>
         <w:pStyle w:val="List1"/>
       </w:pPr>
       <w:r>
-        <w:t xml:space="preserve">(a) Approval by the SSA of a source selection plan identifying only agency/FFRDC personnel as evaluators may constitute the determination that sufficient personnel are available within the agency to evaluate or analyze proposals. Determinations that sufficient personnel are </w:t>
+        <w:rPr>
+          <w:b/>
+        </w:rPr>
+        <w:t>(</w:t>
+      </w:r>
+      <w:r>
+        <w:t>a) Approval by the S</w:t>
+      </w:r>
+      <w:r>
+        <w:t>SA</w:t>
+      </w:r>
+      <w:r>
+        <w:t xml:space="preserve"> of a source selection plan identifying only agency/FFRDC personnel as evaluators may constitute the determination that sufficient personnel are available within the agency to evaluate or analyze proposals</w:t>
+      </w:r>
+      <w:r>
+        <w:t xml:space="preserve">. </w:t>
+      </w:r>
+      <w:r>
+        <w:t xml:space="preserve">Determinations that sufficient personnel are </w:t>
       </w:r>
       <w:r>
         <w:rPr>
@@ -914,20 +1175,118 @@
         <w:t>not</w:t>
       </w:r>
       <w:r>
-        <w:t xml:space="preserve"> readily available within the agency nor within another Federal agency shall be made in accordance with (d) below.(b)(1)(i) Activities should use common sense and reasonably available information in determining which other Federal agencies or Navy/Marine Corps activities may have personnel with the training and capabilities required to support evaluation of proposals. The nature and extent of efforts an activity should pursue in obtaining information depend on the circumstances of the procurement, taking into consideration such factors as those listed in FAR 37.204(b), the specialized nature of the qualifications and expertise required, and the activity’s previous experience in attempting to identify similarly qualified personnel. </w:t>
-      </w:r>
-      <w:r>
-        <w:br/>
-        <w:t xml:space="preserve">  (ii) Qualified employees of another agency who could only be available at times other than when needed to conduct a planned evaluation of proposals may be considered “not readily available” if it is not practical to adjust the evaluation schedule to accommodate using them. (c) If another agency will make personnel available on a reimbursable basis, Subpart 17.5 will generally apply.</w:t>
-      </w:r>
-      <w:r>
-        <w:t>(d)</w:t>
-      </w:r>
-      <w:r>
-        <w:t xml:space="preserve">  HCAs are delegated authority to determine that personnel with the required training and capabilities needed to conduct evaluations or analyses of any aspect of proposals for an initial contract award are not readily available within the agency or other Federal agencies. The procedures in FAR Subpart 1.7 apply to HCA determinations made under this section. </w:t>
-      </w:r>
-      <w:bookmarkStart w:id="27" w:name="_Toc221088875"/>
-      <w:bookmarkStart w:id="28" w:name="_Toc221944609"/>
+        <w:t xml:space="preserve"> readily available within the agency nor within another Federal agency shall be made in accordance with (d) below.</w:t>
+      </w:r>
+    </w:p>
+    <w:p>
+      <w:pPr>
+        <w:pStyle w:val="List1"/>
+      </w:pPr>
+      <w:r>
+        <w:t>(</w:t>
+      </w:r>
+      <w:r>
+        <w:t>b)(</w:t>
+      </w:r>
+      <w:r>
+        <w:t>1</w:t>
+      </w:r>
+      <w:r>
+        <w:t>)</w:t>
+      </w:r>
+      <w:r>
+        <w:t>(</w:t>
+      </w:r>
+      <w:proofErr w:type="spellStart"/>
+      <w:r>
+        <w:t>i</w:t>
+      </w:r>
+      <w:proofErr w:type="spellEnd"/>
+      <w:r>
+        <w:t>)</w:t>
+      </w:r>
+      <w:r>
+        <w:t xml:space="preserve"> Activities should use common sense and reasonably available information in determining which other Federal agencies or Navy/Marine Corps activities may have personnel with the training and capabilities required to support evaluation of </w:t>
+      </w:r>
+      <w:proofErr w:type="gramStart"/>
+      <w:r>
+        <w:t>proposals</w:t>
+      </w:r>
+      <w:r>
+        <w:t>.</w:t>
+      </w:r>
+      <w:proofErr w:type="gramEnd"/>
+      <w:r>
+        <w:t xml:space="preserve"> </w:t>
+      </w:r>
+      <w:r>
+        <w:t>The nature and extent of efforts an activity should pursue in obtaining information depend on the circumstances of the procurement, taking into consideration such factors as those listed in FAR 37.204(b), the specialized nature of the qualifications and expertise required, and the activity’s previous experience in attempting to identify similarly qualified personnel</w:t>
+      </w:r>
+      <w:r>
+        <w:t xml:space="preserve">. </w:t>
+      </w:r>
+    </w:p>
+    <w:p>
+      <w:pPr>
+        <w:pStyle w:val="List3"/>
+      </w:pPr>
+      <w:r>
+        <w:t xml:space="preserve">    </w:t>
+      </w:r>
+      <w:r>
+        <w:t>(</w:t>
+      </w:r>
+      <w:r>
+        <w:t>ii</w:t>
+      </w:r>
+      <w:r>
+        <w:t>) Qualified employees of another agency who could only be available at times other than when needed to conduct a planned evaluation of proposals may be considered “not readily available” if it is not practical to adjust the evaluation schedule to accommodate using them</w:t>
+      </w:r>
+      <w:r>
+        <w:t xml:space="preserve">. </w:t>
+      </w:r>
+    </w:p>
+    <w:p>
+      <w:pPr>
+        <w:pStyle w:val="List1"/>
+      </w:pPr>
+      <w:r>
+        <w:t>(</w:t>
+      </w:r>
+      <w:r>
+        <w:t>c) If another agency will make personnel available on a reimbursable basis, Subpart 17.5 will generally apply.</w:t>
+      </w:r>
+    </w:p>
+    <w:p>
+      <w:pPr>
+        <w:pStyle w:val="List1"/>
+      </w:pPr>
+      <w:r>
+        <w:t>(</w:t>
+      </w:r>
+      <w:r>
+        <w:t>d)</w:t>
+      </w:r>
+      <w:r>
+        <w:t xml:space="preserve"> </w:t>
+      </w:r>
+      <w:r>
+        <w:t xml:space="preserve"> </w:t>
+      </w:r>
+      <w:r>
+        <w:t>HCAs are delegated authority to determine that personnel with the required training and capabilities needed to conduct evaluations or analyses of any aspect of proposals for an initial contract award are not readily available within the agency or other Federal agencies</w:t>
+      </w:r>
+      <w:r>
+        <w:t xml:space="preserve">. </w:t>
+      </w:r>
+      <w:r>
+        <w:t>The procedures in FAR Subpart 1.7 apply to HCA determinations made under this section</w:t>
+      </w:r>
+      <w:r>
+        <w:t xml:space="preserve">. </w:t>
+      </w:r>
+      <w:bookmarkStart w:id="28" w:name="_Toc221088875"/>
+      <w:bookmarkStart w:id="29" w:name="_Toc221944609"/>
     </w:p>
     <w:p>
       <w:pPr>
@@ -939,69 +1298,40 @@
     </w:p>
     <w:p>
       <w:pPr>
-        <w:rPr>
-          <w:b/>
-          <w:szCs w:val="24"/>
-        </w:rPr>
-      </w:pPr>
+        <w:pStyle w:val="Heading2"/>
+      </w:pPr>
+      <w:bookmarkStart w:id="30" w:name="_Toc77851893"/>
+      <w:r>
+        <w:t>SUBPART 5237.5—MANAGEMENT OVERSIGHT OF SERVICE CONTRACTS</w:t>
+      </w:r>
+      <w:bookmarkEnd w:id="28"/>
+      <w:bookmarkEnd w:id="29"/>
+      <w:bookmarkEnd w:id="30"/>
     </w:p>
     <w:p>
       <w:pPr>
-        <w:rPr>
-          <w:b/>
-          <w:szCs w:val="24"/>
-        </w:rPr>
-      </w:pPr>
+        <w:pStyle w:val="Heading3"/>
+      </w:pPr>
+      <w:bookmarkStart w:id="31" w:name="_Toc221088876"/>
+      <w:bookmarkStart w:id="32" w:name="_Toc221944610"/>
+      <w:r>
+        <w:t xml:space="preserve"> </w:t>
+      </w:r>
+      <w:bookmarkStart w:id="33" w:name="_Toc77851894"/>
+      <w:r>
+        <w:t>5237.502 Exclusions.</w:t>
+      </w:r>
+      <w:bookmarkEnd w:id="33"/>
     </w:p>
     <w:p>
       <w:pPr>
-        <w:rPr>
-          <w:b/>
-          <w:szCs w:val="24"/>
-        </w:rPr>
-      </w:pPr>
-    </w:p>
-    <w:p>
-      <w:pPr>
-        <w:rPr>
-          <w:b/>
-          <w:szCs w:val="24"/>
-        </w:rPr>
-      </w:pPr>
-    </w:p>
-    <w:p>
-      <w:pPr>
-        <w:pStyle w:val="Heading2"/>
-      </w:pPr>
-      <w:bookmarkStart w:id="29" w:name="_Toc74296426"/>
-      <w:r>
-        <w:t>SUBPART 5237.5—MANAGEMENT OVERSIGHT OF SERVICE CONTRACTS</w:t>
-      </w:r>
-      <w:bookmarkEnd w:id="27"/>
-      <w:bookmarkEnd w:id="28"/>
-      <w:bookmarkEnd w:id="29"/>
-    </w:p>
-    <w:p>
-      <w:pPr>
-        <w:pStyle w:val="Heading3"/>
-      </w:pPr>
-      <w:bookmarkStart w:id="30" w:name="_Toc221088876"/>
-      <w:bookmarkStart w:id="31" w:name="_Toc221944610"/>
-      <w:r>
-        <w:t xml:space="preserve"> </w:t>
-      </w:r>
-      <w:bookmarkStart w:id="32" w:name="_Toc74296427"/>
-      <w:r>
-        <w:t>5237.502 Exclusions.</w:t>
-      </w:r>
-      <w:bookmarkEnd w:id="32"/>
-    </w:p>
-    <w:p>
-      <w:pPr>
         <w:pStyle w:val="List1"/>
       </w:pPr>
       <w:r>
-        <w:t>(b) When services incidental to supply contracts are valued at greater than the SAT, even when the item of supply does not require a STRAP, a MOPAS-S is required.</w:t>
+        <w:t>(</w:t>
+      </w:r>
+      <w:r>
+        <w:t>b) When services incidental to supply contracts are valued at greater than the SAT, even when the item of supply does not require a STRAP, a MOPAS-S is required.</w:t>
       </w:r>
     </w:p>
     <w:p/>
@@ -1009,23 +1339,156 @@
       <w:pPr>
         <w:pStyle w:val="Heading3"/>
       </w:pPr>
-      <w:bookmarkStart w:id="33" w:name="_Toc74296428"/>
+      <w:bookmarkStart w:id="34" w:name="_Toc77851895"/>
       <w:r>
         <w:t>5237.503 Agency-head responsibilities.</w:t>
       </w:r>
-      <w:bookmarkEnd w:id="30"/>
       <w:bookmarkEnd w:id="31"/>
-      <w:bookmarkEnd w:id="33"/>
+      <w:bookmarkEnd w:id="32"/>
+      <w:bookmarkEnd w:id="34"/>
     </w:p>
     <w:p>
       <w:pPr>
         <w:pStyle w:val="List1"/>
       </w:pPr>
       <w:r>
-        <w:t xml:space="preserve">(S-90)(a) All acquisition of services valued in excess of the SAT shall comply with the policy and </w:t>
-      </w:r>
-      <w:r>
-        <w:t>procedures set forth in the in 5207.103(j) and (l) unless the services are not applicable in accordance with DODI 5000.74, paragraph 1.1.b.</w:t>
+        <w:t>(</w:t>
+      </w:r>
+      <w:r>
+        <w:t>S-</w:t>
+      </w:r>
+      <w:proofErr w:type="gramStart"/>
+      <w:r>
+        <w:t>90)(</w:t>
+      </w:r>
+      <w:proofErr w:type="gramEnd"/>
+      <w:r>
+        <w:t xml:space="preserve">a) </w:t>
+      </w:r>
+      <w:r>
+        <w:t xml:space="preserve">All acquisition of services </w:t>
+      </w:r>
+      <w:r>
+        <w:t xml:space="preserve">valued </w:t>
+      </w:r>
+      <w:r>
+        <w:t xml:space="preserve">in excess of the </w:t>
+      </w:r>
+      <w:r>
+        <w:t>SAT</w:t>
+      </w:r>
+      <w:r>
+        <w:t xml:space="preserve"> shall comply with the policy and</w:t>
+      </w:r>
+      <w:r>
+        <w:t xml:space="preserve"> </w:t>
+      </w:r>
+      <w:r>
+        <w:t xml:space="preserve">procedures set forth in the </w:t>
+      </w:r>
+      <w:r>
+        <w:t>in 5207.103(j) and (l) unless</w:t>
+      </w:r>
+      <w:r>
+        <w:t xml:space="preserve"> the </w:t>
+      </w:r>
+      <w:r>
+        <w:t>services</w:t>
+      </w:r>
+      <w:r>
+        <w:t xml:space="preserve"> </w:t>
+      </w:r>
+      <w:r>
+        <w:t>are</w:t>
+      </w:r>
+      <w:r>
+        <w:t xml:space="preserve"> </w:t>
+      </w:r>
+      <w:r>
+        <w:t xml:space="preserve">not </w:t>
+      </w:r>
+      <w:r>
+        <w:t>applicable in accordance with</w:t>
+      </w:r>
+      <w:r>
+        <w:t xml:space="preserve"> DODI 5000.74</w:t>
+      </w:r>
+      <w:r>
+        <w:t>,</w:t>
+      </w:r>
+      <w:r>
+        <w:t xml:space="preserve"> paragraph 1.1</w:t>
+      </w:r>
+      <w:r>
+        <w:t>.</w:t>
+      </w:r>
+      <w:r>
+        <w:t>b</w:t>
+      </w:r>
+      <w:r>
+        <w:t>.</w:t>
+      </w:r>
+    </w:p>
+    <w:p>
+      <w:pPr>
+        <w:pStyle w:val="List1"/>
+      </w:pPr>
+      <w:r>
+        <w:t xml:space="preserve"> </w:t>
+      </w:r>
+      <w:r>
+        <w:tab/>
+        <w:t xml:space="preserve"> </w:t>
+      </w:r>
+      <w:r>
+        <w:t>(b) Use Annex 21,</w:t>
+      </w:r>
+      <w:r>
+        <w:t xml:space="preserve"> MOPAS-S</w:t>
+      </w:r>
+      <w:r>
+        <w:t>,</w:t>
+      </w:r>
+      <w:r>
+        <w:t xml:space="preserve"> for services </w:t>
+      </w:r>
+      <w:r>
+        <w:rPr>
+          <w:lang w:val="en"/>
+        </w:rPr>
+        <w:t>when the total cost of all contracts is less than $50 million for all years or less than $25 million for any fiscal year</w:t>
+      </w:r>
+      <w:r>
+        <w:t xml:space="preserve">. </w:t>
+      </w:r>
+      <w:r>
+        <w:rPr>
+          <w:rFonts w:eastAsia="Calibri"/>
+        </w:rPr>
+        <w:t>See Annex 4 for STRL deviations applicable hereto.</w:t>
+      </w:r>
+    </w:p>
+    <w:p>
+      <w:pPr>
+        <w:pStyle w:val="List1"/>
+      </w:pPr>
+      <w:r>
+        <w:t xml:space="preserve"> </w:t>
+      </w:r>
+      <w:r>
+        <w:t xml:space="preserve">(c) For all other services acquisitions, </w:t>
+      </w:r>
+      <w:r>
+        <w:rPr>
+          <w:lang w:val="en"/>
+        </w:rPr>
+        <w:t>when the total cost of all contracts is estimated at $50 million or more for all years or $25 million or more for any fiscal year, use a PSTRAP-M or an ISTRAP-M.</w:t>
+      </w:r>
+      <w:r>
+        <w:t xml:space="preserve"> </w:t>
+      </w:r>
+      <w:r>
+        <w:t>See 5207.103 (j) and (l) and Table 5207-1.</w:t>
       </w:r>
     </w:p>
     <w:p>
@@ -1039,64 +1502,124 @@
         <w:t xml:space="preserve"> </w:t>
       </w:r>
       <w:r>
-        <w:tab/>
-        <w:t xml:space="preserve"> (b) Use Annex 21,</w:t>
-      </w:r>
-      <w:r>
-        <w:t xml:space="preserve"> MOPAS-S</w:t>
-      </w:r>
-      <w:r>
-        <w:t>,</w:t>
-      </w:r>
-      <w:r>
-        <w:t xml:space="preserve"> for services </w:t>
-      </w:r>
+        <w:t xml:space="preserve">(d) </w:t>
+      </w:r>
+      <w:r>
+        <w:rPr>
+          <w:rFonts w:eastAsia="Calibri"/>
+        </w:rPr>
+        <w:t>The level of detail expected for each MOPAS-S shall be commensurate with the complexity, total planned value, and performance risk of the procurement.</w:t>
+      </w:r>
+    </w:p>
+    <w:p>
+      <w:pPr>
+        <w:pStyle w:val="List1"/>
+      </w:pPr>
       <w:r>
         <w:rPr>
           <w:lang w:val="en"/>
         </w:rPr>
-        <w:t xml:space="preserve">when the total cost of all contracts is less than </w:t>
-      </w:r>
-    </w:p>
-    <w:p>
-      <w:pPr>
-        <w:pStyle w:val="Normalwline"/>
-      </w:pPr>
+        <w:t xml:space="preserve">   </w:t>
+      </w:r>
       <w:r>
         <w:rPr>
           <w:lang w:val="en"/>
         </w:rPr>
-        <w:t>$50 million for all years or less than $25 million for any fiscal year</w:t>
-      </w:r>
-      <w:r>
-        <w:t xml:space="preserve">. </w:t>
-      </w:r>
-      <w:r>
-        <w:rPr>
-          <w:rFonts w:eastAsia="Calibri"/>
-        </w:rPr>
-        <w:t>See Annex 4 for STRL deviations applicable hereto.</w:t>
-      </w:r>
-    </w:p>
-    <w:p>
-      <w:pPr>
-        <w:pStyle w:val="List1"/>
-      </w:pPr>
-      <w:r>
-        <w:t xml:space="preserve"> (c) For all other services acquisitions, </w:t>
+        <w:t>(</w:t>
       </w:r>
       <w:r>
         <w:rPr>
           <w:lang w:val="en"/>
         </w:rPr>
-        <w:t>when the total cost of all contracts is estimated at $50 million or more for all years or $25 million or more for any fiscal year, use a PSTRAP-M or an ISTRAP-M.</w:t>
-      </w:r>
-      <w:r>
-        <w:t xml:space="preserve"> </w:t>
-      </w:r>
-      <w:r>
-        <w:t>See 5207.103 (j) and (l) and Table 5207-1.</w:t>
-      </w:r>
+        <w:t xml:space="preserve">e) </w:t>
+      </w:r>
+      <w:bookmarkStart w:id="35" w:name="_Hlk492556343"/>
+      <w:r>
+        <w:rPr>
+          <w:lang w:val="en"/>
+        </w:rPr>
+        <w:t>See FAR 7.104</w:t>
+      </w:r>
+      <w:r>
+        <w:rPr>
+          <w:lang w:val="en"/>
+        </w:rPr>
+        <w:t>(a)</w:t>
+      </w:r>
+      <w:r>
+        <w:rPr>
+          <w:lang w:val="en"/>
+        </w:rPr>
+        <w:t xml:space="preserve"> for the requirements for updates and revisions. </w:t>
+      </w:r>
+    </w:p>
+    <w:bookmarkEnd w:id="35"/>
+    <w:p/>
+    <w:p>
+      <w:pPr>
+        <w:pStyle w:val="Heading3"/>
+      </w:pPr>
+      <w:bookmarkStart w:id="36" w:name="_Toc77851896"/>
+      <w:r>
+        <w:t>5237.504 Contracting official’s responsibilities.</w:t>
+      </w:r>
+      <w:bookmarkEnd w:id="36"/>
+    </w:p>
+    <w:p>
+      <w:r>
+        <w:t xml:space="preserve">   </w:t>
+      </w:r>
+      <w:proofErr w:type="spellStart"/>
+      <w:r>
+        <w:t>SeaPort</w:t>
+      </w:r>
+      <w:proofErr w:type="spellEnd"/>
+      <w:r>
+        <w:t xml:space="preserve"> is the Navy’s best practice for acquisition of </w:t>
+      </w:r>
+      <w:r>
+        <w:t>the types of services shown in Annex 22</w:t>
+      </w:r>
+      <w:r>
+        <w:t xml:space="preserve"> (see 5237.102 for exceptions)</w:t>
+      </w:r>
+      <w:r>
+        <w:t>.</w:t>
+      </w:r>
+    </w:p>
+    <w:p>
+      <w:pPr>
+        <w:rPr>
+          <w:sz w:val="22"/>
+          <w:szCs w:val="22"/>
+        </w:rPr>
+      </w:pPr>
+    </w:p>
+    <w:p>
+      <w:pPr>
+        <w:pStyle w:val="Heading2"/>
+      </w:pPr>
+      <w:bookmarkStart w:id="37" w:name="_Toc465929983"/>
+      <w:bookmarkStart w:id="38" w:name="_Toc77851897"/>
+      <w:bookmarkStart w:id="39" w:name="_Toc221088877"/>
+      <w:bookmarkStart w:id="40" w:name="_Toc221944611"/>
+      <w:r>
+        <w:t>SUBPART 5237.76—CONTINUATION OF ESSENTIAL CONTRACTOR SERVICES</w:t>
+      </w:r>
+      <w:bookmarkEnd w:id="37"/>
+      <w:bookmarkEnd w:id="38"/>
+    </w:p>
+    <w:p>
+      <w:pPr>
+        <w:pStyle w:val="Heading3"/>
+      </w:pPr>
+      <w:bookmarkStart w:id="41" w:name="_Toc465929984"/>
+      <w:bookmarkStart w:id="42" w:name="_Toc77851898"/>
+      <w:r>
+        <w:t>5237.7602 Policy.</w:t>
+      </w:r>
+      <w:bookmarkEnd w:id="41"/>
+      <w:bookmarkEnd w:id="42"/>
     </w:p>
     <w:p>
       <w:pPr>
@@ -1106,102 +1629,10 @@
         </w:rPr>
       </w:pPr>
       <w:r>
-        <w:t xml:space="preserve"> (d) </w:t>
-      </w:r>
-      <w:r>
-        <w:rPr>
-          <w:rFonts w:eastAsia="Calibri"/>
-        </w:rPr>
-        <w:t>The level of detail expected for each MOPAS-S shall be commensurate with the complexity, total planned value, and performance risk of the procurement.</w:t>
-      </w:r>
-    </w:p>
-    <w:p>
-      <w:pPr>
-        <w:pStyle w:val="List1"/>
-      </w:pPr>
-      <w:r>
-        <w:rPr>
-          <w:lang w:val="en"/>
-        </w:rPr>
-        <w:t xml:space="preserve">             (e) </w:t>
-      </w:r>
-      <w:bookmarkStart w:id="34" w:name="_Hlk492556343"/>
-      <w:r>
-        <w:rPr>
-          <w:lang w:val="en"/>
-        </w:rPr>
-        <w:t xml:space="preserve">See FAR 7.104(a) for the requirements for updates and revisions. </w:t>
-      </w:r>
-    </w:p>
-    <w:bookmarkEnd w:id="34"/>
-    <w:p/>
-    <w:p>
-      <w:pPr>
-        <w:pStyle w:val="Heading3"/>
-      </w:pPr>
-      <w:bookmarkStart w:id="35" w:name="_Toc74296429"/>
-      <w:r>
-        <w:t>5237.504 Contracting official’s responsibilities.</w:t>
-      </w:r>
-      <w:bookmarkEnd w:id="35"/>
-    </w:p>
-    <w:p>
-      <w:r>
-        <w:t xml:space="preserve">   </w:t>
-      </w:r>
-      <w:r>
-        <w:t>SeaPort</w:t>
-      </w:r>
-      <w:r>
-        <w:t xml:space="preserve"> is the Navy’s best practice for acquisition of </w:t>
-      </w:r>
-      <w:r>
-        <w:t>the types of services shown in Annex 22 (see 5237.102 for exceptions).</w:t>
-      </w:r>
-    </w:p>
-    <w:p>
-      <w:pPr>
-        <w:rPr>
-          <w:sz w:val="22"/>
-          <w:szCs w:val="22"/>
-        </w:rPr>
-      </w:pPr>
-    </w:p>
-    <w:p>
-      <w:pPr>
-        <w:pStyle w:val="Heading2"/>
-      </w:pPr>
-      <w:bookmarkStart w:id="36" w:name="_Toc465929983"/>
-      <w:bookmarkStart w:id="37" w:name="_Toc74296430"/>
-      <w:bookmarkStart w:id="38" w:name="_Toc221088877"/>
-      <w:bookmarkStart w:id="39" w:name="_Toc221944611"/>
-      <w:r>
-        <w:t>SUBPART 5237.76—CONTINUATION OF ESSENTIAL CONTRACTOR SERVICES</w:t>
-      </w:r>
-      <w:bookmarkEnd w:id="36"/>
-      <w:bookmarkEnd w:id="37"/>
-    </w:p>
-    <w:p>
-      <w:pPr>
-        <w:pStyle w:val="Heading3"/>
-      </w:pPr>
-      <w:bookmarkStart w:id="40" w:name="_Toc465929984"/>
-      <w:bookmarkStart w:id="41" w:name="_Toc74296431"/>
-      <w:r>
-        <w:t>5237.7602 Policy.</w:t>
-      </w:r>
-      <w:bookmarkEnd w:id="40"/>
-      <w:bookmarkEnd w:id="41"/>
-    </w:p>
-    <w:p>
-      <w:pPr>
-        <w:pStyle w:val="List1"/>
-        <w:rPr>
-          <w:lang w:val="en"/>
-        </w:rPr>
-      </w:pPr>
-      <w:r>
-        <w:t xml:space="preserve">(c) When requirements are designated as essential contractor services, ensure </w:t>
+        <w:t>(</w:t>
+      </w:r>
+      <w:r>
+        <w:t xml:space="preserve">c) When requirements are designated as essential contractor services, ensure </w:t>
       </w:r>
       <w:r>
         <w:rPr>
@@ -1240,40 +1671,64 @@
       <w:pPr>
         <w:pStyle w:val="Heading2"/>
       </w:pPr>
-      <w:bookmarkStart w:id="42" w:name="_Toc74296432"/>
-      <w:r>
-        <w:t>SUBPART 5237.90—CONTRACTOR GUARD SERVICES</w:t>
-      </w:r>
-      <w:bookmarkEnd w:id="38"/>
+      <w:bookmarkStart w:id="43" w:name="_Toc77851899"/>
+      <w:r>
+        <w:t>SUBPART 5237.90</w:t>
+      </w:r>
+      <w:r>
+        <w:t>—</w:t>
+      </w:r>
+      <w:r>
+        <w:t>CONTRACTOR GUARD SERVICES</w:t>
+      </w:r>
       <w:bookmarkEnd w:id="39"/>
-      <w:bookmarkEnd w:id="42"/>
+      <w:bookmarkEnd w:id="40"/>
+      <w:bookmarkEnd w:id="43"/>
     </w:p>
     <w:p>
       <w:pPr>
         <w:pStyle w:val="Heading3"/>
       </w:pPr>
-      <w:bookmarkStart w:id="43" w:name="_Toc221088878"/>
-      <w:bookmarkStart w:id="44" w:name="_Toc221944612"/>
-      <w:bookmarkStart w:id="45" w:name="_Toc74296433"/>
+      <w:bookmarkStart w:id="44" w:name="_Toc221088878"/>
+      <w:bookmarkStart w:id="45" w:name="_Toc221944612"/>
+      <w:bookmarkStart w:id="46" w:name="_Toc77851900"/>
       <w:r>
         <w:t>5237.9000 Contracting for contractor guard services.</w:t>
       </w:r>
-      <w:bookmarkEnd w:id="43"/>
       <w:bookmarkEnd w:id="44"/>
       <w:bookmarkEnd w:id="45"/>
+      <w:bookmarkEnd w:id="46"/>
     </w:p>
     <w:p>
       <w:r>
         <w:t xml:space="preserve">   All requirements for contractor guard </w:t>
       </w:r>
       <w:r>
-        <w:t>services for facilities, with the exception of those required</w:t>
+        <w:t>services</w:t>
       </w:r>
       <w:r>
         <w:t xml:space="preserve"> </w:t>
       </w:r>
       <w:r>
-        <w:t>to be obtained through the General Services Administration (</w:t>
+        <w:t>for</w:t>
+      </w:r>
+      <w:r>
+        <w:t xml:space="preserve"> facilities</w:t>
+      </w:r>
+      <w:r>
+        <w:t>, with the exception of those required</w:t>
+      </w:r>
+      <w:r>
+        <w:t xml:space="preserve"> </w:t>
+      </w:r>
+      <w:r>
+        <w:t>to</w:t>
+      </w:r>
+      <w:r>
+        <w:t xml:space="preserve"> </w:t>
+      </w:r>
+      <w:r>
+        <w:t>be obtained through the General Services Administration (</w:t>
       </w:r>
       <w:r>
         <w:t>GSA), shall be obtained through NAVFACENGCOM, unless specific authority is otherwise granted.</w:t>
@@ -1286,25 +1741,17 @@
           <w:sz w:val="32"/>
         </w:rPr>
       </w:pPr>
-      <w:r>
-        <w:br w:type="page"/>
-      </w:r>
-    </w:p>
-    <w:p>
-      <w:pPr>
-        <w:rPr>
-          <w:lang w:val="en"/>
-        </w:rPr>
-      </w:pPr>
+      <w:bookmarkStart w:id="47" w:name="_Toc221088879"/>
+      <w:bookmarkStart w:id="48" w:name="_Toc221944613"/>
+      <w:bookmarkEnd w:id="47"/>
+      <w:bookmarkEnd w:id="48"/>
     </w:p>
     <w:sectPr>
-      <w:footerReference w:type="even" r:id="rId17"/>
-      <w:footerReference w:type="default" r:id="rId18"/>
-      <w:headerReference w:type="first" r:id="rId19"/>
       <w:pgSz w:w="12240" w:h="15840" w:code="1"/>
-      <w:pgMar w:top="1440" w:right="1440" w:bottom="1440" w:left="1440" w:header="720" w:footer="720" w:gutter="0"/>
+      <w:pgMar w:top="1296" w:right="1152" w:bottom="1152" w:left="1440" w:header="720" w:footer="432" w:gutter="0"/>
+      <w:pgNumType w:start="1" w:chapStyle="1"/>
       <w:cols w:space="720"/>
-      <w:docGrid w:linePitch="360"/>
+      <w:docGrid w:linePitch="326"/>
     </w:sectPr>
   </w:body>
 </w:document>
@@ -1329,107 +1776,6 @@
 </w:endnotes>
 </file>
 
-<file path=word/footer1.xml><?xml version="1.0" encoding="utf-8"?>
-<w:ftr xmlns:wpc="http://schemas.microsoft.com/office/word/2010/wordprocessingCanvas" xmlns:cx="http://schemas.microsoft.com/office/drawing/2014/chartex" xmlns:cx1="http://schemas.microsoft.com/office/drawing/2015/9/8/chartex" xmlns:cx2="http://schemas.microsoft.com/office/drawing/2015/10/21/chartex" xmlns:cx3="http://schemas.microsoft.com/office/drawing/2016/5/9/chartex" xmlns:cx4="http://schemas.microsoft.com/office/drawing/2016/5/10/chartex" xmlns:cx5="http://schemas.microsoft.com/office/drawing/2016/5/11/chartex" xmlns:cx6="http://schemas.microsoft.com/office/drawing/2016/5/12/chartex" xmlns:cx7="http://schemas.microsoft.com/office/drawing/2016/5/13/chartex" xmlns:cx8="http://schemas.microsoft.com/office/drawing/2016/5/14/chartex" xmlns:mc="http://schemas.openxmlformats.org/markup-compatibility/2006" xmlns:aink="http://schemas.microsoft.com/office/drawing/2016/ink" xmlns:am3d="http://schemas.microsoft.com/office/drawing/2017/model3d" xmlns:o="urn:schemas-microsoft-com:office:office" xmlns:r="http://schemas.openxmlformats.org/officeDocument/2006/relationships" xmlns:m="http://schemas.openxmlformats.org/officeDocument/2006/math" xmlns:v="urn:schemas-microsoft-com:vml" xmlns:wp14="http://schemas.microsoft.com/office/word/2010/wordprocessingDrawing" xmlns:wp="http://schemas.openxmlformats.org/drawingml/2006/wordprocessingDrawing" xmlns:w10="urn:schemas-microsoft-com:office:word" xmlns:w="http://schemas.openxmlformats.org/wordprocessingml/2006/main" xmlns:w14="http://schemas.microsoft.com/office/word/2010/wordml" xmlns:w15="http://schemas.microsoft.com/office/word/2012/wordml" xmlns:w16cex="http://schemas.microsoft.com/office/word/2018/wordml/cex" xmlns:w16cid="http://schemas.microsoft.com/office/word/2016/wordml/cid" xmlns:w16="http://schemas.microsoft.com/office/word/2018/wordml" xmlns:w16sdtdh="http://schemas.microsoft.com/office/word/2020/wordml/sdtdatahash" xmlns:w16se="http://schemas.microsoft.com/office/word/2015/wordml/symex" xmlns:wpg="http://schemas.microsoft.com/office/word/2010/wordprocessingGroup" xmlns:wpi="http://schemas.microsoft.com/office/word/2010/wordprocessingInk" xmlns:wne="http://schemas.microsoft.com/office/word/2006/wordml" xmlns:wps="http://schemas.microsoft.com/office/word/2010/wordprocessingShape" mc:Ignorable="w14 w15 w16se w16cid w16 w16cex w16sdtdh wp14">
-  <w:p>
-    <w:pPr>
-      <w:pStyle w:val="Footer"/>
-      <w:framePr w:wrap="around" w:vAnchor="text" w:hAnchor="margin" w:xAlign="right" w:y="1"/>
-      <w:rPr>
-        <w:rStyle w:val="PageNumber"/>
-      </w:rPr>
-    </w:pPr>
-    <w:r>
-      <w:rPr>
-        <w:rStyle w:val="PageNumber"/>
-      </w:rPr>
-      <w:fldChar w:fldCharType="begin"/>
-    </w:r>
-    <w:r>
-      <w:rPr>
-        <w:rStyle w:val="PageNumber"/>
-      </w:rPr>
-      <w:instrText xml:space="preserve">PAGE  </w:instrText>
-    </w:r>
-    <w:r>
-      <w:rPr>
-        <w:rStyle w:val="PageNumber"/>
-      </w:rPr>
-      <w:fldChar w:fldCharType="separate"/>
-    </w:r>
-    <w:r>
-      <w:rPr>
-        <w:rStyle w:val="PageNumber"/>
-        <w:noProof/>
-      </w:rPr>
-      <w:t>183</w:t>
-    </w:r>
-    <w:r>
-      <w:rPr>
-        <w:rStyle w:val="PageNumber"/>
-      </w:rPr>
-      <w:fldChar w:fldCharType="end"/>
-    </w:r>
-  </w:p>
-  <w:p>
-    <w:pPr>
-      <w:pStyle w:val="Footer"/>
-      <w:ind w:right="360"/>
-    </w:pPr>
-  </w:p>
-</w:ftr>
-</file>
-
-<file path=word/footer2.xml><?xml version="1.0" encoding="utf-8"?>
-<w:ftr xmlns:wpc="http://schemas.microsoft.com/office/word/2010/wordprocessingCanvas" xmlns:cx="http://schemas.microsoft.com/office/drawing/2014/chartex" xmlns:cx1="http://schemas.microsoft.com/office/drawing/2015/9/8/chartex" xmlns:cx2="http://schemas.microsoft.com/office/drawing/2015/10/21/chartex" xmlns:cx3="http://schemas.microsoft.com/office/drawing/2016/5/9/chartex" xmlns:cx4="http://schemas.microsoft.com/office/drawing/2016/5/10/chartex" xmlns:cx5="http://schemas.microsoft.com/office/drawing/2016/5/11/chartex" xmlns:cx6="http://schemas.microsoft.com/office/drawing/2016/5/12/chartex" xmlns:cx7="http://schemas.microsoft.com/office/drawing/2016/5/13/chartex" xmlns:cx8="http://schemas.microsoft.com/office/drawing/2016/5/14/chartex" xmlns:mc="http://schemas.openxmlformats.org/markup-compatibility/2006" xmlns:aink="http://schemas.microsoft.com/office/drawing/2016/ink" xmlns:am3d="http://schemas.microsoft.com/office/drawing/2017/model3d" xmlns:o="urn:schemas-microsoft-com:office:office" xmlns:r="http://schemas.openxmlformats.org/officeDocument/2006/relationships" xmlns:m="http://schemas.openxmlformats.org/officeDocument/2006/math" xmlns:v="urn:schemas-microsoft-com:vml" xmlns:wp14="http://schemas.microsoft.com/office/word/2010/wordprocessingDrawing" xmlns:wp="http://schemas.openxmlformats.org/drawingml/2006/wordprocessingDrawing" xmlns:w10="urn:schemas-microsoft-com:office:word" xmlns:w="http://schemas.openxmlformats.org/wordprocessingml/2006/main" xmlns:w14="http://schemas.microsoft.com/office/word/2010/wordml" xmlns:w15="http://schemas.microsoft.com/office/word/2012/wordml" xmlns:w16cex="http://schemas.microsoft.com/office/word/2018/wordml/cex" xmlns:w16cid="http://schemas.microsoft.com/office/word/2016/wordml/cid" xmlns:w16="http://schemas.microsoft.com/office/word/2018/wordml" xmlns:w16sdtdh="http://schemas.microsoft.com/office/word/2020/wordml/sdtdatahash" xmlns:w16se="http://schemas.microsoft.com/office/word/2015/wordml/symex" xmlns:wpg="http://schemas.microsoft.com/office/word/2010/wordprocessingGroup" xmlns:wpi="http://schemas.microsoft.com/office/word/2010/wordprocessingInk" xmlns:wne="http://schemas.microsoft.com/office/word/2006/wordml" xmlns:wps="http://schemas.microsoft.com/office/word/2010/wordprocessingShape" mc:Ignorable="w14 w15 w16se w16cid w16 w16cex w16sdtdh wp14">
-  <w:sdt>
-    <w:sdtPr>
-      <w:id w:val="-1845006018"/>
-      <w:docPartObj>
-        <w:docPartGallery w:val="Page Numbers (Bottom of Page)"/>
-        <w:docPartUnique/>
-      </w:docPartObj>
-    </w:sdtPr>
-    <w:sdtEndPr/>
-    <w:sdtContent>
-      <w:p>
-        <w:pPr>
-          <w:pStyle w:val="Footer"/>
-          <w:jc w:val="right"/>
-        </w:pPr>
-        <w:r>
-          <w:fldChar w:fldCharType="begin"/>
-        </w:r>
-        <w:r>
-          <w:instrText xml:space="preserve"> PAGE   \* MERGEFORMAT </w:instrText>
-        </w:r>
-        <w:r>
-          <w:fldChar w:fldCharType="separate"/>
-        </w:r>
-        <w:r>
-          <w:rPr>
-            <w:noProof/>
-          </w:rPr>
-          <w:t>182</w:t>
-        </w:r>
-        <w:r>
-          <w:rPr>
-            <w:noProof/>
-          </w:rPr>
-          <w:fldChar w:fldCharType="end"/>
-        </w:r>
-      </w:p>
-    </w:sdtContent>
-  </w:sdt>
-  <w:p>
-    <w:pPr>
-      <w:pStyle w:val="Footer"/>
-      <w:ind w:right="360"/>
-    </w:pPr>
-  </w:p>
-</w:ftr>
-</file>
-
 <file path=word/footnotes.xml><?xml version="1.0" encoding="utf-8"?>
 <w:footnotes xmlns:wpc="http://schemas.microsoft.com/office/word/2010/wordprocessingCanvas" xmlns:cx="http://schemas.microsoft.com/office/drawing/2014/chartex" xmlns:cx1="http://schemas.microsoft.com/office/drawing/2015/9/8/chartex" xmlns:cx2="http://schemas.microsoft.com/office/drawing/2015/10/21/chartex" xmlns:cx3="http://schemas.microsoft.com/office/drawing/2016/5/9/chartex" xmlns:cx4="http://schemas.microsoft.com/office/drawing/2016/5/10/chartex" xmlns:cx5="http://schemas.microsoft.com/office/drawing/2016/5/11/chartex" xmlns:cx6="http://schemas.microsoft.com/office/drawing/2016/5/12/chartex" xmlns:cx7="http://schemas.microsoft.com/office/drawing/2016/5/13/chartex" xmlns:cx8="http://schemas.microsoft.com/office/drawing/2016/5/14/chartex" xmlns:mc="http://schemas.openxmlformats.org/markup-compatibility/2006" xmlns:aink="http://schemas.microsoft.com/office/drawing/2016/ink" xmlns:am3d="http://schemas.microsoft.com/office/drawing/2017/model3d" xmlns:o="urn:schemas-microsoft-com:office:office" xmlns:r="http://schemas.openxmlformats.org/officeDocument/2006/relationships" xmlns:m="http://schemas.openxmlformats.org/officeDocument/2006/math" xmlns:v="urn:schemas-microsoft-com:vml" xmlns:wp14="http://schemas.microsoft.com/office/word/2010/wordprocessingDrawing" xmlns:wp="http://schemas.openxmlformats.org/drawingml/2006/wordprocessingDrawing" xmlns:w10="urn:schemas-microsoft-com:office:word" xmlns:w="http://schemas.openxmlformats.org/wordprocessingml/2006/main" xmlns:w14="http://schemas.microsoft.com/office/word/2010/wordml" xmlns:w15="http://schemas.microsoft.com/office/word/2012/wordml" xmlns:w16cex="http://schemas.microsoft.com/office/word/2018/wordml/cex" xmlns:w16cid="http://schemas.microsoft.com/office/word/2016/wordml/cid" xmlns:w16="http://schemas.microsoft.com/office/word/2018/wordml" xmlns:w16sdtdh="http://schemas.microsoft.com/office/word/2020/wordml/sdtdatahash" xmlns:w16se="http://schemas.microsoft.com/office/word/2015/wordml/symex" xmlns:wpg="http://schemas.microsoft.com/office/word/2010/wordprocessingGroup" xmlns:wpi="http://schemas.microsoft.com/office/word/2010/wordprocessingInk" xmlns:wne="http://schemas.microsoft.com/office/word/2006/wordml" xmlns:wps="http://schemas.microsoft.com/office/word/2010/wordprocessingShape" mc:Ignorable="w14 w15 w16se w16cid w16 w16cex w16sdtdh wp14">
   <w:footnote w:type="separator" w:id="-1">
@@ -1449,19 +1795,98 @@
 </w:footnotes>
 </file>
 
-<file path=word/header1.xml><?xml version="1.0" encoding="utf-8"?>
-<w:hdr xmlns:wpc="http://schemas.microsoft.com/office/word/2010/wordprocessingCanvas" xmlns:cx="http://schemas.microsoft.com/office/drawing/2014/chartex" xmlns:cx1="http://schemas.microsoft.com/office/drawing/2015/9/8/chartex" xmlns:cx2="http://schemas.microsoft.com/office/drawing/2015/10/21/chartex" xmlns:cx3="http://schemas.microsoft.com/office/drawing/2016/5/9/chartex" xmlns:cx4="http://schemas.microsoft.com/office/drawing/2016/5/10/chartex" xmlns:cx5="http://schemas.microsoft.com/office/drawing/2016/5/11/chartex" xmlns:cx6="http://schemas.microsoft.com/office/drawing/2016/5/12/chartex" xmlns:cx7="http://schemas.microsoft.com/office/drawing/2016/5/13/chartex" xmlns:cx8="http://schemas.microsoft.com/office/drawing/2016/5/14/chartex" xmlns:mc="http://schemas.openxmlformats.org/markup-compatibility/2006" xmlns:aink="http://schemas.microsoft.com/office/drawing/2016/ink" xmlns:am3d="http://schemas.microsoft.com/office/drawing/2017/model3d" xmlns:o="urn:schemas-microsoft-com:office:office" xmlns:r="http://schemas.openxmlformats.org/officeDocument/2006/relationships" xmlns:m="http://schemas.openxmlformats.org/officeDocument/2006/math" xmlns:v="urn:schemas-microsoft-com:vml" xmlns:wp14="http://schemas.microsoft.com/office/word/2010/wordprocessingDrawing" xmlns:wp="http://schemas.openxmlformats.org/drawingml/2006/wordprocessingDrawing" xmlns:w10="urn:schemas-microsoft-com:office:word" xmlns:w="http://schemas.openxmlformats.org/wordprocessingml/2006/main" xmlns:w14="http://schemas.microsoft.com/office/word/2010/wordml" xmlns:w15="http://schemas.microsoft.com/office/word/2012/wordml" xmlns:w16cex="http://schemas.microsoft.com/office/word/2018/wordml/cex" xmlns:w16cid="http://schemas.microsoft.com/office/word/2016/wordml/cid" xmlns:w16="http://schemas.microsoft.com/office/word/2018/wordml" xmlns:w16sdtdh="http://schemas.microsoft.com/office/word/2020/wordml/sdtdatahash" xmlns:w16se="http://schemas.microsoft.com/office/word/2015/wordml/symex" xmlns:wpg="http://schemas.microsoft.com/office/word/2010/wordprocessingGroup" xmlns:wpi="http://schemas.microsoft.com/office/word/2010/wordprocessingInk" xmlns:wne="http://schemas.microsoft.com/office/word/2006/wordml" xmlns:wps="http://schemas.microsoft.com/office/word/2010/wordprocessingShape" mc:Ignorable="w14 w15 w16se w16cid w16 w16cex w16sdtdh wp14">
-  <w:p>
-    <w:pPr>
-      <w:pStyle w:val="Header"/>
-    </w:pPr>
-  </w:p>
-</w:hdr>
-</file>
-
 <file path=word/numbering.xml><?xml version="1.0" encoding="utf-8"?>
 <w:numbering xmlns:wpc="http://schemas.microsoft.com/office/word/2010/wordprocessingCanvas" xmlns:cx="http://schemas.microsoft.com/office/drawing/2014/chartex" xmlns:cx1="http://schemas.microsoft.com/office/drawing/2015/9/8/chartex" xmlns:cx2="http://schemas.microsoft.com/office/drawing/2015/10/21/chartex" xmlns:cx3="http://schemas.microsoft.com/office/drawing/2016/5/9/chartex" xmlns:cx4="http://schemas.microsoft.com/office/drawing/2016/5/10/chartex" xmlns:cx5="http://schemas.microsoft.com/office/drawing/2016/5/11/chartex" xmlns:cx6="http://schemas.microsoft.com/office/drawing/2016/5/12/chartex" xmlns:cx7="http://schemas.microsoft.com/office/drawing/2016/5/13/chartex" xmlns:cx8="http://schemas.microsoft.com/office/drawing/2016/5/14/chartex" xmlns:mc="http://schemas.openxmlformats.org/markup-compatibility/2006" xmlns:aink="http://schemas.microsoft.com/office/drawing/2016/ink" xmlns:am3d="http://schemas.microsoft.com/office/drawing/2017/model3d" xmlns:o="urn:schemas-microsoft-com:office:office" xmlns:r="http://schemas.openxmlformats.org/officeDocument/2006/relationships" xmlns:m="http://schemas.openxmlformats.org/officeDocument/2006/math" xmlns:v="urn:schemas-microsoft-com:vml" xmlns:wp14="http://schemas.microsoft.com/office/word/2010/wordprocessingDrawing" xmlns:wp="http://schemas.openxmlformats.org/drawingml/2006/wordprocessingDrawing" xmlns:w10="urn:schemas-microsoft-com:office:word" xmlns:w="http://schemas.openxmlformats.org/wordprocessingml/2006/main" xmlns:w14="http://schemas.microsoft.com/office/word/2010/wordml" xmlns:w15="http://schemas.microsoft.com/office/word/2012/wordml" xmlns:w16cex="http://schemas.microsoft.com/office/word/2018/wordml/cex" xmlns:w16cid="http://schemas.microsoft.com/office/word/2016/wordml/cid" xmlns:w16="http://schemas.microsoft.com/office/word/2018/wordml" xmlns:w16sdtdh="http://schemas.microsoft.com/office/word/2020/wordml/sdtdatahash" xmlns:w16se="http://schemas.microsoft.com/office/word/2015/wordml/symex" xmlns:wpg="http://schemas.microsoft.com/office/word/2010/wordprocessingGroup" xmlns:wpi="http://schemas.microsoft.com/office/word/2010/wordprocessingInk" xmlns:wne="http://schemas.microsoft.com/office/word/2006/wordml" xmlns:wps="http://schemas.microsoft.com/office/word/2010/wordprocessingShape" mc:Ignorable="w14 w15 w16se w16cid w16 w16cex w16sdtdh wp14">
   <w:abstractNum w:abstractNumId="0" w15:restartNumberingAfterBreak="0">
+    <w:nsid w:val="005A2522"/>
+    <w:multiLevelType w:val="hybridMultilevel"/>
+    <w:tmpl w:val="22346B6A"/>
+    <w:lvl w:ilvl="0" w:tplc="212008E2">
+      <w:start w:val="1"/>
+      <w:numFmt w:val="upperLetter"/>
+      <w:lvlText w:val="(%1)"/>
+      <w:lvlJc w:val="left"/>
+      <w:pPr>
+        <w:ind w:left="1116" w:hanging="396"/>
+      </w:pPr>
+      <w:rPr>
+        <w:rFonts w:hint="default"/>
+      </w:rPr>
+    </w:lvl>
+    <w:lvl w:ilvl="1" w:tplc="04090019" w:tentative="1">
+      <w:start w:val="1"/>
+      <w:numFmt w:val="lowerLetter"/>
+      <w:lvlText w:val="%2."/>
+      <w:lvlJc w:val="left"/>
+      <w:pPr>
+        <w:ind w:left="1800" w:hanging="360"/>
+      </w:pPr>
+    </w:lvl>
+    <w:lvl w:ilvl="2" w:tplc="0409001B" w:tentative="1">
+      <w:start w:val="1"/>
+      <w:numFmt w:val="lowerRoman"/>
+      <w:lvlText w:val="%3."/>
+      <w:lvlJc w:val="right"/>
+      <w:pPr>
+        <w:ind w:left="2520" w:hanging="180"/>
+      </w:pPr>
+    </w:lvl>
+    <w:lvl w:ilvl="3" w:tplc="0409000F" w:tentative="1">
+      <w:start w:val="1"/>
+      <w:numFmt w:val="decimal"/>
+      <w:lvlText w:val="%4."/>
+      <w:lvlJc w:val="left"/>
+      <w:pPr>
+        <w:ind w:left="3240" w:hanging="360"/>
+      </w:pPr>
+    </w:lvl>
+    <w:lvl w:ilvl="4" w:tplc="04090019" w:tentative="1">
+      <w:start w:val="1"/>
+      <w:numFmt w:val="lowerLetter"/>
+      <w:lvlText w:val="%5."/>
+      <w:lvlJc w:val="left"/>
+      <w:pPr>
+        <w:ind w:left="3960" w:hanging="360"/>
+      </w:pPr>
+    </w:lvl>
+    <w:lvl w:ilvl="5" w:tplc="0409001B" w:tentative="1">
+      <w:start w:val="1"/>
+      <w:numFmt w:val="lowerRoman"/>
+      <w:lvlText w:val="%6."/>
+      <w:lvlJc w:val="right"/>
+      <w:pPr>
+        <w:ind w:left="4680" w:hanging="180"/>
+      </w:pPr>
+    </w:lvl>
+    <w:lvl w:ilvl="6" w:tplc="0409000F" w:tentative="1">
+      <w:start w:val="1"/>
+      <w:numFmt w:val="decimal"/>
+      <w:lvlText w:val="%7."/>
+      <w:lvlJc w:val="left"/>
+      <w:pPr>
+        <w:ind w:left="5400" w:hanging="360"/>
+      </w:pPr>
+    </w:lvl>
+    <w:lvl w:ilvl="7" w:tplc="04090019" w:tentative="1">
+      <w:start w:val="1"/>
+      <w:numFmt w:val="lowerLetter"/>
+      <w:lvlText w:val="%8."/>
+      <w:lvlJc w:val="left"/>
+      <w:pPr>
+        <w:ind w:left="6120" w:hanging="360"/>
+      </w:pPr>
+    </w:lvl>
+    <w:lvl w:ilvl="8" w:tplc="0409001B" w:tentative="1">
+      <w:start w:val="1"/>
+      <w:numFmt w:val="lowerRoman"/>
+      <w:lvlText w:val="%9."/>
+      <w:lvlJc w:val="right"/>
+      <w:pPr>
+        <w:ind w:left="6840" w:hanging="180"/>
+      </w:pPr>
+    </w:lvl>
+  </w:abstractNum>
+  <w:abstractNum w:abstractNumId="1" w15:restartNumberingAfterBreak="0">
     <w:nsid w:val="016077A5"/>
     <w:multiLevelType w:val="multilevel"/>
     <w:tmpl w:val="B1EC3254"/>
@@ -1574,7 +1999,7 @@
       </w:pPr>
     </w:lvl>
   </w:abstractNum>
-  <w:abstractNum w:abstractNumId="1" w15:restartNumberingAfterBreak="0">
+  <w:abstractNum w:abstractNumId="2" w15:restartNumberingAfterBreak="0">
     <w:nsid w:val="025055AD"/>
     <w:multiLevelType w:val="hybridMultilevel"/>
     <w:tmpl w:val="19FE9EF6"/>
@@ -1663,7 +2088,7 @@
       </w:pPr>
     </w:lvl>
   </w:abstractNum>
-  <w:abstractNum w:abstractNumId="2" w15:restartNumberingAfterBreak="0">
+  <w:abstractNum w:abstractNumId="3" w15:restartNumberingAfterBreak="0">
     <w:nsid w:val="03725819"/>
     <w:multiLevelType w:val="hybridMultilevel"/>
     <w:tmpl w:val="3F027D72"/>
@@ -1805,7 +2230,120 @@
       </w:rPr>
     </w:lvl>
   </w:abstractNum>
-  <w:abstractNum w:abstractNumId="3" w15:restartNumberingAfterBreak="0">
+  <w:abstractNum w:abstractNumId="4" w15:restartNumberingAfterBreak="0">
+    <w:nsid w:val="03CD02BB"/>
+    <w:multiLevelType w:val="hybridMultilevel"/>
+    <w:tmpl w:val="47E22364"/>
+    <w:lvl w:ilvl="0" w:tplc="04090001">
+      <w:start w:val="1"/>
+      <w:numFmt w:val="bullet"/>
+      <w:lvlText w:val=""/>
+      <w:lvlJc w:val="left"/>
+      <w:pPr>
+        <w:ind w:left="1440" w:hanging="360"/>
+      </w:pPr>
+      <w:rPr>
+        <w:rFonts w:ascii="Symbol" w:hAnsi="Symbol" w:hint="default"/>
+      </w:rPr>
+    </w:lvl>
+    <w:lvl w:ilvl="1" w:tplc="04090003" w:tentative="1">
+      <w:start w:val="1"/>
+      <w:numFmt w:val="bullet"/>
+      <w:lvlText w:val="o"/>
+      <w:lvlJc w:val="left"/>
+      <w:pPr>
+        <w:ind w:left="2160" w:hanging="360"/>
+      </w:pPr>
+      <w:rPr>
+        <w:rFonts w:ascii="Courier New" w:hAnsi="Courier New" w:cs="Courier New" w:hint="default"/>
+      </w:rPr>
+    </w:lvl>
+    <w:lvl w:ilvl="2" w:tplc="04090005" w:tentative="1">
+      <w:start w:val="1"/>
+      <w:numFmt w:val="bullet"/>
+      <w:lvlText w:val=""/>
+      <w:lvlJc w:val="left"/>
+      <w:pPr>
+        <w:ind w:left="2880" w:hanging="360"/>
+      </w:pPr>
+      <w:rPr>
+        <w:rFonts w:ascii="Wingdings" w:hAnsi="Wingdings" w:hint="default"/>
+      </w:rPr>
+    </w:lvl>
+    <w:lvl w:ilvl="3" w:tplc="04090001" w:tentative="1">
+      <w:start w:val="1"/>
+      <w:numFmt w:val="bullet"/>
+      <w:lvlText w:val=""/>
+      <w:lvlJc w:val="left"/>
+      <w:pPr>
+        <w:ind w:left="3600" w:hanging="360"/>
+      </w:pPr>
+      <w:rPr>
+        <w:rFonts w:ascii="Symbol" w:hAnsi="Symbol" w:hint="default"/>
+      </w:rPr>
+    </w:lvl>
+    <w:lvl w:ilvl="4" w:tplc="04090003" w:tentative="1">
+      <w:start w:val="1"/>
+      <w:numFmt w:val="bullet"/>
+      <w:lvlText w:val="o"/>
+      <w:lvlJc w:val="left"/>
+      <w:pPr>
+        <w:ind w:left="4320" w:hanging="360"/>
+      </w:pPr>
+      <w:rPr>
+        <w:rFonts w:ascii="Courier New" w:hAnsi="Courier New" w:cs="Courier New" w:hint="default"/>
+      </w:rPr>
+    </w:lvl>
+    <w:lvl w:ilvl="5" w:tplc="04090005" w:tentative="1">
+      <w:start w:val="1"/>
+      <w:numFmt w:val="bullet"/>
+      <w:lvlText w:val=""/>
+      <w:lvlJc w:val="left"/>
+      <w:pPr>
+        <w:ind w:left="5040" w:hanging="360"/>
+      </w:pPr>
+      <w:rPr>
+        <w:rFonts w:ascii="Wingdings" w:hAnsi="Wingdings" w:hint="default"/>
+      </w:rPr>
+    </w:lvl>
+    <w:lvl w:ilvl="6" w:tplc="04090001" w:tentative="1">
+      <w:start w:val="1"/>
+      <w:numFmt w:val="bullet"/>
+      <w:lvlText w:val=""/>
+      <w:lvlJc w:val="left"/>
+      <w:pPr>
+        <w:ind w:left="5760" w:hanging="360"/>
+      </w:pPr>
+      <w:rPr>
+        <w:rFonts w:ascii="Symbol" w:hAnsi="Symbol" w:hint="default"/>
+      </w:rPr>
+    </w:lvl>
+    <w:lvl w:ilvl="7" w:tplc="04090003" w:tentative="1">
+      <w:start w:val="1"/>
+      <w:numFmt w:val="bullet"/>
+      <w:lvlText w:val="o"/>
+      <w:lvlJc w:val="left"/>
+      <w:pPr>
+        <w:ind w:left="6480" w:hanging="360"/>
+      </w:pPr>
+      <w:rPr>
+        <w:rFonts w:ascii="Courier New" w:hAnsi="Courier New" w:cs="Courier New" w:hint="default"/>
+      </w:rPr>
+    </w:lvl>
+    <w:lvl w:ilvl="8" w:tplc="04090005" w:tentative="1">
+      <w:start w:val="1"/>
+      <w:numFmt w:val="bullet"/>
+      <w:lvlText w:val=""/>
+      <w:lvlJc w:val="left"/>
+      <w:pPr>
+        <w:ind w:left="7200" w:hanging="360"/>
+      </w:pPr>
+      <w:rPr>
+        <w:rFonts w:ascii="Wingdings" w:hAnsi="Wingdings" w:hint="default"/>
+      </w:rPr>
+    </w:lvl>
+  </w:abstractNum>
+  <w:abstractNum w:abstractNumId="5" w15:restartNumberingAfterBreak="0">
     <w:nsid w:val="05A00C5B"/>
     <w:multiLevelType w:val="hybridMultilevel"/>
     <w:tmpl w:val="51F6E562"/>
@@ -1894,7 +2432,7 @@
       </w:pPr>
     </w:lvl>
   </w:abstractNum>
-  <w:abstractNum w:abstractNumId="4" w15:restartNumberingAfterBreak="0">
+  <w:abstractNum w:abstractNumId="6" w15:restartNumberingAfterBreak="0">
     <w:nsid w:val="08555FE6"/>
     <w:multiLevelType w:val="hybridMultilevel"/>
     <w:tmpl w:val="94DAE3DE"/>
@@ -1983,7 +2521,7 @@
       </w:pPr>
     </w:lvl>
   </w:abstractNum>
-  <w:abstractNum w:abstractNumId="5" w15:restartNumberingAfterBreak="0">
+  <w:abstractNum w:abstractNumId="7" w15:restartNumberingAfterBreak="0">
     <w:nsid w:val="0930161E"/>
     <w:multiLevelType w:val="hybridMultilevel"/>
     <w:tmpl w:val="7AE87270"/>
@@ -2072,7 +2610,7 @@
       </w:pPr>
     </w:lvl>
   </w:abstractNum>
-  <w:abstractNum w:abstractNumId="6" w15:restartNumberingAfterBreak="0">
+  <w:abstractNum w:abstractNumId="8" w15:restartNumberingAfterBreak="0">
     <w:nsid w:val="0AB26D16"/>
     <w:multiLevelType w:val="hybridMultilevel"/>
     <w:tmpl w:val="AC6AE104"/>
@@ -2164,7 +2702,7 @@
       </w:pPr>
     </w:lvl>
   </w:abstractNum>
-  <w:abstractNum w:abstractNumId="7" w15:restartNumberingAfterBreak="0">
+  <w:abstractNum w:abstractNumId="9" w15:restartNumberingAfterBreak="0">
     <w:nsid w:val="0DA63970"/>
     <w:multiLevelType w:val="hybridMultilevel"/>
     <w:tmpl w:val="187C9192"/>
@@ -2253,7 +2791,7 @@
       </w:pPr>
     </w:lvl>
   </w:abstractNum>
-  <w:abstractNum w:abstractNumId="8" w15:restartNumberingAfterBreak="0">
+  <w:abstractNum w:abstractNumId="10" w15:restartNumberingAfterBreak="0">
     <w:nsid w:val="10AB1656"/>
     <w:multiLevelType w:val="hybridMultilevel"/>
     <w:tmpl w:val="26C0F466"/>
@@ -2342,7 +2880,7 @@
       </w:pPr>
     </w:lvl>
   </w:abstractNum>
-  <w:abstractNum w:abstractNumId="9" w15:restartNumberingAfterBreak="0">
+  <w:abstractNum w:abstractNumId="11" w15:restartNumberingAfterBreak="0">
     <w:nsid w:val="11046F8B"/>
     <w:multiLevelType w:val="hybridMultilevel"/>
     <w:tmpl w:val="E1F863E0"/>
@@ -2431,7 +2969,7 @@
       </w:pPr>
     </w:lvl>
   </w:abstractNum>
-  <w:abstractNum w:abstractNumId="10" w15:restartNumberingAfterBreak="0">
+  <w:abstractNum w:abstractNumId="12" w15:restartNumberingAfterBreak="0">
     <w:nsid w:val="11092C53"/>
     <w:multiLevelType w:val="hybridMultilevel"/>
     <w:tmpl w:val="72A821D0"/>
@@ -2550,7 +3088,96 @@
       </w:rPr>
     </w:lvl>
   </w:abstractNum>
-  <w:abstractNum w:abstractNumId="11" w15:restartNumberingAfterBreak="0">
+  <w:abstractNum w:abstractNumId="13" w15:restartNumberingAfterBreak="0">
+    <w:nsid w:val="1186667B"/>
+    <w:multiLevelType w:val="hybridMultilevel"/>
+    <w:tmpl w:val="72161D9E"/>
+    <w:lvl w:ilvl="0" w:tplc="10B406CE">
+      <w:start w:val="1"/>
+      <w:numFmt w:val="upperLetter"/>
+      <w:lvlText w:val="(%1)"/>
+      <w:lvlJc w:val="left"/>
+      <w:pPr>
+        <w:ind w:left="1080" w:hanging="360"/>
+      </w:pPr>
+      <w:rPr>
+        <w:rFonts w:hint="default"/>
+      </w:rPr>
+    </w:lvl>
+    <w:lvl w:ilvl="1" w:tplc="04090019" w:tentative="1">
+      <w:start w:val="1"/>
+      <w:numFmt w:val="lowerLetter"/>
+      <w:lvlText w:val="%2."/>
+      <w:lvlJc w:val="left"/>
+      <w:pPr>
+        <w:ind w:left="1800" w:hanging="360"/>
+      </w:pPr>
+    </w:lvl>
+    <w:lvl w:ilvl="2" w:tplc="0409001B" w:tentative="1">
+      <w:start w:val="1"/>
+      <w:numFmt w:val="lowerRoman"/>
+      <w:lvlText w:val="%3."/>
+      <w:lvlJc w:val="right"/>
+      <w:pPr>
+        <w:ind w:left="2520" w:hanging="180"/>
+      </w:pPr>
+    </w:lvl>
+    <w:lvl w:ilvl="3" w:tplc="0409000F" w:tentative="1">
+      <w:start w:val="1"/>
+      <w:numFmt w:val="decimal"/>
+      <w:lvlText w:val="%4."/>
+      <w:lvlJc w:val="left"/>
+      <w:pPr>
+        <w:ind w:left="3240" w:hanging="360"/>
+      </w:pPr>
+    </w:lvl>
+    <w:lvl w:ilvl="4" w:tplc="04090019" w:tentative="1">
+      <w:start w:val="1"/>
+      <w:numFmt w:val="lowerLetter"/>
+      <w:lvlText w:val="%5."/>
+      <w:lvlJc w:val="left"/>
+      <w:pPr>
+        <w:ind w:left="3960" w:hanging="360"/>
+      </w:pPr>
+    </w:lvl>
+    <w:lvl w:ilvl="5" w:tplc="0409001B" w:tentative="1">
+      <w:start w:val="1"/>
+      <w:numFmt w:val="lowerRoman"/>
+      <w:lvlText w:val="%6."/>
+      <w:lvlJc w:val="right"/>
+      <w:pPr>
+        <w:ind w:left="4680" w:hanging="180"/>
+      </w:pPr>
+    </w:lvl>
+    <w:lvl w:ilvl="6" w:tplc="0409000F" w:tentative="1">
+      <w:start w:val="1"/>
+      <w:numFmt w:val="decimal"/>
+      <w:lvlText w:val="%7."/>
+      <w:lvlJc w:val="left"/>
+      <w:pPr>
+        <w:ind w:left="5400" w:hanging="360"/>
+      </w:pPr>
+    </w:lvl>
+    <w:lvl w:ilvl="7" w:tplc="04090019" w:tentative="1">
+      <w:start w:val="1"/>
+      <w:numFmt w:val="lowerLetter"/>
+      <w:lvlText w:val="%8."/>
+      <w:lvlJc w:val="left"/>
+      <w:pPr>
+        <w:ind w:left="6120" w:hanging="360"/>
+      </w:pPr>
+    </w:lvl>
+    <w:lvl w:ilvl="8" w:tplc="0409001B" w:tentative="1">
+      <w:start w:val="1"/>
+      <w:numFmt w:val="lowerRoman"/>
+      <w:lvlText w:val="%9."/>
+      <w:lvlJc w:val="right"/>
+      <w:pPr>
+        <w:ind w:left="6840" w:hanging="180"/>
+      </w:pPr>
+    </w:lvl>
+  </w:abstractNum>
+  <w:abstractNum w:abstractNumId="14" w15:restartNumberingAfterBreak="0">
     <w:nsid w:val="13D75EE2"/>
     <w:multiLevelType w:val="hybridMultilevel"/>
     <w:tmpl w:val="93D6225C"/>
@@ -2639,7 +3266,7 @@
       </w:pPr>
     </w:lvl>
   </w:abstractNum>
-  <w:abstractNum w:abstractNumId="12" w15:restartNumberingAfterBreak="0">
+  <w:abstractNum w:abstractNumId="15" w15:restartNumberingAfterBreak="0">
     <w:nsid w:val="16015493"/>
     <w:multiLevelType w:val="hybridMultilevel"/>
     <w:tmpl w:val="86223E56"/>
@@ -2728,7 +3355,7 @@
       </w:pPr>
     </w:lvl>
   </w:abstractNum>
-  <w:abstractNum w:abstractNumId="13" w15:restartNumberingAfterBreak="0">
+  <w:abstractNum w:abstractNumId="16" w15:restartNumberingAfterBreak="0">
     <w:nsid w:val="17137122"/>
     <w:multiLevelType w:val="hybridMultilevel"/>
     <w:tmpl w:val="C1E26B5A"/>
@@ -2819,7 +3446,7 @@
       </w:pPr>
     </w:lvl>
   </w:abstractNum>
-  <w:abstractNum w:abstractNumId="14" w15:restartNumberingAfterBreak="0">
+  <w:abstractNum w:abstractNumId="17" w15:restartNumberingAfterBreak="0">
     <w:nsid w:val="184C5B46"/>
     <w:multiLevelType w:val="hybridMultilevel"/>
     <w:tmpl w:val="9E4EB1FE"/>
@@ -2908,7 +3535,7 @@
       </w:pPr>
     </w:lvl>
   </w:abstractNum>
-  <w:abstractNum w:abstractNumId="15" w15:restartNumberingAfterBreak="0">
+  <w:abstractNum w:abstractNumId="18" w15:restartNumberingAfterBreak="0">
     <w:nsid w:val="18855C51"/>
     <w:multiLevelType w:val="hybridMultilevel"/>
     <w:tmpl w:val="BC22DF7E"/>
@@ -2997,7 +3624,7 @@
       </w:pPr>
     </w:lvl>
   </w:abstractNum>
-  <w:abstractNum w:abstractNumId="16" w15:restartNumberingAfterBreak="0">
+  <w:abstractNum w:abstractNumId="19" w15:restartNumberingAfterBreak="0">
     <w:nsid w:val="18EA0D4E"/>
     <w:multiLevelType w:val="hybridMultilevel"/>
     <w:tmpl w:val="285C9D96"/>
@@ -3083,7 +3710,96 @@
       </w:pPr>
     </w:lvl>
   </w:abstractNum>
-  <w:abstractNum w:abstractNumId="17" w15:restartNumberingAfterBreak="0">
+  <w:abstractNum w:abstractNumId="20" w15:restartNumberingAfterBreak="0">
+    <w:nsid w:val="1BBF1EE9"/>
+    <w:multiLevelType w:val="hybridMultilevel"/>
+    <w:tmpl w:val="F6CC86D4"/>
+    <w:lvl w:ilvl="0" w:tplc="A1EA32B6">
+      <w:start w:val="1"/>
+      <w:numFmt w:val="lowerLetter"/>
+      <w:lvlText w:val="(%1)"/>
+      <w:lvlJc w:val="left"/>
+      <w:pPr>
+        <w:ind w:left="510" w:hanging="360"/>
+      </w:pPr>
+      <w:rPr>
+        <w:rFonts w:hint="default"/>
+      </w:rPr>
+    </w:lvl>
+    <w:lvl w:ilvl="1" w:tplc="04090019" w:tentative="1">
+      <w:start w:val="1"/>
+      <w:numFmt w:val="lowerLetter"/>
+      <w:lvlText w:val="%2."/>
+      <w:lvlJc w:val="left"/>
+      <w:pPr>
+        <w:ind w:left="1230" w:hanging="360"/>
+      </w:pPr>
+    </w:lvl>
+    <w:lvl w:ilvl="2" w:tplc="0409001B" w:tentative="1">
+      <w:start w:val="1"/>
+      <w:numFmt w:val="lowerRoman"/>
+      <w:lvlText w:val="%3."/>
+      <w:lvlJc w:val="right"/>
+      <w:pPr>
+        <w:ind w:left="1950" w:hanging="180"/>
+      </w:pPr>
+    </w:lvl>
+    <w:lvl w:ilvl="3" w:tplc="0409000F" w:tentative="1">
+      <w:start w:val="1"/>
+      <w:numFmt w:val="decimal"/>
+      <w:lvlText w:val="%4."/>
+      <w:lvlJc w:val="left"/>
+      <w:pPr>
+        <w:ind w:left="2670" w:hanging="360"/>
+      </w:pPr>
+    </w:lvl>
+    <w:lvl w:ilvl="4" w:tplc="04090019" w:tentative="1">
+      <w:start w:val="1"/>
+      <w:numFmt w:val="lowerLetter"/>
+      <w:lvlText w:val="%5."/>
+      <w:lvlJc w:val="left"/>
+      <w:pPr>
+        <w:ind w:left="3390" w:hanging="360"/>
+      </w:pPr>
+    </w:lvl>
+    <w:lvl w:ilvl="5" w:tplc="0409001B" w:tentative="1">
+      <w:start w:val="1"/>
+      <w:numFmt w:val="lowerRoman"/>
+      <w:lvlText w:val="%6."/>
+      <w:lvlJc w:val="right"/>
+      <w:pPr>
+        <w:ind w:left="4110" w:hanging="180"/>
+      </w:pPr>
+    </w:lvl>
+    <w:lvl w:ilvl="6" w:tplc="0409000F" w:tentative="1">
+      <w:start w:val="1"/>
+      <w:numFmt w:val="decimal"/>
+      <w:lvlText w:val="%7."/>
+      <w:lvlJc w:val="left"/>
+      <w:pPr>
+        <w:ind w:left="4830" w:hanging="360"/>
+      </w:pPr>
+    </w:lvl>
+    <w:lvl w:ilvl="7" w:tplc="04090019" w:tentative="1">
+      <w:start w:val="1"/>
+      <w:numFmt w:val="lowerLetter"/>
+      <w:lvlText w:val="%8."/>
+      <w:lvlJc w:val="left"/>
+      <w:pPr>
+        <w:ind w:left="5550" w:hanging="360"/>
+      </w:pPr>
+    </w:lvl>
+    <w:lvl w:ilvl="8" w:tplc="0409001B" w:tentative="1">
+      <w:start w:val="1"/>
+      <w:numFmt w:val="lowerRoman"/>
+      <w:lvlText w:val="%9."/>
+      <w:lvlJc w:val="right"/>
+      <w:pPr>
+        <w:ind w:left="6270" w:hanging="180"/>
+      </w:pPr>
+    </w:lvl>
+  </w:abstractNum>
+  <w:abstractNum w:abstractNumId="21" w15:restartNumberingAfterBreak="0">
     <w:nsid w:val="1D9224B7"/>
     <w:multiLevelType w:val="hybridMultilevel"/>
     <w:tmpl w:val="768C5420"/>
@@ -3223,10 +3939,10 @@
       </w:rPr>
     </w:lvl>
   </w:abstractNum>
-  <w:abstractNum w:abstractNumId="18" w15:restartNumberingAfterBreak="0">
+  <w:abstractNum w:abstractNumId="22" w15:restartNumberingAfterBreak="0">
     <w:nsid w:val="24C14BD2"/>
     <w:multiLevelType w:val="hybridMultilevel"/>
-    <w:tmpl w:val="F7AAD436"/>
+    <w:tmpl w:val="6A4EBE24"/>
     <w:lvl w:ilvl="0" w:tplc="04090011">
       <w:start w:val="1"/>
       <w:numFmt w:val="decimal"/>
@@ -3309,7 +4025,7 @@
       </w:pPr>
     </w:lvl>
   </w:abstractNum>
-  <w:abstractNum w:abstractNumId="19" w15:restartNumberingAfterBreak="0">
+  <w:abstractNum w:abstractNumId="23" w15:restartNumberingAfterBreak="0">
     <w:nsid w:val="2C5F64D2"/>
     <w:multiLevelType w:val="hybridMultilevel"/>
     <w:tmpl w:val="318AD31C"/>
@@ -3398,7 +4114,7 @@
       </w:pPr>
     </w:lvl>
   </w:abstractNum>
-  <w:abstractNum w:abstractNumId="20" w15:restartNumberingAfterBreak="0">
+  <w:abstractNum w:abstractNumId="24" w15:restartNumberingAfterBreak="0">
     <w:nsid w:val="2CA91345"/>
     <w:multiLevelType w:val="hybridMultilevel"/>
     <w:tmpl w:val="C946291C"/>
@@ -3487,7 +4203,185 @@
       </w:pPr>
     </w:lvl>
   </w:abstractNum>
-  <w:abstractNum w:abstractNumId="21" w15:restartNumberingAfterBreak="0">
+  <w:abstractNum w:abstractNumId="25" w15:restartNumberingAfterBreak="0">
+    <w:nsid w:val="2D39280F"/>
+    <w:multiLevelType w:val="hybridMultilevel"/>
+    <w:tmpl w:val="481E3218"/>
+    <w:lvl w:ilvl="0" w:tplc="D7A8E44E">
+      <w:start w:val="1"/>
+      <w:numFmt w:val="lowerRoman"/>
+      <w:lvlText w:val="(%1)"/>
+      <w:lvlJc w:val="left"/>
+      <w:pPr>
+        <w:ind w:left="1080" w:hanging="720"/>
+      </w:pPr>
+      <w:rPr>
+        <w:rFonts w:hint="default"/>
+      </w:rPr>
+    </w:lvl>
+    <w:lvl w:ilvl="1" w:tplc="04090019">
+      <w:start w:val="1"/>
+      <w:numFmt w:val="lowerLetter"/>
+      <w:lvlText w:val="%2."/>
+      <w:lvlJc w:val="left"/>
+      <w:pPr>
+        <w:ind w:left="1440" w:hanging="360"/>
+      </w:pPr>
+    </w:lvl>
+    <w:lvl w:ilvl="2" w:tplc="0409001B" w:tentative="1">
+      <w:start w:val="1"/>
+      <w:numFmt w:val="lowerRoman"/>
+      <w:lvlText w:val="%3."/>
+      <w:lvlJc w:val="right"/>
+      <w:pPr>
+        <w:ind w:left="2160" w:hanging="180"/>
+      </w:pPr>
+    </w:lvl>
+    <w:lvl w:ilvl="3" w:tplc="0409000F" w:tentative="1">
+      <w:start w:val="1"/>
+      <w:numFmt w:val="decimal"/>
+      <w:lvlText w:val="%4."/>
+      <w:lvlJc w:val="left"/>
+      <w:pPr>
+        <w:ind w:left="2880" w:hanging="360"/>
+      </w:pPr>
+    </w:lvl>
+    <w:lvl w:ilvl="4" w:tplc="04090019" w:tentative="1">
+      <w:start w:val="1"/>
+      <w:numFmt w:val="lowerLetter"/>
+      <w:lvlText w:val="%5."/>
+      <w:lvlJc w:val="left"/>
+      <w:pPr>
+        <w:ind w:left="3600" w:hanging="360"/>
+      </w:pPr>
+    </w:lvl>
+    <w:lvl w:ilvl="5" w:tplc="0409001B" w:tentative="1">
+      <w:start w:val="1"/>
+      <w:numFmt w:val="lowerRoman"/>
+      <w:lvlText w:val="%6."/>
+      <w:lvlJc w:val="right"/>
+      <w:pPr>
+        <w:ind w:left="4320" w:hanging="180"/>
+      </w:pPr>
+    </w:lvl>
+    <w:lvl w:ilvl="6" w:tplc="0409000F" w:tentative="1">
+      <w:start w:val="1"/>
+      <w:numFmt w:val="decimal"/>
+      <w:lvlText w:val="%7."/>
+      <w:lvlJc w:val="left"/>
+      <w:pPr>
+        <w:ind w:left="5040" w:hanging="360"/>
+      </w:pPr>
+    </w:lvl>
+    <w:lvl w:ilvl="7" w:tplc="04090019" w:tentative="1">
+      <w:start w:val="1"/>
+      <w:numFmt w:val="lowerLetter"/>
+      <w:lvlText w:val="%8."/>
+      <w:lvlJc w:val="left"/>
+      <w:pPr>
+        <w:ind w:left="5760" w:hanging="360"/>
+      </w:pPr>
+    </w:lvl>
+    <w:lvl w:ilvl="8" w:tplc="0409001B" w:tentative="1">
+      <w:start w:val="1"/>
+      <w:numFmt w:val="lowerRoman"/>
+      <w:lvlText w:val="%9."/>
+      <w:lvlJc w:val="right"/>
+      <w:pPr>
+        <w:ind w:left="6480" w:hanging="180"/>
+      </w:pPr>
+    </w:lvl>
+  </w:abstractNum>
+  <w:abstractNum w:abstractNumId="26" w15:restartNumberingAfterBreak="0">
+    <w:nsid w:val="2E9417F9"/>
+    <w:multiLevelType w:val="hybridMultilevel"/>
+    <w:tmpl w:val="24BC8B3E"/>
+    <w:lvl w:ilvl="0" w:tplc="D09EC982">
+      <w:start w:val="1"/>
+      <w:numFmt w:val="upperLetter"/>
+      <w:lvlText w:val="(%1)"/>
+      <w:lvlJc w:val="left"/>
+      <w:pPr>
+        <w:ind w:left="1080" w:hanging="360"/>
+      </w:pPr>
+      <w:rPr>
+        <w:rFonts w:hint="default"/>
+      </w:rPr>
+    </w:lvl>
+    <w:lvl w:ilvl="1" w:tplc="04090019" w:tentative="1">
+      <w:start w:val="1"/>
+      <w:numFmt w:val="lowerLetter"/>
+      <w:lvlText w:val="%2."/>
+      <w:lvlJc w:val="left"/>
+      <w:pPr>
+        <w:ind w:left="1800" w:hanging="360"/>
+      </w:pPr>
+    </w:lvl>
+    <w:lvl w:ilvl="2" w:tplc="0409001B" w:tentative="1">
+      <w:start w:val="1"/>
+      <w:numFmt w:val="lowerRoman"/>
+      <w:lvlText w:val="%3."/>
+      <w:lvlJc w:val="right"/>
+      <w:pPr>
+        <w:ind w:left="2520" w:hanging="180"/>
+      </w:pPr>
+    </w:lvl>
+    <w:lvl w:ilvl="3" w:tplc="0409000F" w:tentative="1">
+      <w:start w:val="1"/>
+      <w:numFmt w:val="decimal"/>
+      <w:lvlText w:val="%4."/>
+      <w:lvlJc w:val="left"/>
+      <w:pPr>
+        <w:ind w:left="3240" w:hanging="360"/>
+      </w:pPr>
+    </w:lvl>
+    <w:lvl w:ilvl="4" w:tplc="04090019" w:tentative="1">
+      <w:start w:val="1"/>
+      <w:numFmt w:val="lowerLetter"/>
+      <w:lvlText w:val="%5."/>
+      <w:lvlJc w:val="left"/>
+      <w:pPr>
+        <w:ind w:left="3960" w:hanging="360"/>
+      </w:pPr>
+    </w:lvl>
+    <w:lvl w:ilvl="5" w:tplc="0409001B" w:tentative="1">
+      <w:start w:val="1"/>
+      <w:numFmt w:val="lowerRoman"/>
+      <w:lvlText w:val="%6."/>
+      <w:lvlJc w:val="right"/>
+      <w:pPr>
+        <w:ind w:left="4680" w:hanging="180"/>
+      </w:pPr>
+    </w:lvl>
+    <w:lvl w:ilvl="6" w:tplc="0409000F" w:tentative="1">
+      <w:start w:val="1"/>
+      <w:numFmt w:val="decimal"/>
+      <w:lvlText w:val="%7."/>
+      <w:lvlJc w:val="left"/>
+      <w:pPr>
+        <w:ind w:left="5400" w:hanging="360"/>
+      </w:pPr>
+    </w:lvl>
+    <w:lvl w:ilvl="7" w:tplc="04090019" w:tentative="1">
+      <w:start w:val="1"/>
+      <w:numFmt w:val="lowerLetter"/>
+      <w:lvlText w:val="%8."/>
+      <w:lvlJc w:val="left"/>
+      <w:pPr>
+        <w:ind w:left="6120" w:hanging="360"/>
+      </w:pPr>
+    </w:lvl>
+    <w:lvl w:ilvl="8" w:tplc="0409001B" w:tentative="1">
+      <w:start w:val="1"/>
+      <w:numFmt w:val="lowerRoman"/>
+      <w:lvlText w:val="%9."/>
+      <w:lvlJc w:val="right"/>
+      <w:pPr>
+        <w:ind w:left="6840" w:hanging="180"/>
+      </w:pPr>
+    </w:lvl>
+  </w:abstractNum>
+  <w:abstractNum w:abstractNumId="27" w15:restartNumberingAfterBreak="0">
     <w:nsid w:val="2F7B39AF"/>
     <w:multiLevelType w:val="hybridMultilevel"/>
     <w:tmpl w:val="4408598C"/>
@@ -3573,7 +4467,7 @@
       </w:pPr>
     </w:lvl>
   </w:abstractNum>
-  <w:abstractNum w:abstractNumId="22" w15:restartNumberingAfterBreak="0">
+  <w:abstractNum w:abstractNumId="28" w15:restartNumberingAfterBreak="0">
     <w:nsid w:val="31065DD4"/>
     <w:multiLevelType w:val="hybridMultilevel"/>
     <w:tmpl w:val="BC104DFC"/>
@@ -3662,7 +4556,7 @@
       </w:pPr>
     </w:lvl>
   </w:abstractNum>
-  <w:abstractNum w:abstractNumId="23" w15:restartNumberingAfterBreak="0">
+  <w:abstractNum w:abstractNumId="29" w15:restartNumberingAfterBreak="0">
     <w:nsid w:val="39F1254E"/>
     <w:multiLevelType w:val="hybridMultilevel"/>
     <w:tmpl w:val="DA6045A4"/>
@@ -3751,7 +4645,120 @@
       </w:pPr>
     </w:lvl>
   </w:abstractNum>
-  <w:abstractNum w:abstractNumId="24" w15:restartNumberingAfterBreak="0">
+  <w:abstractNum w:abstractNumId="30" w15:restartNumberingAfterBreak="0">
+    <w:nsid w:val="3C0A0E4B"/>
+    <w:multiLevelType w:val="hybridMultilevel"/>
+    <w:tmpl w:val="9BEAF0A4"/>
+    <w:lvl w:ilvl="0" w:tplc="04090001">
+      <w:start w:val="1"/>
+      <w:numFmt w:val="bullet"/>
+      <w:lvlText w:val=""/>
+      <w:lvlJc w:val="left"/>
+      <w:pPr>
+        <w:ind w:left="720" w:hanging="360"/>
+      </w:pPr>
+      <w:rPr>
+        <w:rFonts w:ascii="Symbol" w:hAnsi="Symbol" w:hint="default"/>
+      </w:rPr>
+    </w:lvl>
+    <w:lvl w:ilvl="1" w:tplc="04090003" w:tentative="1">
+      <w:start w:val="1"/>
+      <w:numFmt w:val="bullet"/>
+      <w:lvlText w:val="o"/>
+      <w:lvlJc w:val="left"/>
+      <w:pPr>
+        <w:ind w:left="1440" w:hanging="360"/>
+      </w:pPr>
+      <w:rPr>
+        <w:rFonts w:ascii="Courier New" w:hAnsi="Courier New" w:cs="Courier New" w:hint="default"/>
+      </w:rPr>
+    </w:lvl>
+    <w:lvl w:ilvl="2" w:tplc="04090005" w:tentative="1">
+      <w:start w:val="1"/>
+      <w:numFmt w:val="bullet"/>
+      <w:lvlText w:val=""/>
+      <w:lvlJc w:val="left"/>
+      <w:pPr>
+        <w:ind w:left="2160" w:hanging="360"/>
+      </w:pPr>
+      <w:rPr>
+        <w:rFonts w:ascii="Wingdings" w:hAnsi="Wingdings" w:hint="default"/>
+      </w:rPr>
+    </w:lvl>
+    <w:lvl w:ilvl="3" w:tplc="04090001" w:tentative="1">
+      <w:start w:val="1"/>
+      <w:numFmt w:val="bullet"/>
+      <w:lvlText w:val=""/>
+      <w:lvlJc w:val="left"/>
+      <w:pPr>
+        <w:ind w:left="2880" w:hanging="360"/>
+      </w:pPr>
+      <w:rPr>
+        <w:rFonts w:ascii="Symbol" w:hAnsi="Symbol" w:hint="default"/>
+      </w:rPr>
+    </w:lvl>
+    <w:lvl w:ilvl="4" w:tplc="04090003" w:tentative="1">
+      <w:start w:val="1"/>
+      <w:numFmt w:val="bullet"/>
+      <w:lvlText w:val="o"/>
+      <w:lvlJc w:val="left"/>
+      <w:pPr>
+        <w:ind w:left="3600" w:hanging="360"/>
+      </w:pPr>
+      <w:rPr>
+        <w:rFonts w:ascii="Courier New" w:hAnsi="Courier New" w:cs="Courier New" w:hint="default"/>
+      </w:rPr>
+    </w:lvl>
+    <w:lvl w:ilvl="5" w:tplc="04090005" w:tentative="1">
+      <w:start w:val="1"/>
+      <w:numFmt w:val="bullet"/>
+      <w:lvlText w:val=""/>
+      <w:lvlJc w:val="left"/>
+      <w:pPr>
+        <w:ind w:left="4320" w:hanging="360"/>
+      </w:pPr>
+      <w:rPr>
+        <w:rFonts w:ascii="Wingdings" w:hAnsi="Wingdings" w:hint="default"/>
+      </w:rPr>
+    </w:lvl>
+    <w:lvl w:ilvl="6" w:tplc="04090001" w:tentative="1">
+      <w:start w:val="1"/>
+      <w:numFmt w:val="bullet"/>
+      <w:lvlText w:val=""/>
+      <w:lvlJc w:val="left"/>
+      <w:pPr>
+        <w:ind w:left="5040" w:hanging="360"/>
+      </w:pPr>
+      <w:rPr>
+        <w:rFonts w:ascii="Symbol" w:hAnsi="Symbol" w:hint="default"/>
+      </w:rPr>
+    </w:lvl>
+    <w:lvl w:ilvl="7" w:tplc="04090003" w:tentative="1">
+      <w:start w:val="1"/>
+      <w:numFmt w:val="bullet"/>
+      <w:lvlText w:val="o"/>
+      <w:lvlJc w:val="left"/>
+      <w:pPr>
+        <w:ind w:left="5760" w:hanging="360"/>
+      </w:pPr>
+      <w:rPr>
+        <w:rFonts w:ascii="Courier New" w:hAnsi="Courier New" w:cs="Courier New" w:hint="default"/>
+      </w:rPr>
+    </w:lvl>
+    <w:lvl w:ilvl="8" w:tplc="04090005" w:tentative="1">
+      <w:start w:val="1"/>
+      <w:numFmt w:val="bullet"/>
+      <w:lvlText w:val=""/>
+      <w:lvlJc w:val="left"/>
+      <w:pPr>
+        <w:ind w:left="6480" w:hanging="360"/>
+      </w:pPr>
+      <w:rPr>
+        <w:rFonts w:ascii="Wingdings" w:hAnsi="Wingdings" w:hint="default"/>
+      </w:rPr>
+    </w:lvl>
+  </w:abstractNum>
+  <w:abstractNum w:abstractNumId="31" w15:restartNumberingAfterBreak="0">
     <w:nsid w:val="3CFC517A"/>
     <w:multiLevelType w:val="hybridMultilevel"/>
     <w:tmpl w:val="D2C6A17A"/>
@@ -3837,7 +4844,7 @@
       </w:pPr>
     </w:lvl>
   </w:abstractNum>
-  <w:abstractNum w:abstractNumId="25" w15:restartNumberingAfterBreak="0">
+  <w:abstractNum w:abstractNumId="32" w15:restartNumberingAfterBreak="0">
     <w:nsid w:val="3DA92CD3"/>
     <w:multiLevelType w:val="hybridMultilevel"/>
     <w:tmpl w:val="A282CE84"/>
@@ -3926,7 +4933,7 @@
       </w:pPr>
     </w:lvl>
   </w:abstractNum>
-  <w:abstractNum w:abstractNumId="26" w15:restartNumberingAfterBreak="0">
+  <w:abstractNum w:abstractNumId="33" w15:restartNumberingAfterBreak="0">
     <w:nsid w:val="3F6D0768"/>
     <w:multiLevelType w:val="hybridMultilevel"/>
     <w:tmpl w:val="A008FD5C"/>
@@ -4015,7 +5022,7 @@
       </w:pPr>
     </w:lvl>
   </w:abstractNum>
-  <w:abstractNum w:abstractNumId="27" w15:restartNumberingAfterBreak="0">
+  <w:abstractNum w:abstractNumId="34" w15:restartNumberingAfterBreak="0">
     <w:nsid w:val="430424FD"/>
     <w:multiLevelType w:val="hybridMultilevel"/>
     <w:tmpl w:val="8BACE142"/>
@@ -4104,7 +5111,96 @@
       </w:pPr>
     </w:lvl>
   </w:abstractNum>
-  <w:abstractNum w:abstractNumId="28" w15:restartNumberingAfterBreak="0">
+  <w:abstractNum w:abstractNumId="35" w15:restartNumberingAfterBreak="0">
+    <w:nsid w:val="4649242D"/>
+    <w:multiLevelType w:val="hybridMultilevel"/>
+    <w:tmpl w:val="5E6A8FCC"/>
+    <w:lvl w:ilvl="0" w:tplc="F21831CA">
+      <w:start w:val="1"/>
+      <w:numFmt w:val="upperLetter"/>
+      <w:lvlText w:val="(%1)"/>
+      <w:lvlJc w:val="left"/>
+      <w:pPr>
+        <w:ind w:left="1080" w:hanging="360"/>
+      </w:pPr>
+      <w:rPr>
+        <w:rFonts w:hint="default"/>
+      </w:rPr>
+    </w:lvl>
+    <w:lvl w:ilvl="1" w:tplc="04090019" w:tentative="1">
+      <w:start w:val="1"/>
+      <w:numFmt w:val="lowerLetter"/>
+      <w:lvlText w:val="%2."/>
+      <w:lvlJc w:val="left"/>
+      <w:pPr>
+        <w:ind w:left="1800" w:hanging="360"/>
+      </w:pPr>
+    </w:lvl>
+    <w:lvl w:ilvl="2" w:tplc="0409001B" w:tentative="1">
+      <w:start w:val="1"/>
+      <w:numFmt w:val="lowerRoman"/>
+      <w:lvlText w:val="%3."/>
+      <w:lvlJc w:val="right"/>
+      <w:pPr>
+        <w:ind w:left="2520" w:hanging="180"/>
+      </w:pPr>
+    </w:lvl>
+    <w:lvl w:ilvl="3" w:tplc="0409000F" w:tentative="1">
+      <w:start w:val="1"/>
+      <w:numFmt w:val="decimal"/>
+      <w:lvlText w:val="%4."/>
+      <w:lvlJc w:val="left"/>
+      <w:pPr>
+        <w:ind w:left="3240" w:hanging="360"/>
+      </w:pPr>
+    </w:lvl>
+    <w:lvl w:ilvl="4" w:tplc="04090019" w:tentative="1">
+      <w:start w:val="1"/>
+      <w:numFmt w:val="lowerLetter"/>
+      <w:lvlText w:val="%5."/>
+      <w:lvlJc w:val="left"/>
+      <w:pPr>
+        <w:ind w:left="3960" w:hanging="360"/>
+      </w:pPr>
+    </w:lvl>
+    <w:lvl w:ilvl="5" w:tplc="0409001B" w:tentative="1">
+      <w:start w:val="1"/>
+      <w:numFmt w:val="lowerRoman"/>
+      <w:lvlText w:val="%6."/>
+      <w:lvlJc w:val="right"/>
+      <w:pPr>
+        <w:ind w:left="4680" w:hanging="180"/>
+      </w:pPr>
+    </w:lvl>
+    <w:lvl w:ilvl="6" w:tplc="0409000F" w:tentative="1">
+      <w:start w:val="1"/>
+      <w:numFmt w:val="decimal"/>
+      <w:lvlText w:val="%7."/>
+      <w:lvlJc w:val="left"/>
+      <w:pPr>
+        <w:ind w:left="5400" w:hanging="360"/>
+      </w:pPr>
+    </w:lvl>
+    <w:lvl w:ilvl="7" w:tplc="04090019" w:tentative="1">
+      <w:start w:val="1"/>
+      <w:numFmt w:val="lowerLetter"/>
+      <w:lvlText w:val="%8."/>
+      <w:lvlJc w:val="left"/>
+      <w:pPr>
+        <w:ind w:left="6120" w:hanging="360"/>
+      </w:pPr>
+    </w:lvl>
+    <w:lvl w:ilvl="8" w:tplc="0409001B" w:tentative="1">
+      <w:start w:val="1"/>
+      <w:numFmt w:val="lowerRoman"/>
+      <w:lvlText w:val="%9."/>
+      <w:lvlJc w:val="right"/>
+      <w:pPr>
+        <w:ind w:left="6840" w:hanging="180"/>
+      </w:pPr>
+    </w:lvl>
+  </w:abstractNum>
+  <w:abstractNum w:abstractNumId="36" w15:restartNumberingAfterBreak="0">
     <w:nsid w:val="49697CA4"/>
     <w:multiLevelType w:val="hybridMultilevel"/>
     <w:tmpl w:val="17580282"/>
@@ -4220,7 +5316,7 @@
       </w:rPr>
     </w:lvl>
   </w:abstractNum>
-  <w:abstractNum w:abstractNumId="29" w15:restartNumberingAfterBreak="0">
+  <w:abstractNum w:abstractNumId="37" w15:restartNumberingAfterBreak="0">
     <w:nsid w:val="4BF40E09"/>
     <w:multiLevelType w:val="hybridMultilevel"/>
     <w:tmpl w:val="632E6B38"/>
@@ -4306,7 +5402,346 @@
       </w:pPr>
     </w:lvl>
   </w:abstractNum>
-  <w:abstractNum w:abstractNumId="30" w15:restartNumberingAfterBreak="0">
+  <w:abstractNum w:abstractNumId="38" w15:restartNumberingAfterBreak="0">
+    <w:nsid w:val="4E5B3637"/>
+    <w:multiLevelType w:val="hybridMultilevel"/>
+    <w:tmpl w:val="B634794C"/>
+    <w:lvl w:ilvl="0" w:tplc="04090001">
+      <w:start w:val="1"/>
+      <w:numFmt w:val="bullet"/>
+      <w:lvlText w:val=""/>
+      <w:lvlJc w:val="left"/>
+      <w:pPr>
+        <w:ind w:left="1440" w:hanging="360"/>
+      </w:pPr>
+      <w:rPr>
+        <w:rFonts w:ascii="Symbol" w:hAnsi="Symbol" w:hint="default"/>
+      </w:rPr>
+    </w:lvl>
+    <w:lvl w:ilvl="1" w:tplc="04090003" w:tentative="1">
+      <w:start w:val="1"/>
+      <w:numFmt w:val="bullet"/>
+      <w:lvlText w:val="o"/>
+      <w:lvlJc w:val="left"/>
+      <w:pPr>
+        <w:ind w:left="2160" w:hanging="360"/>
+      </w:pPr>
+      <w:rPr>
+        <w:rFonts w:ascii="Courier New" w:hAnsi="Courier New" w:cs="Courier New" w:hint="default"/>
+      </w:rPr>
+    </w:lvl>
+    <w:lvl w:ilvl="2" w:tplc="04090005" w:tentative="1">
+      <w:start w:val="1"/>
+      <w:numFmt w:val="bullet"/>
+      <w:lvlText w:val=""/>
+      <w:lvlJc w:val="left"/>
+      <w:pPr>
+        <w:ind w:left="2880" w:hanging="360"/>
+      </w:pPr>
+      <w:rPr>
+        <w:rFonts w:ascii="Wingdings" w:hAnsi="Wingdings" w:hint="default"/>
+      </w:rPr>
+    </w:lvl>
+    <w:lvl w:ilvl="3" w:tplc="04090001" w:tentative="1">
+      <w:start w:val="1"/>
+      <w:numFmt w:val="bullet"/>
+      <w:lvlText w:val=""/>
+      <w:lvlJc w:val="left"/>
+      <w:pPr>
+        <w:ind w:left="3600" w:hanging="360"/>
+      </w:pPr>
+      <w:rPr>
+        <w:rFonts w:ascii="Symbol" w:hAnsi="Symbol" w:hint="default"/>
+      </w:rPr>
+    </w:lvl>
+    <w:lvl w:ilvl="4" w:tplc="04090003" w:tentative="1">
+      <w:start w:val="1"/>
+      <w:numFmt w:val="bullet"/>
+      <w:lvlText w:val="o"/>
+      <w:lvlJc w:val="left"/>
+      <w:pPr>
+        <w:ind w:left="4320" w:hanging="360"/>
+      </w:pPr>
+      <w:rPr>
+        <w:rFonts w:ascii="Courier New" w:hAnsi="Courier New" w:cs="Courier New" w:hint="default"/>
+      </w:rPr>
+    </w:lvl>
+    <w:lvl w:ilvl="5" w:tplc="04090005" w:tentative="1">
+      <w:start w:val="1"/>
+      <w:numFmt w:val="bullet"/>
+      <w:lvlText w:val=""/>
+      <w:lvlJc w:val="left"/>
+      <w:pPr>
+        <w:ind w:left="5040" w:hanging="360"/>
+      </w:pPr>
+      <w:rPr>
+        <w:rFonts w:ascii="Wingdings" w:hAnsi="Wingdings" w:hint="default"/>
+      </w:rPr>
+    </w:lvl>
+    <w:lvl w:ilvl="6" w:tplc="04090001" w:tentative="1">
+      <w:start w:val="1"/>
+      <w:numFmt w:val="bullet"/>
+      <w:lvlText w:val=""/>
+      <w:lvlJc w:val="left"/>
+      <w:pPr>
+        <w:ind w:left="5760" w:hanging="360"/>
+      </w:pPr>
+      <w:rPr>
+        <w:rFonts w:ascii="Symbol" w:hAnsi="Symbol" w:hint="default"/>
+      </w:rPr>
+    </w:lvl>
+    <w:lvl w:ilvl="7" w:tplc="04090003" w:tentative="1">
+      <w:start w:val="1"/>
+      <w:numFmt w:val="bullet"/>
+      <w:lvlText w:val="o"/>
+      <w:lvlJc w:val="left"/>
+      <w:pPr>
+        <w:ind w:left="6480" w:hanging="360"/>
+      </w:pPr>
+      <w:rPr>
+        <w:rFonts w:ascii="Courier New" w:hAnsi="Courier New" w:cs="Courier New" w:hint="default"/>
+      </w:rPr>
+    </w:lvl>
+    <w:lvl w:ilvl="8" w:tplc="04090005" w:tentative="1">
+      <w:start w:val="1"/>
+      <w:numFmt w:val="bullet"/>
+      <w:lvlText w:val=""/>
+      <w:lvlJc w:val="left"/>
+      <w:pPr>
+        <w:ind w:left="7200" w:hanging="360"/>
+      </w:pPr>
+      <w:rPr>
+        <w:rFonts w:ascii="Wingdings" w:hAnsi="Wingdings" w:hint="default"/>
+      </w:rPr>
+    </w:lvl>
+  </w:abstractNum>
+  <w:abstractNum w:abstractNumId="39" w15:restartNumberingAfterBreak="0">
+    <w:nsid w:val="538B3287"/>
+    <w:multiLevelType w:val="hybridMultilevel"/>
+    <w:tmpl w:val="B1628480"/>
+    <w:lvl w:ilvl="0" w:tplc="04090001">
+      <w:start w:val="1"/>
+      <w:numFmt w:val="bullet"/>
+      <w:lvlText w:val=""/>
+      <w:lvlJc w:val="left"/>
+      <w:pPr>
+        <w:ind w:left="1440" w:hanging="360"/>
+      </w:pPr>
+      <w:rPr>
+        <w:rFonts w:ascii="Symbol" w:hAnsi="Symbol" w:hint="default"/>
+      </w:rPr>
+    </w:lvl>
+    <w:lvl w:ilvl="1" w:tplc="04090003" w:tentative="1">
+      <w:start w:val="1"/>
+      <w:numFmt w:val="bullet"/>
+      <w:lvlText w:val="o"/>
+      <w:lvlJc w:val="left"/>
+      <w:pPr>
+        <w:ind w:left="2160" w:hanging="360"/>
+      </w:pPr>
+      <w:rPr>
+        <w:rFonts w:ascii="Courier New" w:hAnsi="Courier New" w:cs="Courier New" w:hint="default"/>
+      </w:rPr>
+    </w:lvl>
+    <w:lvl w:ilvl="2" w:tplc="04090005" w:tentative="1">
+      <w:start w:val="1"/>
+      <w:numFmt w:val="bullet"/>
+      <w:lvlText w:val=""/>
+      <w:lvlJc w:val="left"/>
+      <w:pPr>
+        <w:ind w:left="2880" w:hanging="360"/>
+      </w:pPr>
+      <w:rPr>
+        <w:rFonts w:ascii="Wingdings" w:hAnsi="Wingdings" w:hint="default"/>
+      </w:rPr>
+    </w:lvl>
+    <w:lvl w:ilvl="3" w:tplc="04090001" w:tentative="1">
+      <w:start w:val="1"/>
+      <w:numFmt w:val="bullet"/>
+      <w:lvlText w:val=""/>
+      <w:lvlJc w:val="left"/>
+      <w:pPr>
+        <w:ind w:left="3600" w:hanging="360"/>
+      </w:pPr>
+      <w:rPr>
+        <w:rFonts w:ascii="Symbol" w:hAnsi="Symbol" w:hint="default"/>
+      </w:rPr>
+    </w:lvl>
+    <w:lvl w:ilvl="4" w:tplc="04090003" w:tentative="1">
+      <w:start w:val="1"/>
+      <w:numFmt w:val="bullet"/>
+      <w:lvlText w:val="o"/>
+      <w:lvlJc w:val="left"/>
+      <w:pPr>
+        <w:ind w:left="4320" w:hanging="360"/>
+      </w:pPr>
+      <w:rPr>
+        <w:rFonts w:ascii="Courier New" w:hAnsi="Courier New" w:cs="Courier New" w:hint="default"/>
+      </w:rPr>
+    </w:lvl>
+    <w:lvl w:ilvl="5" w:tplc="04090005" w:tentative="1">
+      <w:start w:val="1"/>
+      <w:numFmt w:val="bullet"/>
+      <w:lvlText w:val=""/>
+      <w:lvlJc w:val="left"/>
+      <w:pPr>
+        <w:ind w:left="5040" w:hanging="360"/>
+      </w:pPr>
+      <w:rPr>
+        <w:rFonts w:ascii="Wingdings" w:hAnsi="Wingdings" w:hint="default"/>
+      </w:rPr>
+    </w:lvl>
+    <w:lvl w:ilvl="6" w:tplc="04090001" w:tentative="1">
+      <w:start w:val="1"/>
+      <w:numFmt w:val="bullet"/>
+      <w:lvlText w:val=""/>
+      <w:lvlJc w:val="left"/>
+      <w:pPr>
+        <w:ind w:left="5760" w:hanging="360"/>
+      </w:pPr>
+      <w:rPr>
+        <w:rFonts w:ascii="Symbol" w:hAnsi="Symbol" w:hint="default"/>
+      </w:rPr>
+    </w:lvl>
+    <w:lvl w:ilvl="7" w:tplc="04090003" w:tentative="1">
+      <w:start w:val="1"/>
+      <w:numFmt w:val="bullet"/>
+      <w:lvlText w:val="o"/>
+      <w:lvlJc w:val="left"/>
+      <w:pPr>
+        <w:ind w:left="6480" w:hanging="360"/>
+      </w:pPr>
+      <w:rPr>
+        <w:rFonts w:ascii="Courier New" w:hAnsi="Courier New" w:cs="Courier New" w:hint="default"/>
+      </w:rPr>
+    </w:lvl>
+    <w:lvl w:ilvl="8" w:tplc="04090005" w:tentative="1">
+      <w:start w:val="1"/>
+      <w:numFmt w:val="bullet"/>
+      <w:lvlText w:val=""/>
+      <w:lvlJc w:val="left"/>
+      <w:pPr>
+        <w:ind w:left="7200" w:hanging="360"/>
+      </w:pPr>
+      <w:rPr>
+        <w:rFonts w:ascii="Wingdings" w:hAnsi="Wingdings" w:hint="default"/>
+      </w:rPr>
+    </w:lvl>
+  </w:abstractNum>
+  <w:abstractNum w:abstractNumId="40" w15:restartNumberingAfterBreak="0">
+    <w:nsid w:val="54470096"/>
+    <w:multiLevelType w:val="hybridMultilevel"/>
+    <w:tmpl w:val="3B32568C"/>
+    <w:lvl w:ilvl="0" w:tplc="04090001">
+      <w:start w:val="1"/>
+      <w:numFmt w:val="bullet"/>
+      <w:lvlText w:val=""/>
+      <w:lvlJc w:val="left"/>
+      <w:pPr>
+        <w:ind w:left="2160" w:hanging="360"/>
+      </w:pPr>
+      <w:rPr>
+        <w:rFonts w:ascii="Symbol" w:hAnsi="Symbol" w:hint="default"/>
+      </w:rPr>
+    </w:lvl>
+    <w:lvl w:ilvl="1" w:tplc="04090003" w:tentative="1">
+      <w:start w:val="1"/>
+      <w:numFmt w:val="bullet"/>
+      <w:lvlText w:val="o"/>
+      <w:lvlJc w:val="left"/>
+      <w:pPr>
+        <w:ind w:left="2880" w:hanging="360"/>
+      </w:pPr>
+      <w:rPr>
+        <w:rFonts w:ascii="Courier New" w:hAnsi="Courier New" w:cs="Courier New" w:hint="default"/>
+      </w:rPr>
+    </w:lvl>
+    <w:lvl w:ilvl="2" w:tplc="04090005" w:tentative="1">
+      <w:start w:val="1"/>
+      <w:numFmt w:val="bullet"/>
+      <w:lvlText w:val=""/>
+      <w:lvlJc w:val="left"/>
+      <w:pPr>
+        <w:ind w:left="3600" w:hanging="360"/>
+      </w:pPr>
+      <w:rPr>
+        <w:rFonts w:ascii="Wingdings" w:hAnsi="Wingdings" w:hint="default"/>
+      </w:rPr>
+    </w:lvl>
+    <w:lvl w:ilvl="3" w:tplc="04090001" w:tentative="1">
+      <w:start w:val="1"/>
+      <w:numFmt w:val="bullet"/>
+      <w:lvlText w:val=""/>
+      <w:lvlJc w:val="left"/>
+      <w:pPr>
+        <w:ind w:left="4320" w:hanging="360"/>
+      </w:pPr>
+      <w:rPr>
+        <w:rFonts w:ascii="Symbol" w:hAnsi="Symbol" w:hint="default"/>
+      </w:rPr>
+    </w:lvl>
+    <w:lvl w:ilvl="4" w:tplc="04090003" w:tentative="1">
+      <w:start w:val="1"/>
+      <w:numFmt w:val="bullet"/>
+      <w:lvlText w:val="o"/>
+      <w:lvlJc w:val="left"/>
+      <w:pPr>
+        <w:ind w:left="5040" w:hanging="360"/>
+      </w:pPr>
+      <w:rPr>
+        <w:rFonts w:ascii="Courier New" w:hAnsi="Courier New" w:cs="Courier New" w:hint="default"/>
+      </w:rPr>
+    </w:lvl>
+    <w:lvl w:ilvl="5" w:tplc="04090005" w:tentative="1">
+      <w:start w:val="1"/>
+      <w:numFmt w:val="bullet"/>
+      <w:lvlText w:val=""/>
+      <w:lvlJc w:val="left"/>
+      <w:pPr>
+        <w:ind w:left="5760" w:hanging="360"/>
+      </w:pPr>
+      <w:rPr>
+        <w:rFonts w:ascii="Wingdings" w:hAnsi="Wingdings" w:hint="default"/>
+      </w:rPr>
+    </w:lvl>
+    <w:lvl w:ilvl="6" w:tplc="04090001" w:tentative="1">
+      <w:start w:val="1"/>
+      <w:numFmt w:val="bullet"/>
+      <w:lvlText w:val=""/>
+      <w:lvlJc w:val="left"/>
+      <w:pPr>
+        <w:ind w:left="6480" w:hanging="360"/>
+      </w:pPr>
+      <w:rPr>
+        <w:rFonts w:ascii="Symbol" w:hAnsi="Symbol" w:hint="default"/>
+      </w:rPr>
+    </w:lvl>
+    <w:lvl w:ilvl="7" w:tplc="04090003" w:tentative="1">
+      <w:start w:val="1"/>
+      <w:numFmt w:val="bullet"/>
+      <w:lvlText w:val="o"/>
+      <w:lvlJc w:val="left"/>
+      <w:pPr>
+        <w:ind w:left="7200" w:hanging="360"/>
+      </w:pPr>
+      <w:rPr>
+        <w:rFonts w:ascii="Courier New" w:hAnsi="Courier New" w:cs="Courier New" w:hint="default"/>
+      </w:rPr>
+    </w:lvl>
+    <w:lvl w:ilvl="8" w:tplc="04090005" w:tentative="1">
+      <w:start w:val="1"/>
+      <w:numFmt w:val="bullet"/>
+      <w:lvlText w:val=""/>
+      <w:lvlJc w:val="left"/>
+      <w:pPr>
+        <w:ind w:left="7920" w:hanging="360"/>
+      </w:pPr>
+      <w:rPr>
+        <w:rFonts w:ascii="Wingdings" w:hAnsi="Wingdings" w:hint="default"/>
+      </w:rPr>
+    </w:lvl>
+  </w:abstractNum>
+  <w:abstractNum w:abstractNumId="41" w15:restartNumberingAfterBreak="0">
     <w:nsid w:val="54766B0F"/>
     <w:multiLevelType w:val="hybridMultilevel"/>
     <w:tmpl w:val="C72A094E"/>
@@ -4398,7 +5833,7 @@
       </w:pPr>
     </w:lvl>
   </w:abstractNum>
-  <w:abstractNum w:abstractNumId="31" w15:restartNumberingAfterBreak="0">
+  <w:abstractNum w:abstractNumId="42" w15:restartNumberingAfterBreak="0">
     <w:nsid w:val="556D708C"/>
     <w:multiLevelType w:val="hybridMultilevel"/>
     <w:tmpl w:val="FC18B7F6"/>
@@ -4487,7 +5922,120 @@
       </w:pPr>
     </w:lvl>
   </w:abstractNum>
-  <w:abstractNum w:abstractNumId="32" w15:restartNumberingAfterBreak="0">
+  <w:abstractNum w:abstractNumId="43" w15:restartNumberingAfterBreak="0">
+    <w:nsid w:val="57313746"/>
+    <w:multiLevelType w:val="hybridMultilevel"/>
+    <w:tmpl w:val="AC446224"/>
+    <w:lvl w:ilvl="0" w:tplc="04090001">
+      <w:start w:val="1"/>
+      <w:numFmt w:val="bullet"/>
+      <w:lvlText w:val=""/>
+      <w:lvlJc w:val="left"/>
+      <w:pPr>
+        <w:ind w:left="720" w:hanging="360"/>
+      </w:pPr>
+      <w:rPr>
+        <w:rFonts w:ascii="Symbol" w:hAnsi="Symbol" w:hint="default"/>
+      </w:rPr>
+    </w:lvl>
+    <w:lvl w:ilvl="1" w:tplc="04090001">
+      <w:start w:val="1"/>
+      <w:numFmt w:val="bullet"/>
+      <w:lvlText w:val=""/>
+      <w:lvlJc w:val="left"/>
+      <w:pPr>
+        <w:ind w:left="1440" w:hanging="360"/>
+      </w:pPr>
+      <w:rPr>
+        <w:rFonts w:ascii="Symbol" w:hAnsi="Symbol" w:hint="default"/>
+      </w:rPr>
+    </w:lvl>
+    <w:lvl w:ilvl="2" w:tplc="04090005" w:tentative="1">
+      <w:start w:val="1"/>
+      <w:numFmt w:val="bullet"/>
+      <w:lvlText w:val=""/>
+      <w:lvlJc w:val="left"/>
+      <w:pPr>
+        <w:ind w:left="2160" w:hanging="360"/>
+      </w:pPr>
+      <w:rPr>
+        <w:rFonts w:ascii="Wingdings" w:hAnsi="Wingdings" w:hint="default"/>
+      </w:rPr>
+    </w:lvl>
+    <w:lvl w:ilvl="3" w:tplc="04090001" w:tentative="1">
+      <w:start w:val="1"/>
+      <w:numFmt w:val="bullet"/>
+      <w:lvlText w:val=""/>
+      <w:lvlJc w:val="left"/>
+      <w:pPr>
+        <w:ind w:left="2880" w:hanging="360"/>
+      </w:pPr>
+      <w:rPr>
+        <w:rFonts w:ascii="Symbol" w:hAnsi="Symbol" w:hint="default"/>
+      </w:rPr>
+    </w:lvl>
+    <w:lvl w:ilvl="4" w:tplc="04090003" w:tentative="1">
+      <w:start w:val="1"/>
+      <w:numFmt w:val="bullet"/>
+      <w:lvlText w:val="o"/>
+      <w:lvlJc w:val="left"/>
+      <w:pPr>
+        <w:ind w:left="3600" w:hanging="360"/>
+      </w:pPr>
+      <w:rPr>
+        <w:rFonts w:ascii="Courier New" w:hAnsi="Courier New" w:cs="Courier New" w:hint="default"/>
+      </w:rPr>
+    </w:lvl>
+    <w:lvl w:ilvl="5" w:tplc="04090005" w:tentative="1">
+      <w:start w:val="1"/>
+      <w:numFmt w:val="bullet"/>
+      <w:lvlText w:val=""/>
+      <w:lvlJc w:val="left"/>
+      <w:pPr>
+        <w:ind w:left="4320" w:hanging="360"/>
+      </w:pPr>
+      <w:rPr>
+        <w:rFonts w:ascii="Wingdings" w:hAnsi="Wingdings" w:hint="default"/>
+      </w:rPr>
+    </w:lvl>
+    <w:lvl w:ilvl="6" w:tplc="04090001" w:tentative="1">
+      <w:start w:val="1"/>
+      <w:numFmt w:val="bullet"/>
+      <w:lvlText w:val=""/>
+      <w:lvlJc w:val="left"/>
+      <w:pPr>
+        <w:ind w:left="5040" w:hanging="360"/>
+      </w:pPr>
+      <w:rPr>
+        <w:rFonts w:ascii="Symbol" w:hAnsi="Symbol" w:hint="default"/>
+      </w:rPr>
+    </w:lvl>
+    <w:lvl w:ilvl="7" w:tplc="04090003" w:tentative="1">
+      <w:start w:val="1"/>
+      <w:numFmt w:val="bullet"/>
+      <w:lvlText w:val="o"/>
+      <w:lvlJc w:val="left"/>
+      <w:pPr>
+        <w:ind w:left="5760" w:hanging="360"/>
+      </w:pPr>
+      <w:rPr>
+        <w:rFonts w:ascii="Courier New" w:hAnsi="Courier New" w:cs="Courier New" w:hint="default"/>
+      </w:rPr>
+    </w:lvl>
+    <w:lvl w:ilvl="8" w:tplc="04090005" w:tentative="1">
+      <w:start w:val="1"/>
+      <w:numFmt w:val="bullet"/>
+      <w:lvlText w:val=""/>
+      <w:lvlJc w:val="left"/>
+      <w:pPr>
+        <w:ind w:left="6480" w:hanging="360"/>
+      </w:pPr>
+      <w:rPr>
+        <w:rFonts w:ascii="Wingdings" w:hAnsi="Wingdings" w:hint="default"/>
+      </w:rPr>
+    </w:lvl>
+  </w:abstractNum>
+  <w:abstractNum w:abstractNumId="44" w15:restartNumberingAfterBreak="0">
     <w:nsid w:val="5C062A33"/>
     <w:multiLevelType w:val="hybridMultilevel"/>
     <w:tmpl w:val="FE129ADE"/>
@@ -4579,7 +6127,7 @@
       </w:pPr>
     </w:lvl>
   </w:abstractNum>
-  <w:abstractNum w:abstractNumId="33" w15:restartNumberingAfterBreak="0">
+  <w:abstractNum w:abstractNumId="45" w15:restartNumberingAfterBreak="0">
     <w:nsid w:val="5F200CB4"/>
     <w:multiLevelType w:val="hybridMultilevel"/>
     <w:tmpl w:val="163201F0"/>
@@ -4668,7 +6216,7 @@
       </w:pPr>
     </w:lvl>
   </w:abstractNum>
-  <w:abstractNum w:abstractNumId="34" w15:restartNumberingAfterBreak="0">
+  <w:abstractNum w:abstractNumId="46" w15:restartNumberingAfterBreak="0">
     <w:nsid w:val="5F7270D1"/>
     <w:multiLevelType w:val="hybridMultilevel"/>
     <w:tmpl w:val="8348E27E"/>
@@ -4757,7 +6305,119 @@
       </w:pPr>
     </w:lvl>
   </w:abstractNum>
-  <w:abstractNum w:abstractNumId="35" w15:restartNumberingAfterBreak="0">
+  <w:abstractNum w:abstractNumId="47" w15:restartNumberingAfterBreak="0">
+    <w:nsid w:val="5FEA6EB0"/>
+    <w:multiLevelType w:val="hybridMultilevel"/>
+    <w:tmpl w:val="8766EFF4"/>
+    <w:lvl w:ilvl="0" w:tplc="C8028486">
+      <w:numFmt w:val="bullet"/>
+      <w:lvlText w:val="-"/>
+      <w:lvlJc w:val="left"/>
+      <w:pPr>
+        <w:ind w:left="2160" w:hanging="360"/>
+      </w:pPr>
+      <w:rPr>
+        <w:rFonts w:ascii="Times New Roman" w:eastAsia="Times New Roman" w:hAnsi="Times New Roman" w:cs="Times New Roman" w:hint="default"/>
+      </w:rPr>
+    </w:lvl>
+    <w:lvl w:ilvl="1" w:tplc="04090003" w:tentative="1">
+      <w:start w:val="1"/>
+      <w:numFmt w:val="bullet"/>
+      <w:lvlText w:val="o"/>
+      <w:lvlJc w:val="left"/>
+      <w:pPr>
+        <w:ind w:left="2880" w:hanging="360"/>
+      </w:pPr>
+      <w:rPr>
+        <w:rFonts w:ascii="Courier New" w:hAnsi="Courier New" w:cs="Courier New" w:hint="default"/>
+      </w:rPr>
+    </w:lvl>
+    <w:lvl w:ilvl="2" w:tplc="04090005" w:tentative="1">
+      <w:start w:val="1"/>
+      <w:numFmt w:val="bullet"/>
+      <w:lvlText w:val=""/>
+      <w:lvlJc w:val="left"/>
+      <w:pPr>
+        <w:ind w:left="3600" w:hanging="360"/>
+      </w:pPr>
+      <w:rPr>
+        <w:rFonts w:ascii="Wingdings" w:hAnsi="Wingdings" w:hint="default"/>
+      </w:rPr>
+    </w:lvl>
+    <w:lvl w:ilvl="3" w:tplc="04090001" w:tentative="1">
+      <w:start w:val="1"/>
+      <w:numFmt w:val="bullet"/>
+      <w:lvlText w:val=""/>
+      <w:lvlJc w:val="left"/>
+      <w:pPr>
+        <w:ind w:left="4320" w:hanging="360"/>
+      </w:pPr>
+      <w:rPr>
+        <w:rFonts w:ascii="Symbol" w:hAnsi="Symbol" w:hint="default"/>
+      </w:rPr>
+    </w:lvl>
+    <w:lvl w:ilvl="4" w:tplc="04090003" w:tentative="1">
+      <w:start w:val="1"/>
+      <w:numFmt w:val="bullet"/>
+      <w:lvlText w:val="o"/>
+      <w:lvlJc w:val="left"/>
+      <w:pPr>
+        <w:ind w:left="5040" w:hanging="360"/>
+      </w:pPr>
+      <w:rPr>
+        <w:rFonts w:ascii="Courier New" w:hAnsi="Courier New" w:cs="Courier New" w:hint="default"/>
+      </w:rPr>
+    </w:lvl>
+    <w:lvl w:ilvl="5" w:tplc="04090005" w:tentative="1">
+      <w:start w:val="1"/>
+      <w:numFmt w:val="bullet"/>
+      <w:lvlText w:val=""/>
+      <w:lvlJc w:val="left"/>
+      <w:pPr>
+        <w:ind w:left="5760" w:hanging="360"/>
+      </w:pPr>
+      <w:rPr>
+        <w:rFonts w:ascii="Wingdings" w:hAnsi="Wingdings" w:hint="default"/>
+      </w:rPr>
+    </w:lvl>
+    <w:lvl w:ilvl="6" w:tplc="04090001" w:tentative="1">
+      <w:start w:val="1"/>
+      <w:numFmt w:val="bullet"/>
+      <w:lvlText w:val=""/>
+      <w:lvlJc w:val="left"/>
+      <w:pPr>
+        <w:ind w:left="6480" w:hanging="360"/>
+      </w:pPr>
+      <w:rPr>
+        <w:rFonts w:ascii="Symbol" w:hAnsi="Symbol" w:hint="default"/>
+      </w:rPr>
+    </w:lvl>
+    <w:lvl w:ilvl="7" w:tplc="04090003" w:tentative="1">
+      <w:start w:val="1"/>
+      <w:numFmt w:val="bullet"/>
+      <w:lvlText w:val="o"/>
+      <w:lvlJc w:val="left"/>
+      <w:pPr>
+        <w:ind w:left="7200" w:hanging="360"/>
+      </w:pPr>
+      <w:rPr>
+        <w:rFonts w:ascii="Courier New" w:hAnsi="Courier New" w:cs="Courier New" w:hint="default"/>
+      </w:rPr>
+    </w:lvl>
+    <w:lvl w:ilvl="8" w:tplc="04090005" w:tentative="1">
+      <w:start w:val="1"/>
+      <w:numFmt w:val="bullet"/>
+      <w:lvlText w:val=""/>
+      <w:lvlJc w:val="left"/>
+      <w:pPr>
+        <w:ind w:left="7920" w:hanging="360"/>
+      </w:pPr>
+      <w:rPr>
+        <w:rFonts w:ascii="Wingdings" w:hAnsi="Wingdings" w:hint="default"/>
+      </w:rPr>
+    </w:lvl>
+  </w:abstractNum>
+  <w:abstractNum w:abstractNumId="48" w15:restartNumberingAfterBreak="0">
     <w:nsid w:val="615F45E8"/>
     <w:multiLevelType w:val="hybridMultilevel"/>
     <w:tmpl w:val="55EE0102"/>
@@ -4846,7 +6506,7 @@
       </w:pPr>
     </w:lvl>
   </w:abstractNum>
-  <w:abstractNum w:abstractNumId="36" w15:restartNumberingAfterBreak="0">
+  <w:abstractNum w:abstractNumId="49" w15:restartNumberingAfterBreak="0">
     <w:nsid w:val="63A4683F"/>
     <w:multiLevelType w:val="hybridMultilevel"/>
     <w:tmpl w:val="18D6355C"/>
@@ -4932,7 +6592,7 @@
       </w:pPr>
     </w:lvl>
   </w:abstractNum>
-  <w:abstractNum w:abstractNumId="37" w15:restartNumberingAfterBreak="0">
+  <w:abstractNum w:abstractNumId="50" w15:restartNumberingAfterBreak="0">
     <w:nsid w:val="65930667"/>
     <w:multiLevelType w:val="hybridMultilevel"/>
     <w:tmpl w:val="98488A68"/>
@@ -5021,7 +6681,7 @@
       </w:pPr>
     </w:lvl>
   </w:abstractNum>
-  <w:abstractNum w:abstractNumId="38" w15:restartNumberingAfterBreak="0">
+  <w:abstractNum w:abstractNumId="51" w15:restartNumberingAfterBreak="0">
     <w:nsid w:val="66645E6E"/>
     <w:multiLevelType w:val="hybridMultilevel"/>
     <w:tmpl w:val="7DB870F6"/>
@@ -5107,7 +6767,7 @@
       </w:pPr>
     </w:lvl>
   </w:abstractNum>
-  <w:abstractNum w:abstractNumId="39" w15:restartNumberingAfterBreak="0">
+  <w:abstractNum w:abstractNumId="52" w15:restartNumberingAfterBreak="0">
     <w:nsid w:val="67656486"/>
     <w:multiLevelType w:val="hybridMultilevel"/>
     <w:tmpl w:val="83085C1E"/>
@@ -5196,7 +6856,7 @@
       </w:pPr>
     </w:lvl>
   </w:abstractNum>
-  <w:abstractNum w:abstractNumId="40" w15:restartNumberingAfterBreak="0">
+  <w:abstractNum w:abstractNumId="53" w15:restartNumberingAfterBreak="0">
     <w:nsid w:val="6C45520C"/>
     <w:multiLevelType w:val="hybridMultilevel"/>
     <w:tmpl w:val="C5A28F3E"/>
@@ -5285,7 +6945,120 @@
       </w:pPr>
     </w:lvl>
   </w:abstractNum>
-  <w:abstractNum w:abstractNumId="41" w15:restartNumberingAfterBreak="0">
+  <w:abstractNum w:abstractNumId="54" w15:restartNumberingAfterBreak="0">
+    <w:nsid w:val="6D7607D5"/>
+    <w:multiLevelType w:val="multilevel"/>
+    <w:tmpl w:val="2DD24788"/>
+    <w:lvl w:ilvl="0">
+      <w:start w:val="5225"/>
+      <w:numFmt w:val="decimal"/>
+      <w:lvlText w:val="%1"/>
+      <w:lvlJc w:val="left"/>
+      <w:pPr>
+        <w:ind w:left="1100" w:hanging="1100"/>
+      </w:pPr>
+      <w:rPr>
+        <w:rFonts w:hint="default"/>
+      </w:rPr>
+    </w:lvl>
+    <w:lvl w:ilvl="1">
+      <w:start w:val="790"/>
+      <w:numFmt w:val="decimal"/>
+      <w:lvlText w:val="%1.%2"/>
+      <w:lvlJc w:val="left"/>
+      <w:pPr>
+        <w:ind w:left="1100" w:hanging="1100"/>
+      </w:pPr>
+      <w:rPr>
+        <w:rFonts w:hint="default"/>
+      </w:rPr>
+    </w:lvl>
+    <w:lvl w:ilvl="2">
+      <w:start w:val="1"/>
+      <w:numFmt w:val="decimal"/>
+      <w:lvlText w:val="%1.%2-%3"/>
+      <w:lvlJc w:val="left"/>
+      <w:pPr>
+        <w:ind w:left="1100" w:hanging="1100"/>
+      </w:pPr>
+      <w:rPr>
+        <w:rFonts w:hint="default"/>
+      </w:rPr>
+    </w:lvl>
+    <w:lvl w:ilvl="3">
+      <w:start w:val="1"/>
+      <w:numFmt w:val="decimal"/>
+      <w:lvlText w:val="%1.%2-%3.%4"/>
+      <w:lvlJc w:val="left"/>
+      <w:pPr>
+        <w:ind w:left="1100" w:hanging="1100"/>
+      </w:pPr>
+      <w:rPr>
+        <w:rFonts w:hint="default"/>
+      </w:rPr>
+    </w:lvl>
+    <w:lvl w:ilvl="4">
+      <w:start w:val="1"/>
+      <w:numFmt w:val="decimal"/>
+      <w:lvlText w:val="%1.%2-%3.%4.%5"/>
+      <w:lvlJc w:val="left"/>
+      <w:pPr>
+        <w:ind w:left="1100" w:hanging="1100"/>
+      </w:pPr>
+      <w:rPr>
+        <w:rFonts w:hint="default"/>
+      </w:rPr>
+    </w:lvl>
+    <w:lvl w:ilvl="5">
+      <w:start w:val="1"/>
+      <w:numFmt w:val="decimal"/>
+      <w:lvlText w:val="%1.%2-%3.%4.%5.%6"/>
+      <w:lvlJc w:val="left"/>
+      <w:pPr>
+        <w:ind w:left="1100" w:hanging="1100"/>
+      </w:pPr>
+      <w:rPr>
+        <w:rFonts w:hint="default"/>
+      </w:rPr>
+    </w:lvl>
+    <w:lvl w:ilvl="6">
+      <w:start w:val="1"/>
+      <w:numFmt w:val="decimal"/>
+      <w:lvlText w:val="%1.%2-%3.%4.%5.%6.%7"/>
+      <w:lvlJc w:val="left"/>
+      <w:pPr>
+        <w:ind w:left="1440" w:hanging="1440"/>
+      </w:pPr>
+      <w:rPr>
+        <w:rFonts w:hint="default"/>
+      </w:rPr>
+    </w:lvl>
+    <w:lvl w:ilvl="7">
+      <w:start w:val="1"/>
+      <w:numFmt w:val="decimal"/>
+      <w:lvlText w:val="%1.%2-%3.%4.%5.%6.%7.%8"/>
+      <w:lvlJc w:val="left"/>
+      <w:pPr>
+        <w:ind w:left="1440" w:hanging="1440"/>
+      </w:pPr>
+      <w:rPr>
+        <w:rFonts w:hint="default"/>
+      </w:rPr>
+    </w:lvl>
+    <w:lvl w:ilvl="8">
+      <w:start w:val="1"/>
+      <w:numFmt w:val="decimal"/>
+      <w:lvlText w:val="%1.%2-%3.%4.%5.%6.%7.%8.%9"/>
+      <w:lvlJc w:val="left"/>
+      <w:pPr>
+        <w:ind w:left="1800" w:hanging="1800"/>
+      </w:pPr>
+      <w:rPr>
+        <w:rFonts w:hint="default"/>
+      </w:rPr>
+    </w:lvl>
+  </w:abstractNum>
+  <w:abstractNum w:abstractNumId="55" w15:restartNumberingAfterBreak="0">
     <w:nsid w:val="6F264A2B"/>
     <w:multiLevelType w:val="hybridMultilevel"/>
     <w:tmpl w:val="433E04DC"/>
@@ -5371,7 +7144,7 @@
       </w:pPr>
     </w:lvl>
   </w:abstractNum>
-  <w:abstractNum w:abstractNumId="42" w15:restartNumberingAfterBreak="0">
+  <w:abstractNum w:abstractNumId="56" w15:restartNumberingAfterBreak="0">
     <w:nsid w:val="6FCA5D63"/>
     <w:multiLevelType w:val="hybridMultilevel"/>
     <w:tmpl w:val="A51826D6"/>
@@ -5484,7 +7257,7 @@
       </w:rPr>
     </w:lvl>
   </w:abstractNum>
-  <w:abstractNum w:abstractNumId="43" w15:restartNumberingAfterBreak="0">
+  <w:abstractNum w:abstractNumId="57" w15:restartNumberingAfterBreak="0">
     <w:nsid w:val="73DC15DF"/>
     <w:multiLevelType w:val="hybridMultilevel"/>
     <w:tmpl w:val="90FEE890"/>
@@ -5576,7 +7349,7 @@
       </w:pPr>
     </w:lvl>
   </w:abstractNum>
-  <w:abstractNum w:abstractNumId="44" w15:restartNumberingAfterBreak="0">
+  <w:abstractNum w:abstractNumId="58" w15:restartNumberingAfterBreak="0">
     <w:nsid w:val="74680D17"/>
     <w:multiLevelType w:val="hybridMultilevel"/>
     <w:tmpl w:val="B2BEC0B0"/>
@@ -5665,7 +7438,7 @@
       </w:pPr>
     </w:lvl>
   </w:abstractNum>
-  <w:abstractNum w:abstractNumId="45" w15:restartNumberingAfterBreak="0">
+  <w:abstractNum w:abstractNumId="59" w15:restartNumberingAfterBreak="0">
     <w:nsid w:val="76976291"/>
     <w:multiLevelType w:val="hybridMultilevel"/>
     <w:tmpl w:val="53D68C1A"/>
@@ -5778,7 +7551,7 @@
       </w:rPr>
     </w:lvl>
   </w:abstractNum>
-  <w:abstractNum w:abstractNumId="46" w15:restartNumberingAfterBreak="0">
+  <w:abstractNum w:abstractNumId="60" w15:restartNumberingAfterBreak="0">
     <w:nsid w:val="76DA6114"/>
     <w:multiLevelType w:val="hybridMultilevel"/>
     <w:tmpl w:val="FEBC25EA"/>
@@ -5867,7 +7640,96 @@
       </w:pPr>
     </w:lvl>
   </w:abstractNum>
-  <w:abstractNum w:abstractNumId="47" w15:restartNumberingAfterBreak="0">
+  <w:abstractNum w:abstractNumId="61" w15:restartNumberingAfterBreak="0">
+    <w:nsid w:val="79767465"/>
+    <w:multiLevelType w:val="hybridMultilevel"/>
+    <w:tmpl w:val="2B5CCBC2"/>
+    <w:lvl w:ilvl="0" w:tplc="F06C1F04">
+      <w:start w:val="1"/>
+      <w:numFmt w:val="lowerLetter"/>
+      <w:lvlText w:val="(%1)"/>
+      <w:lvlJc w:val="left"/>
+      <w:pPr>
+        <w:ind w:left="1080" w:hanging="360"/>
+      </w:pPr>
+      <w:rPr>
+        <w:rFonts w:hint="default"/>
+      </w:rPr>
+    </w:lvl>
+    <w:lvl w:ilvl="1" w:tplc="04090019" w:tentative="1">
+      <w:start w:val="1"/>
+      <w:numFmt w:val="lowerLetter"/>
+      <w:lvlText w:val="%2."/>
+      <w:lvlJc w:val="left"/>
+      <w:pPr>
+        <w:ind w:left="1800" w:hanging="360"/>
+      </w:pPr>
+    </w:lvl>
+    <w:lvl w:ilvl="2" w:tplc="0409001B" w:tentative="1">
+      <w:start w:val="1"/>
+      <w:numFmt w:val="lowerRoman"/>
+      <w:lvlText w:val="%3."/>
+      <w:lvlJc w:val="right"/>
+      <w:pPr>
+        <w:ind w:left="2520" w:hanging="180"/>
+      </w:pPr>
+    </w:lvl>
+    <w:lvl w:ilvl="3" w:tplc="0409000F" w:tentative="1">
+      <w:start w:val="1"/>
+      <w:numFmt w:val="decimal"/>
+      <w:lvlText w:val="%4."/>
+      <w:lvlJc w:val="left"/>
+      <w:pPr>
+        <w:ind w:left="3240" w:hanging="360"/>
+      </w:pPr>
+    </w:lvl>
+    <w:lvl w:ilvl="4" w:tplc="04090019" w:tentative="1">
+      <w:start w:val="1"/>
+      <w:numFmt w:val="lowerLetter"/>
+      <w:lvlText w:val="%5."/>
+      <w:lvlJc w:val="left"/>
+      <w:pPr>
+        <w:ind w:left="3960" w:hanging="360"/>
+      </w:pPr>
+    </w:lvl>
+    <w:lvl w:ilvl="5" w:tplc="0409001B" w:tentative="1">
+      <w:start w:val="1"/>
+      <w:numFmt w:val="lowerRoman"/>
+      <w:lvlText w:val="%6."/>
+      <w:lvlJc w:val="right"/>
+      <w:pPr>
+        <w:ind w:left="4680" w:hanging="180"/>
+      </w:pPr>
+    </w:lvl>
+    <w:lvl w:ilvl="6" w:tplc="0409000F" w:tentative="1">
+      <w:start w:val="1"/>
+      <w:numFmt w:val="decimal"/>
+      <w:lvlText w:val="%7."/>
+      <w:lvlJc w:val="left"/>
+      <w:pPr>
+        <w:ind w:left="5400" w:hanging="360"/>
+      </w:pPr>
+    </w:lvl>
+    <w:lvl w:ilvl="7" w:tplc="04090019" w:tentative="1">
+      <w:start w:val="1"/>
+      <w:numFmt w:val="lowerLetter"/>
+      <w:lvlText w:val="%8."/>
+      <w:lvlJc w:val="left"/>
+      <w:pPr>
+        <w:ind w:left="6120" w:hanging="360"/>
+      </w:pPr>
+    </w:lvl>
+    <w:lvl w:ilvl="8" w:tplc="0409001B" w:tentative="1">
+      <w:start w:val="1"/>
+      <w:numFmt w:val="lowerRoman"/>
+      <w:lvlText w:val="%9."/>
+      <w:lvlJc w:val="right"/>
+      <w:pPr>
+        <w:ind w:left="6840" w:hanging="180"/>
+      </w:pPr>
+    </w:lvl>
+  </w:abstractNum>
+  <w:abstractNum w:abstractNumId="62" w15:restartNumberingAfterBreak="0">
     <w:nsid w:val="7E1951B6"/>
     <w:multiLevelType w:val="hybridMultilevel"/>
     <w:tmpl w:val="FC3C1018"/>
@@ -5957,28 +7819,28 @@
     </w:lvl>
   </w:abstractNum>
   <w:num w:numId="1">
-    <w:abstractNumId w:val="2"/>
+    <w:abstractNumId w:val="3"/>
   </w:num>
   <w:num w:numId="2">
-    <w:abstractNumId w:val="17"/>
+    <w:abstractNumId w:val="21"/>
   </w:num>
   <w:num w:numId="3">
-    <w:abstractNumId w:val="29"/>
+    <w:abstractNumId w:val="37"/>
   </w:num>
   <w:num w:numId="4">
-    <w:abstractNumId w:val="41"/>
+    <w:abstractNumId w:val="55"/>
   </w:num>
   <w:num w:numId="5">
-    <w:abstractNumId w:val="6"/>
+    <w:abstractNumId w:val="8"/>
   </w:num>
   <w:num w:numId="6">
-    <w:abstractNumId w:val="16"/>
+    <w:abstractNumId w:val="19"/>
   </w:num>
   <w:num w:numId="7">
-    <w:abstractNumId w:val="39"/>
+    <w:abstractNumId w:val="52"/>
   </w:num>
   <w:num w:numId="8">
-    <w:abstractNumId w:val="0"/>
+    <w:abstractNumId w:val="1"/>
     <w:lvlOverride w:ilvl="0">
       <w:startOverride w:val="1"/>
     </w:lvlOverride>
@@ -6008,126 +7870,171 @@
     </w:lvlOverride>
   </w:num>
   <w:num w:numId="9">
+    <w:abstractNumId w:val="58"/>
+  </w:num>
+  <w:num w:numId="10">
     <w:abstractNumId w:val="44"/>
   </w:num>
-  <w:num w:numId="10">
+  <w:num w:numId="11">
+    <w:abstractNumId w:val="50"/>
+  </w:num>
+  <w:num w:numId="12">
+    <w:abstractNumId w:val="57"/>
+  </w:num>
+  <w:num w:numId="13">
+    <w:abstractNumId w:val="41"/>
+  </w:num>
+  <w:num w:numId="14">
+    <w:abstractNumId w:val="62"/>
+  </w:num>
+  <w:num w:numId="15">
+    <w:abstractNumId w:val="45"/>
+  </w:num>
+  <w:num w:numId="16">
+    <w:abstractNumId w:val="11"/>
+  </w:num>
+  <w:num w:numId="17">
+    <w:abstractNumId w:val="28"/>
+  </w:num>
+  <w:num w:numId="18">
+    <w:abstractNumId w:val="5"/>
+  </w:num>
+  <w:num w:numId="19">
+    <w:abstractNumId w:val="14"/>
+  </w:num>
+  <w:num w:numId="20">
+    <w:abstractNumId w:val="42"/>
+  </w:num>
+  <w:num w:numId="21">
+    <w:abstractNumId w:val="53"/>
+  </w:num>
+  <w:num w:numId="22">
+    <w:abstractNumId w:val="34"/>
+  </w:num>
+  <w:num w:numId="23">
+    <w:abstractNumId w:val="24"/>
+  </w:num>
+  <w:num w:numId="24">
+    <w:abstractNumId w:val="46"/>
+  </w:num>
+  <w:num w:numId="25">
+    <w:abstractNumId w:val="29"/>
+  </w:num>
+  <w:num w:numId="26">
     <w:abstractNumId w:val="32"/>
   </w:num>
-  <w:num w:numId="11">
-    <w:abstractNumId w:val="37"/>
+  <w:num w:numId="27">
+    <w:abstractNumId w:val="23"/>
   </w:num>
-  <w:num w:numId="12">
+  <w:num w:numId="28">
+    <w:abstractNumId w:val="33"/>
+  </w:num>
+  <w:num w:numId="29">
+    <w:abstractNumId w:val="7"/>
+  </w:num>
+  <w:num w:numId="30">
+    <w:abstractNumId w:val="2"/>
+  </w:num>
+  <w:num w:numId="31">
+    <w:abstractNumId w:val="48"/>
+  </w:num>
+  <w:num w:numId="32">
+    <w:abstractNumId w:val="15"/>
+  </w:num>
+  <w:num w:numId="33">
+    <w:abstractNumId w:val="60"/>
+  </w:num>
+  <w:num w:numId="34">
+    <w:abstractNumId w:val="10"/>
+  </w:num>
+  <w:num w:numId="35">
+    <w:abstractNumId w:val="17"/>
+  </w:num>
+  <w:num w:numId="36">
+    <w:abstractNumId w:val="22"/>
+  </w:num>
+  <w:num w:numId="37">
+    <w:abstractNumId w:val="18"/>
+  </w:num>
+  <w:num w:numId="38">
+    <w:abstractNumId w:val="6"/>
+  </w:num>
+  <w:num w:numId="39">
+    <w:abstractNumId w:val="9"/>
+  </w:num>
+  <w:num w:numId="40">
+    <w:abstractNumId w:val="31"/>
+  </w:num>
+  <w:num w:numId="41">
+    <w:abstractNumId w:val="49"/>
+  </w:num>
+  <w:num w:numId="42">
+    <w:abstractNumId w:val="56"/>
+  </w:num>
+  <w:num w:numId="43">
+    <w:abstractNumId w:val="27"/>
+  </w:num>
+  <w:num w:numId="44">
+    <w:abstractNumId w:val="16"/>
+  </w:num>
+  <w:num w:numId="45">
+    <w:abstractNumId w:val="36"/>
+  </w:num>
+  <w:num w:numId="46">
+    <w:abstractNumId w:val="12"/>
+  </w:num>
+  <w:num w:numId="47">
+    <w:abstractNumId w:val="51"/>
+  </w:num>
+  <w:num w:numId="48">
+    <w:abstractNumId w:val="47"/>
+  </w:num>
+  <w:num w:numId="49">
+    <w:abstractNumId w:val="59"/>
+  </w:num>
+  <w:num w:numId="50">
+    <w:abstractNumId w:val="38"/>
+  </w:num>
+  <w:num w:numId="51">
+    <w:abstractNumId w:val="4"/>
+  </w:num>
+  <w:num w:numId="52">
+    <w:abstractNumId w:val="30"/>
+  </w:num>
+  <w:num w:numId="53">
+    <w:abstractNumId w:val="39"/>
+  </w:num>
+  <w:num w:numId="54">
+    <w:abstractNumId w:val="40"/>
+  </w:num>
+  <w:num w:numId="55">
     <w:abstractNumId w:val="43"/>
   </w:num>
-  <w:num w:numId="13">
-    <w:abstractNumId w:val="30"/>
+  <w:num w:numId="56">
+    <w:abstractNumId w:val="0"/>
   </w:num>
-  <w:num w:numId="14">
-    <w:abstractNumId w:val="47"/>
+  <w:num w:numId="57">
+    <w:abstractNumId w:val="61"/>
   </w:num>
-  <w:num w:numId="15">
-    <w:abstractNumId w:val="33"/>
+  <w:num w:numId="58">
+    <w:abstractNumId w:val="54"/>
   </w:num>
-  <w:num w:numId="16">
-    <w:abstractNumId w:val="9"/>
+  <w:num w:numId="59">
+    <w:abstractNumId w:val="25"/>
   </w:num>
-  <w:num w:numId="17">
-    <w:abstractNumId w:val="22"/>
+  <w:num w:numId="60">
+    <w:abstractNumId w:val="26"/>
   </w:num>
-  <w:num w:numId="18">
-    <w:abstractNumId w:val="3"/>
+  <w:num w:numId="61">
+    <w:abstractNumId w:val="13"/>
   </w:num>
-  <w:num w:numId="19">
-    <w:abstractNumId w:val="11"/>
-  </w:num>
-  <w:num w:numId="20">
-    <w:abstractNumId w:val="31"/>
-  </w:num>
-  <w:num w:numId="21">
-    <w:abstractNumId w:val="40"/>
-  </w:num>
-  <w:num w:numId="22">
-    <w:abstractNumId w:val="27"/>
-  </w:num>
-  <w:num w:numId="23">
+  <w:num w:numId="62">
     <w:abstractNumId w:val="20"/>
   </w:num>
-  <w:num w:numId="24">
-    <w:abstractNumId w:val="34"/>
-  </w:num>
-  <w:num w:numId="25">
-    <w:abstractNumId w:val="23"/>
-  </w:num>
-  <w:num w:numId="26">
-    <w:abstractNumId w:val="25"/>
-  </w:num>
-  <w:num w:numId="27">
-    <w:abstractNumId w:val="19"/>
-  </w:num>
-  <w:num w:numId="28">
-    <w:abstractNumId w:val="26"/>
-  </w:num>
-  <w:num w:numId="29">
-    <w:abstractNumId w:val="5"/>
-  </w:num>
-  <w:num w:numId="30">
-    <w:abstractNumId w:val="1"/>
-  </w:num>
-  <w:num w:numId="31">
+  <w:num w:numId="63">
     <w:abstractNumId w:val="35"/>
   </w:num>
-  <w:num w:numId="32">
-    <w:abstractNumId w:val="12"/>
-  </w:num>
-  <w:num w:numId="33">
-    <w:abstractNumId w:val="46"/>
-  </w:num>
-  <w:num w:numId="34">
-    <w:abstractNumId w:val="8"/>
-  </w:num>
-  <w:num w:numId="35">
-    <w:abstractNumId w:val="14"/>
-  </w:num>
-  <w:num w:numId="36">
-    <w:abstractNumId w:val="18"/>
-  </w:num>
-  <w:num w:numId="37">
-    <w:abstractNumId w:val="15"/>
-  </w:num>
-  <w:num w:numId="38">
-    <w:abstractNumId w:val="4"/>
-  </w:num>
-  <w:num w:numId="39">
-    <w:abstractNumId w:val="7"/>
-  </w:num>
-  <w:num w:numId="40">
-    <w:abstractNumId w:val="24"/>
-  </w:num>
-  <w:num w:numId="41">
-    <w:abstractNumId w:val="36"/>
-  </w:num>
-  <w:num w:numId="42">
-    <w:abstractNumId w:val="42"/>
-  </w:num>
-  <w:num w:numId="43">
-    <w:abstractNumId w:val="21"/>
-  </w:num>
-  <w:num w:numId="44">
-    <w:abstractNumId w:val="13"/>
-  </w:num>
-  <w:num w:numId="45">
-    <w:abstractNumId w:val="28"/>
-  </w:num>
-  <w:num w:numId="46">
-    <w:abstractNumId w:val="10"/>
-  </w:num>
-  <w:num w:numId="47">
-    <w:abstractNumId w:val="38"/>
-  </w:num>
-  <w:num w:numId="48">
-    <w:abstractNumId w:val="45"/>
-  </w:num>
-  <w:numIdMacAtCleanup w:val="48"/>
+  <w:numIdMacAtCleanup w:val="55"/>
 </w:numbering>
 </file>
 
@@ -6243,7 +8150,6 @@
     <w:lsdException w:name="HTML Sample" w:semiHidden="1" w:unhideWhenUsed="1"/>
     <w:lsdException w:name="HTML Typewriter" w:semiHidden="1" w:unhideWhenUsed="1"/>
     <w:lsdException w:name="HTML Variable" w:semiHidden="1" w:unhideWhenUsed="1"/>
-    <w:lsdException w:name="Normal Table" w:semiHidden="1" w:unhideWhenUsed="1"/>
     <w:lsdException w:name="annotation subject" w:semiHidden="1" w:uiPriority="99" w:unhideWhenUsed="1"/>
     <w:lsdException w:name="No List" w:semiHidden="1" w:uiPriority="99" w:unhideWhenUsed="1"/>
     <w:lsdException w:name="Outline List 1" w:semiHidden="1" w:unhideWhenUsed="1"/>
@@ -6286,11 +8192,8 @@
     <w:lsdException w:name="Table Contemporary" w:semiHidden="1" w:unhideWhenUsed="1"/>
     <w:lsdException w:name="Table Elegant" w:semiHidden="1" w:unhideWhenUsed="1"/>
     <w:lsdException w:name="Table Professional" w:semiHidden="1" w:unhideWhenUsed="1"/>
-    <w:lsdException w:name="Table Subtle 1" w:semiHidden="1" w:unhideWhenUsed="1"/>
     <w:lsdException w:name="Table Subtle 2" w:semiHidden="1" w:unhideWhenUsed="1"/>
     <w:lsdException w:name="Table Web 1" w:semiHidden="1" w:unhideWhenUsed="1"/>
-    <w:lsdException w:name="Table Web 2" w:semiHidden="1" w:unhideWhenUsed="1"/>
-    <w:lsdException w:name="Table Web 3" w:semiHidden="1" w:unhideWhenUsed="1"/>
     <w:lsdException w:name="Balloon Text" w:semiHidden="1" w:uiPriority="99" w:unhideWhenUsed="1"/>
     <w:lsdException w:name="Table Grid" w:uiPriority="39"/>
     <w:lsdException w:name="Table Theme" w:semiHidden="1" w:unhideWhenUsed="1"/>
@@ -6518,7 +8421,7 @@
   <w:style w:type="paragraph" w:default="1" w:styleId="Normal">
     <w:name w:val="Normal"/>
     <w:qFormat/>
-    <w:rsid w:val="00204468"/>
+    <w:rsid w:val="000D7699"/>
     <w:rPr>
       <w:sz w:val="24"/>
     </w:rPr>
@@ -6527,6 +8430,7 @@
     <w:name w:val="heading 1"/>
     <w:basedOn w:val="Normal"/>
     <w:next w:val="Normal"/>
+    <w:link w:val="Heading1Char1"/>
     <w:qFormat/>
     <w:rsid w:val="001E117C"/>
     <w:pPr>
@@ -7807,7 +9711,7 @@
     <w:uiPriority w:val="99"/>
     <w:rsid w:val="00D44619"/>
     <w:pPr>
-      <w:ind w:firstLine="475"/>
+      <w:ind w:left="720" w:hanging="360"/>
     </w:pPr>
   </w:style>
   <w:style w:type="paragraph" w:styleId="Title">
@@ -8564,46 +10468,173 @@
       <w:shd w:val="clear" w:color="auto" w:fill="E1DFDD"/>
     </w:rPr>
   </w:style>
+  <w:style w:type="character" w:customStyle="1" w:styleId="UnresolvedMention37">
+    <w:name w:val="Unresolved Mention37"/>
+    <w:basedOn w:val="DefaultParagraphFont"/>
+    <w:uiPriority w:val="99"/>
+    <w:semiHidden/>
+    <w:unhideWhenUsed/>
+    <w:rsid w:val="009F6317"/>
+    <w:rPr>
+      <w:color w:val="605E5C"/>
+      <w:shd w:val="clear" w:color="auto" w:fill="E1DFDD"/>
+    </w:rPr>
+  </w:style>
   <w:style w:type="paragraph" w:customStyle="1" w:styleId="List1">
     <w:name w:val="List 1"/>
+    <w:basedOn w:val="Heading1"/>
+    <w:link w:val="List1Char"/>
+    <w:rsid w:val="00B418C9"/>
+    <w:pPr>
+      <w:keepNext w:val="0"/>
+      <w:tabs>
+        <w:tab w:val="left" w:pos="3686"/>
+      </w:tabs>
+      <w:spacing w:before="0" w:after="0"/>
+      <w:jc w:val="left"/>
+      <w:outlineLvl w:val="9"/>
+    </w:pPr>
+    <w:rPr>
+      <w:b w:val="0"/>
+      <w:sz w:val="24"/>
+    </w:rPr>
+  </w:style>
+  <w:style w:type="character" w:customStyle="1" w:styleId="Heading1Char1">
+    <w:name w:val="Heading 1 Char1"/>
+    <w:basedOn w:val="DefaultParagraphFont"/>
+    <w:link w:val="Heading1"/>
+    <w:rsid w:val="00B418C9"/>
+    <w:rPr>
+      <w:b/>
+      <w:sz w:val="32"/>
+    </w:rPr>
+  </w:style>
+  <w:style w:type="character" w:customStyle="1" w:styleId="List1Char">
+    <w:name w:val="List 1 Char"/>
+    <w:basedOn w:val="Heading1Char1"/>
+    <w:link w:val="List1"/>
+    <w:rsid w:val="00B418C9"/>
+    <w:rPr>
+      <w:b w:val="0"/>
+      <w:sz w:val="24"/>
+    </w:rPr>
+  </w:style>
+  <w:style w:type="paragraph" w:styleId="List3">
+    <w:name w:val="List 3"/>
     <w:basedOn w:val="Normal"/>
-    <w:link w:val="List1Char"/>
-    <w:rsid w:val="0045316C"/>
+    <w:link w:val="List3Char"/>
+    <w:rsid w:val="00B418C9"/>
+    <w:pPr>
+      <w:ind w:left="1080" w:hanging="360"/>
+      <w:contextualSpacing/>
+    </w:pPr>
+  </w:style>
+  <w:style w:type="paragraph" w:styleId="List4">
+    <w:name w:val="List 4"/>
+    <w:basedOn w:val="Normal"/>
+    <w:semiHidden/>
+    <w:unhideWhenUsed/>
+    <w:rsid w:val="00B418C9"/>
+    <w:pPr>
+      <w:ind w:left="1440" w:hanging="360"/>
+      <w:contextualSpacing/>
+    </w:pPr>
+  </w:style>
+  <w:style w:type="paragraph" w:customStyle="1" w:styleId="List1change">
+    <w:name w:val="List 1_change"/>
+    <w:basedOn w:val="List3"/>
+    <w:link w:val="List1changeChar"/>
+    <w:rsid w:val="00B418C9"/>
     <w:pPr>
       <w:widowControl w:val="0"/>
       <w:tabs>
         <w:tab w:val="left" w:pos="3686"/>
       </w:tabs>
-      <w:ind w:firstLine="239"/>
+      <w:ind w:left="0" w:firstLine="0"/>
+      <w:contextualSpacing w:val="0"/>
     </w:pPr>
-  </w:style>
-  <w:style w:type="character" w:customStyle="1" w:styleId="List1Char">
-    <w:name w:val="List 1 Char"/>
+    <w:rPr>
+      <w:color w:val="000000"/>
+    </w:rPr>
+  </w:style>
+  <w:style w:type="character" w:customStyle="1" w:styleId="List3Char">
+    <w:name w:val="List 3 Char"/>
     <w:basedOn w:val="DefaultParagraphFont"/>
-    <w:link w:val="List1"/>
-    <w:rsid w:val="0045316C"/>
+    <w:link w:val="List3"/>
+    <w:rsid w:val="00B418C9"/>
     <w:rPr>
       <w:sz w:val="24"/>
     </w:rPr>
   </w:style>
-  <w:style w:type="paragraph" w:styleId="List3">
-    <w:name w:val="List 3"/>
-    <w:basedOn w:val="Normal"/>
-    <w:rsid w:val="00204468"/>
+  <w:style w:type="character" w:customStyle="1" w:styleId="List1changeChar">
+    <w:name w:val="List 1_change Char"/>
+    <w:basedOn w:val="List3Char"/>
+    <w:link w:val="List1change"/>
+    <w:rsid w:val="00B418C9"/>
+    <w:rPr>
+      <w:color w:val="000000"/>
+      <w:sz w:val="24"/>
+    </w:rPr>
+  </w:style>
+  <w:style w:type="paragraph" w:customStyle="1" w:styleId="List2change">
+    <w:name w:val="List 2_change"/>
+    <w:basedOn w:val="List3"/>
+    <w:link w:val="List2changeChar"/>
+    <w:rsid w:val="00B418C9"/>
     <w:pPr>
-      <w:ind w:left="1080" w:hanging="360"/>
+      <w:ind w:left="720"/>
+      <w:contextualSpacing w:val="0"/>
+    </w:pPr>
+    <w:rPr>
+      <w:color w:val="000000"/>
+    </w:rPr>
+  </w:style>
+  <w:style w:type="character" w:customStyle="1" w:styleId="List2changeChar">
+    <w:name w:val="List 2_change Char"/>
+    <w:basedOn w:val="List3Char"/>
+    <w:link w:val="List2change"/>
+    <w:rsid w:val="00B418C9"/>
+    <w:rPr>
+      <w:color w:val="000000"/>
+      <w:sz w:val="24"/>
+    </w:rPr>
+  </w:style>
+  <w:style w:type="paragraph" w:customStyle="1" w:styleId="List3change">
+    <w:name w:val="List 3_change"/>
+    <w:basedOn w:val="List3"/>
+    <w:link w:val="List3changeChar"/>
+    <w:rsid w:val="00B418C9"/>
+    <w:pPr>
       <w:contextualSpacing/>
     </w:pPr>
   </w:style>
-  <w:style w:type="paragraph" w:styleId="List4">
-    <w:name w:val="List 4"/>
-    <w:basedOn w:val="Normal"/>
-    <w:unhideWhenUsed/>
-    <w:rsid w:val="00204468"/>
+  <w:style w:type="character" w:customStyle="1" w:styleId="List3changeChar">
+    <w:name w:val="List 3_change Char"/>
+    <w:basedOn w:val="List3Char"/>
+    <w:link w:val="List3change"/>
+    <w:rsid w:val="00B418C9"/>
+    <w:rPr>
+      <w:sz w:val="24"/>
+    </w:rPr>
+  </w:style>
+  <w:style w:type="paragraph" w:customStyle="1" w:styleId="List4change">
+    <w:name w:val="List 4_change"/>
+    <w:basedOn w:val="List3"/>
+    <w:link w:val="List4changeChar"/>
+    <w:rsid w:val="00B418C9"/>
     <w:pPr>
-      <w:ind w:left="1440" w:hanging="360"/>
+      <w:ind w:left="1440"/>
       <w:contextualSpacing/>
     </w:pPr>
+  </w:style>
+  <w:style w:type="character" w:customStyle="1" w:styleId="List4changeChar">
+    <w:name w:val="List 4_change Char"/>
+    <w:basedOn w:val="List3Char"/>
+    <w:link w:val="List4change"/>
+    <w:rsid w:val="00B418C9"/>
+    <w:rPr>
+      <w:sz w:val="24"/>
+    </w:rPr>
   </w:style>
 </w:styles>
 </file>
@@ -8892,7 +10923,12 @@
 </file>
 
 <file path=customXml/item1.xml><?xml version="1.0" encoding="utf-8"?>
-<b:Sources xmlns:b="http://schemas.openxmlformats.org/officeDocument/2006/bibliography" xmlns="http://schemas.openxmlformats.org/officeDocument/2006/bibliography" SelectedStyle="\APA.XSL" StyleName="APA"/>
+<p:properties xmlns:p="http://schemas.microsoft.com/office/2006/metadata/properties" xmlns:xsi="http://www.w3.org/2001/XMLSchema-instance" xmlns:pc="http://schemas.microsoft.com/office/infopath/2007/PartnerControls">
+  <documentManagement>
+    <PublishingExpirationDate xmlns="http://schemas.microsoft.com/sharepoint/v3" xsi:nil="true"/>
+    <PublishingStartDate xmlns="http://schemas.microsoft.com/sharepoint/v3" xsi:nil="true"/>
+  </documentManagement>
+</p:properties>
 </file>
 
 <file path=customXml/item2.xml><?xml version="1.0" encoding="utf-8"?>
@@ -9028,12 +11064,7 @@
 </file>
 
 <file path=customXml/item3.xml><?xml version="1.0" encoding="utf-8"?>
-<p:properties xmlns:p="http://schemas.microsoft.com/office/2006/metadata/properties" xmlns:xsi="http://www.w3.org/2001/XMLSchema-instance" xmlns:pc="http://schemas.microsoft.com/office/infopath/2007/PartnerControls">
-  <documentManagement>
-    <PublishingExpirationDate xmlns="http://schemas.microsoft.com/sharepoint/v3" xsi:nil="true"/>
-    <PublishingStartDate xmlns="http://schemas.microsoft.com/sharepoint/v3" xsi:nil="true"/>
-  </documentManagement>
-</p:properties>
+<b:Sources xmlns:b="http://schemas.openxmlformats.org/officeDocument/2006/bibliography" xmlns="http://schemas.openxmlformats.org/officeDocument/2006/bibliography" SelectedStyle="\APA.XSL" StyleName="APA"/>
 </file>
 
 <file path=customXml/item4.xml><?xml version="1.0" encoding="utf-8"?>
@@ -9046,9 +11077,11 @@
 </file>
 
 <file path=customXml/itemProps1.xml><?xml version="1.0" encoding="utf-8"?>
-<ds:datastoreItem xmlns:ds="http://schemas.openxmlformats.org/officeDocument/2006/customXml" ds:itemID="{8A552873-3C8E-42FE-B326-3B8DA9BAFF9B}">
+<ds:datastoreItem xmlns:ds="http://schemas.openxmlformats.org/officeDocument/2006/customXml" ds:itemID="{7D17938E-BF1F-4C63-9245-1CAA1800AF0F}">
   <ds:schemaRefs>
-    <ds:schemaRef ds:uri="http://schemas.openxmlformats.org/officeDocument/2006/bibliography"/>
+    <ds:schemaRef ds:uri="http://schemas.microsoft.com/office/2006/metadata/properties"/>
+    <ds:schemaRef ds:uri="http://schemas.microsoft.com/office/infopath/2007/PartnerControls"/>
+    <ds:schemaRef ds:uri="http://schemas.microsoft.com/sharepoint/v3"/>
   </ds:schemaRefs>
 </ds:datastoreItem>
 </file>
@@ -9072,11 +11105,9 @@
 </file>
 
 <file path=customXml/itemProps3.xml><?xml version="1.0" encoding="utf-8"?>
-<ds:datastoreItem xmlns:ds="http://schemas.openxmlformats.org/officeDocument/2006/customXml" ds:itemID="{7D17938E-BF1F-4C63-9245-1CAA1800AF0F}">
+<ds:datastoreItem xmlns:ds="http://schemas.openxmlformats.org/officeDocument/2006/customXml" ds:itemID="{2D66E22E-33AB-4B10-ACB1-B3DCFF7EC715}">
   <ds:schemaRefs>
-    <ds:schemaRef ds:uri="http://schemas.microsoft.com/office/2006/metadata/properties"/>
-    <ds:schemaRef ds:uri="http://schemas.microsoft.com/office/infopath/2007/PartnerControls"/>
-    <ds:schemaRef ds:uri="http://schemas.microsoft.com/sharepoint/v3"/>
+    <ds:schemaRef ds:uri="http://schemas.openxmlformats.org/officeDocument/2006/bibliography"/>
   </ds:schemaRefs>
 </ds:datastoreItem>
 </file>

</xml_diff>